<commit_message>
Minor change to paper.docx in SfM measure section.
</commit_message>
<xml_diff>
--- a/docs/JNC2011/paper.docx
+++ b/docs/JNC2011/paper.docx
@@ -995,7 +995,7 @@
             <v:path o:extrusionok="f" gradientshapeok="t" o:connecttype="rect"/>
             <o:lock v:ext="edit" aspectratio="t"/>
           </v:shapetype>
-          <v:shape id="_x0000_i1025" type="#_x0000_t75" style="width:250.45pt;height:283.85pt" o:bordertopcolor="this" o:borderleftcolor="this" o:borderbottomcolor="this" o:borderrightcolor="this">
+          <v:shape id="_x0000_i1025" type="#_x0000_t75" style="width:250.3pt;height:283.5pt" o:bordertopcolor="this" o:borderleftcolor="this" o:borderbottomcolor="this" o:borderrightcolor="this">
             <v:imagedata r:id="rId7" o:title="SimpleClassDiagramTall"/>
             <w10:bordertop type="single" width="6"/>
             <w10:borderleft type="single" width="6"/>
@@ -2268,10 +2268,10 @@
           <w:position w:val="-6"/>
         </w:rPr>
         <w:object w:dxaOrig="260" w:dyaOrig="279">
-          <v:shape id="_x0000_i1026" type="#_x0000_t75" style="width:12.5pt;height:14.1pt" o:ole="">
+          <v:shape id="_x0000_i1026" type="#_x0000_t75" style="width:12.4pt;height:14.05pt" o:ole="">
             <v:imagedata r:id="rId8" o:title=""/>
           </v:shape>
-          <o:OLEObject Type="Embed" ProgID="Equation.DSMT4" ShapeID="_x0000_i1026" DrawAspect="Content" ObjectID="_1366501081" r:id="rId9"/>
+          <o:OLEObject Type="Embed" ProgID="Equation.DSMT4" ShapeID="_x0000_i1026" DrawAspect="Content" ObjectID="_1366577820" r:id="rId9"/>
         </w:object>
       </w:r>
       <w:r>
@@ -2664,10 +2664,10 @@
                 <w:position w:val="-42"/>
               </w:rPr>
               <w:object w:dxaOrig="2500" w:dyaOrig="920">
-                <v:shape id="_x0000_i1027" type="#_x0000_t75" style="width:121.55pt;height:44.85pt" o:ole="">
+                <v:shape id="_x0000_i1027" type="#_x0000_t75" style="width:121.5pt;height:45pt" o:ole="">
                   <v:imagedata r:id="rId10" o:title=""/>
                 </v:shape>
-                <o:OLEObject Type="Embed" ProgID="Equation.DSMT4" ShapeID="_x0000_i1027" DrawAspect="Content" ObjectID="_1366501082" r:id="rId11"/>
+                <o:OLEObject Type="Embed" ProgID="Equation.DSMT4" ShapeID="_x0000_i1027" DrawAspect="Content" ObjectID="_1366577821" r:id="rId11"/>
               </w:object>
             </w:r>
           </w:p>
@@ -2704,10 +2704,10 @@
                 <w:position w:val="-36"/>
               </w:rPr>
               <w:object w:dxaOrig="2000" w:dyaOrig="859">
-                <v:shape id="_x0000_i1194" type="#_x0000_t75" style="width:97.55pt;height:41.75pt" o:ole="">
+                <v:shape id="_x0000_i1028" type="#_x0000_t75" style="width:97.9pt;height:41.65pt" o:ole="">
                   <v:imagedata r:id="rId12" o:title=""/>
                 </v:shape>
-                <o:OLEObject Type="Embed" ProgID="Equation.DSMT4" ShapeID="_x0000_i1194" DrawAspect="Content" ObjectID="_1366501083" r:id="rId13"/>
+                <o:OLEObject Type="Embed" ProgID="Equation.DSMT4" ShapeID="_x0000_i1028" DrawAspect="Content" ObjectID="_1366577822" r:id="rId13"/>
               </w:object>
             </w:r>
           </w:p>
@@ -2810,10 +2810,10 @@
                 <w:position w:val="-202"/>
               </w:rPr>
               <w:object w:dxaOrig="4959" w:dyaOrig="4140">
-                <v:shape id="_x0000_i1029" type="#_x0000_t75" style="width:240.5pt;height:201.9pt" o:ole="">
+                <v:shape id="_x0000_i1029" type="#_x0000_t75" style="width:240.75pt;height:201.95pt" o:ole="">
                   <v:imagedata r:id="rId14" o:title=""/>
                 </v:shape>
-                <o:OLEObject Type="Embed" ProgID="Equation.DSMT4" ShapeID="_x0000_i1029" DrawAspect="Content" ObjectID="_1366501084" r:id="rId15"/>
+                <o:OLEObject Type="Embed" ProgID="Equation.DSMT4" ShapeID="_x0000_i1029" DrawAspect="Content" ObjectID="_1366577823" r:id="rId15"/>
               </w:object>
             </w:r>
           </w:p>
@@ -2865,10 +2865,10 @@
           <w:position w:val="-4"/>
         </w:rPr>
         <w:object w:dxaOrig="240" w:dyaOrig="260">
-          <v:shape id="_x0000_i1030" type="#_x0000_t75" style="width:12pt;height:12.5pt" o:ole="">
+          <v:shape id="_x0000_i1030" type="#_x0000_t75" style="width:11.8pt;height:12.4pt" o:ole="">
             <v:imagedata r:id="rId16" o:title=""/>
           </v:shape>
-          <o:OLEObject Type="Embed" ProgID="Equation.DSMT4" ShapeID="_x0000_i1030" DrawAspect="Content" ObjectID="_1366501085" r:id="rId17"/>
+          <o:OLEObject Type="Embed" ProgID="Equation.DSMT4" ShapeID="_x0000_i1030" DrawAspect="Content" ObjectID="_1366577824" r:id="rId17"/>
         </w:object>
       </w:r>
       <w:r>
@@ -2885,10 +2885,10 @@
           <w:position w:val="-6"/>
         </w:rPr>
         <w:object w:dxaOrig="180" w:dyaOrig="200">
-          <v:shape id="_x0000_i1031" type="#_x0000_t75" style="width:8.35pt;height:9.9pt" o:ole="">
+          <v:shape id="_x0000_i1031" type="#_x0000_t75" style="width:8.45pt;height:10.15pt" o:ole="">
             <v:imagedata r:id="rId18" o:title=""/>
           </v:shape>
-          <o:OLEObject Type="Embed" ProgID="Equation.DSMT4" ShapeID="_x0000_i1031" DrawAspect="Content" ObjectID="_1366501086" r:id="rId19"/>
+          <o:OLEObject Type="Embed" ProgID="Equation.DSMT4" ShapeID="_x0000_i1031" DrawAspect="Content" ObjectID="_1366577825" r:id="rId19"/>
         </w:object>
       </w:r>
       <w:r>
@@ -2908,10 +2908,10 @@
           <w:position w:val="-20"/>
         </w:rPr>
         <w:object w:dxaOrig="2100" w:dyaOrig="420">
-          <v:shape id="_x0000_i1032" type="#_x0000_t75" style="width:104.85pt;height:21.9pt" o:ole="">
+          <v:shape id="_x0000_i1032" type="#_x0000_t75" style="width:104.65pt;height:21.95pt" o:ole="">
             <v:imagedata r:id="rId20" o:title=""/>
           </v:shape>
-          <o:OLEObject Type="Embed" ProgID="Equation.DSMT4" ShapeID="_x0000_i1032" DrawAspect="Content" ObjectID="_1366501087" r:id="rId21"/>
+          <o:OLEObject Type="Embed" ProgID="Equation.DSMT4" ShapeID="_x0000_i1032" DrawAspect="Content" ObjectID="_1366577826" r:id="rId21"/>
         </w:object>
       </w:r>
       <w:r>
@@ -2977,10 +2977,10 @@
           <w:position w:val="-6"/>
         </w:rPr>
         <w:object w:dxaOrig="240" w:dyaOrig="279">
-          <v:shape id="_x0000_i1033" type="#_x0000_t75" style="width:12pt;height:14.1pt" o:ole="">
+          <v:shape id="_x0000_i1033" type="#_x0000_t75" style="width:11.8pt;height:14.05pt" o:ole="">
             <v:imagedata r:id="rId22" o:title=""/>
           </v:shape>
-          <o:OLEObject Type="Embed" ProgID="Equation.DSMT4" ShapeID="_x0000_i1033" DrawAspect="Content" ObjectID="_1366501088" r:id="rId23"/>
+          <o:OLEObject Type="Embed" ProgID="Equation.DSMT4" ShapeID="_x0000_i1033" DrawAspect="Content" ObjectID="_1366577827" r:id="rId23"/>
         </w:object>
       </w:r>
       <w:r>
@@ -3003,10 +3003,10 @@
           <w:position w:val="-10"/>
         </w:rPr>
         <w:object w:dxaOrig="1040" w:dyaOrig="300">
-          <v:shape id="_x0000_i1034" type="#_x0000_t75" style="width:51.65pt;height:15.65pt" o:ole="">
+          <v:shape id="_x0000_i1034" type="#_x0000_t75" style="width:51.75pt;height:15.75pt" o:ole="">
             <v:imagedata r:id="rId24" o:title=""/>
           </v:shape>
-          <o:OLEObject Type="Embed" ProgID="Equation.DSMT4" ShapeID="_x0000_i1034" DrawAspect="Content" ObjectID="_1366501089" r:id="rId25"/>
+          <o:OLEObject Type="Embed" ProgID="Equation.DSMT4" ShapeID="_x0000_i1034" DrawAspect="Content" ObjectID="_1366577828" r:id="rId25"/>
         </w:object>
       </w:r>
       <w:r>
@@ -3017,10 +3017,10 @@
           <w:position w:val="-6"/>
         </w:rPr>
         <w:object w:dxaOrig="180" w:dyaOrig="200">
-          <v:shape id="_x0000_i1035" type="#_x0000_t75" style="width:8.35pt;height:9.9pt" o:ole="">
+          <v:shape id="_x0000_i1035" type="#_x0000_t75" style="width:8.45pt;height:10.15pt" o:ole="">
             <v:imagedata r:id="rId26" o:title=""/>
           </v:shape>
-          <o:OLEObject Type="Embed" ProgID="Equation.DSMT4" ShapeID="_x0000_i1035" DrawAspect="Content" ObjectID="_1366501090" r:id="rId27"/>
+          <o:OLEObject Type="Embed" ProgID="Equation.DSMT4" ShapeID="_x0000_i1035" DrawAspect="Content" ObjectID="_1366577829" r:id="rId27"/>
         </w:object>
       </w:r>
       <w:r>
@@ -3039,10 +3039,10 @@
           <w:position w:val="-20"/>
         </w:rPr>
         <w:object w:dxaOrig="2120" w:dyaOrig="420">
-          <v:shape id="_x0000_i1036" type="#_x0000_t75" style="width:105.9pt;height:21.9pt" o:ole="">
+          <v:shape id="_x0000_i1036" type="#_x0000_t75" style="width:105.75pt;height:21.95pt" o:ole="">
             <v:imagedata r:id="rId28" o:title=""/>
           </v:shape>
-          <o:OLEObject Type="Embed" ProgID="Equation.DSMT4" ShapeID="_x0000_i1036" DrawAspect="Content" ObjectID="_1366501091" r:id="rId29"/>
+          <o:OLEObject Type="Embed" ProgID="Equation.DSMT4" ShapeID="_x0000_i1036" DrawAspect="Content" ObjectID="_1366577830" r:id="rId29"/>
         </w:object>
       </w:r>
       <w:r>
@@ -3172,10 +3172,10 @@
           <w:position w:val="-20"/>
         </w:rPr>
         <w:object w:dxaOrig="2700" w:dyaOrig="420">
-          <v:shape id="_x0000_i1037" type="#_x0000_t75" style="width:135.65pt;height:21.9pt" o:ole="">
+          <v:shape id="_x0000_i1037" type="#_x0000_t75" style="width:135.55pt;height:21.95pt" o:ole="">
             <v:imagedata r:id="rId30" o:title=""/>
           </v:shape>
-          <o:OLEObject Type="Embed" ProgID="Equation.DSMT4" ShapeID="_x0000_i1037" DrawAspect="Content" ObjectID="_1366501092" r:id="rId31"/>
+          <o:OLEObject Type="Embed" ProgID="Equation.DSMT4" ShapeID="_x0000_i1037" DrawAspect="Content" ObjectID="_1366577831" r:id="rId31"/>
         </w:object>
       </w:r>
       <w:r>
@@ -3268,10 +3268,10 @@
           <w:position w:val="-10"/>
         </w:rPr>
         <w:object w:dxaOrig="260" w:dyaOrig="300">
-          <v:shape id="_x0000_i1038" type="#_x0000_t75" style="width:12.5pt;height:15.65pt" o:ole="">
+          <v:shape id="_x0000_i1038" type="#_x0000_t75" style="width:12.4pt;height:15.75pt" o:ole="">
             <v:imagedata r:id="rId32" o:title=""/>
           </v:shape>
-          <o:OLEObject Type="Embed" ProgID="Equation.DSMT4" ShapeID="_x0000_i1038" DrawAspect="Content" ObjectID="_1366501093" r:id="rId33"/>
+          <o:OLEObject Type="Embed" ProgID="Equation.DSMT4" ShapeID="_x0000_i1038" DrawAspect="Content" ObjectID="_1366577832" r:id="rId33"/>
         </w:object>
       </w:r>
       <w:r>
@@ -3329,10 +3329,10 @@
           <w:position w:val="-26"/>
         </w:rPr>
         <w:object w:dxaOrig="5319" w:dyaOrig="620">
-          <v:shape id="_x0000_i1039" type="#_x0000_t75" style="width:252.5pt;height:29.2pt" o:ole="">
+          <v:shape id="_x0000_i1039" type="#_x0000_t75" style="width:252.55pt;height:29.25pt" o:ole="">
             <v:imagedata r:id="rId34" o:title=""/>
           </v:shape>
-          <o:OLEObject Type="Embed" ProgID="Equation.DSMT4" ShapeID="_x0000_i1039" DrawAspect="Content" ObjectID="_1366501094" r:id="rId35"/>
+          <o:OLEObject Type="Embed" ProgID="Equation.DSMT4" ShapeID="_x0000_i1039" DrawAspect="Content" ObjectID="_1366577833" r:id="rId35"/>
         </w:object>
       </w:r>
       <w:r>
@@ -3386,10 +3386,10 @@
           <w:position w:val="-6"/>
         </w:rPr>
         <w:object w:dxaOrig="180" w:dyaOrig="200">
-          <v:shape id="_x0000_i1040" type="#_x0000_t75" style="width:8.85pt;height:9.9pt" o:ole="">
+          <v:shape id="_x0000_i1040" type="#_x0000_t75" style="width:9pt;height:10.15pt" o:ole="">
             <v:imagedata r:id="rId36" o:title=""/>
           </v:shape>
-          <o:OLEObject Type="Embed" ProgID="Equation.DSMT4" ShapeID="_x0000_i1040" DrawAspect="Content" ObjectID="_1366501095" r:id="rId37"/>
+          <o:OLEObject Type="Embed" ProgID="Equation.DSMT4" ShapeID="_x0000_i1040" DrawAspect="Content" ObjectID="_1366577834" r:id="rId37"/>
         </w:object>
       </w:r>
       <w:r>
@@ -3485,10 +3485,10 @@
           <w:position w:val="-58"/>
         </w:rPr>
         <w:object w:dxaOrig="5000" w:dyaOrig="1260">
-          <v:shape id="_x0000_i1041" type="#_x0000_t75" style="width:253.55pt;height:63.15pt" o:ole="">
+          <v:shape id="_x0000_i1041" type="#_x0000_t75" style="width:253.7pt;height:63pt" o:ole="">
             <v:imagedata r:id="rId38" o:title=""/>
           </v:shape>
-          <o:OLEObject Type="Embed" ProgID="Equation.DSMT4" ShapeID="_x0000_i1041" DrawAspect="Content" ObjectID="_1366501096" r:id="rId39"/>
+          <o:OLEObject Type="Embed" ProgID="Equation.DSMT4" ShapeID="_x0000_i1041" DrawAspect="Content" ObjectID="_1366577835" r:id="rId39"/>
         </w:object>
       </w:r>
       <w:r>
@@ -3562,10 +3562,10 @@
           <w:position w:val="-4"/>
         </w:rPr>
         <w:object w:dxaOrig="160" w:dyaOrig="180">
-          <v:shape id="_x0000_i1042" type="#_x0000_t75" style="width:8.35pt;height:8.35pt" o:ole="">
+          <v:shape id="_x0000_i1042" type="#_x0000_t75" style="width:8.45pt;height:8.45pt" o:ole="">
             <v:imagedata r:id="rId40" o:title=""/>
           </v:shape>
-          <o:OLEObject Type="Embed" ProgID="Equation.DSMT4" ShapeID="_x0000_i1042" DrawAspect="Content" ObjectID="_1366501097" r:id="rId41"/>
+          <o:OLEObject Type="Embed" ProgID="Equation.DSMT4" ShapeID="_x0000_i1042" DrawAspect="Content" ObjectID="_1366577836" r:id="rId41"/>
         </w:object>
       </w:r>
       <w:r>
@@ -3582,10 +3582,10 @@
           <w:position w:val="-10"/>
         </w:rPr>
         <w:object w:dxaOrig="240" w:dyaOrig="300">
-          <v:shape id="_x0000_i1043" type="#_x0000_t75" style="width:12pt;height:15.65pt" o:ole="">
+          <v:shape id="_x0000_i1043" type="#_x0000_t75" style="width:11.8pt;height:15.75pt" o:ole="">
             <v:imagedata r:id="rId42" o:title=""/>
           </v:shape>
-          <o:OLEObject Type="Embed" ProgID="Equation.DSMT4" ShapeID="_x0000_i1043" DrawAspect="Content" ObjectID="_1366501098" r:id="rId43"/>
+          <o:OLEObject Type="Embed" ProgID="Equation.DSMT4" ShapeID="_x0000_i1043" DrawAspect="Content" ObjectID="_1366577837" r:id="rId43"/>
         </w:object>
       </w:r>
       <w:r>
@@ -3607,10 +3607,10 @@
           <w:position w:val="-26"/>
         </w:rPr>
         <w:object w:dxaOrig="4400" w:dyaOrig="620">
-          <v:shape id="_x0000_i1044" type="#_x0000_t75" style="width:224.85pt;height:31.3pt" o:ole="">
+          <v:shape id="_x0000_i1044" type="#_x0000_t75" style="width:225pt;height:31.5pt" o:ole="">
             <v:imagedata r:id="rId44" o:title=""/>
           </v:shape>
-          <o:OLEObject Type="Embed" ProgID="Equation.DSMT4" ShapeID="_x0000_i1044" DrawAspect="Content" ObjectID="_1366501099" r:id="rId45"/>
+          <o:OLEObject Type="Embed" ProgID="Equation.DSMT4" ShapeID="_x0000_i1044" DrawAspect="Content" ObjectID="_1366577838" r:id="rId45"/>
         </w:object>
       </w:r>
       <w:r>
@@ -3710,10 +3710,10 @@
           <w:position w:val="-4"/>
         </w:rPr>
         <w:object w:dxaOrig="160" w:dyaOrig="180">
-          <v:shape id="_x0000_i1045" type="#_x0000_t75" style="width:8.35pt;height:8.35pt" o:ole="">
+          <v:shape id="_x0000_i1045" type="#_x0000_t75" style="width:8.45pt;height:8.45pt" o:ole="">
             <v:imagedata r:id="rId46" o:title=""/>
           </v:shape>
-          <o:OLEObject Type="Embed" ProgID="Equation.DSMT4" ShapeID="_x0000_i1045" DrawAspect="Content" ObjectID="_1366501100" r:id="rId47"/>
+          <o:OLEObject Type="Embed" ProgID="Equation.DSMT4" ShapeID="_x0000_i1045" DrawAspect="Content" ObjectID="_1366577839" r:id="rId47"/>
         </w:object>
       </w:r>
       <w:r>
@@ -3724,10 +3724,10 @@
           <w:position w:val="-10"/>
         </w:rPr>
         <w:object w:dxaOrig="240" w:dyaOrig="300">
-          <v:shape id="_x0000_i1046" type="#_x0000_t75" style="width:12pt;height:15.65pt" o:ole="">
+          <v:shape id="_x0000_i1046" type="#_x0000_t75" style="width:11.8pt;height:15.75pt" o:ole="">
             <v:imagedata r:id="rId48" o:title=""/>
           </v:shape>
-          <o:OLEObject Type="Embed" ProgID="Equation.DSMT4" ShapeID="_x0000_i1046" DrawAspect="Content" ObjectID="_1366501101" r:id="rId49"/>
+          <o:OLEObject Type="Embed" ProgID="Equation.DSMT4" ShapeID="_x0000_i1046" DrawAspect="Content" ObjectID="_1366577840" r:id="rId49"/>
         </w:object>
       </w:r>
       <w:r>
@@ -3847,10 +3847,10 @@
           <w:position w:val="-4"/>
         </w:rPr>
         <w:object w:dxaOrig="240" w:dyaOrig="220">
-          <v:shape id="_x0000_i1047" type="#_x0000_t75" style="width:12pt;height:11.5pt" o:ole="">
+          <v:shape id="_x0000_i1047" type="#_x0000_t75" style="width:11.8pt;height:11.25pt" o:ole="">
             <v:imagedata r:id="rId50" o:title=""/>
           </v:shape>
-          <o:OLEObject Type="Embed" ProgID="Equation.DSMT4" ShapeID="_x0000_i1047" DrawAspect="Content" ObjectID="_1366501102" r:id="rId51"/>
+          <o:OLEObject Type="Embed" ProgID="Equation.DSMT4" ShapeID="_x0000_i1047" DrawAspect="Content" ObjectID="_1366577841" r:id="rId51"/>
         </w:object>
       </w:r>
       <w:r>
@@ -3864,10 +3864,10 @@
           <w:position w:val="-4"/>
         </w:rPr>
         <w:object w:dxaOrig="279" w:dyaOrig="220">
-          <v:shape id="_x0000_i1048" type="#_x0000_t75" style="width:14.1pt;height:11.5pt" o:ole="">
+          <v:shape id="_x0000_i1048" type="#_x0000_t75" style="width:14.05pt;height:11.25pt" o:ole="">
             <v:imagedata r:id="rId52" o:title=""/>
           </v:shape>
-          <o:OLEObject Type="Embed" ProgID="Equation.DSMT4" ShapeID="_x0000_i1048" DrawAspect="Content" ObjectID="_1366501103" r:id="rId53"/>
+          <o:OLEObject Type="Embed" ProgID="Equation.DSMT4" ShapeID="_x0000_i1048" DrawAspect="Content" ObjectID="_1366577842" r:id="rId53"/>
         </w:object>
       </w:r>
       <w:r>
@@ -3878,10 +3878,10 @@
           <w:position w:val="-10"/>
         </w:rPr>
         <w:object w:dxaOrig="279" w:dyaOrig="300">
-          <v:shape id="_x0000_i1049" type="#_x0000_t75" style="width:14.1pt;height:15.65pt" o:ole="">
+          <v:shape id="_x0000_i1049" type="#_x0000_t75" style="width:14.05pt;height:15.75pt" o:ole="">
             <v:imagedata r:id="rId54" o:title=""/>
           </v:shape>
-          <o:OLEObject Type="Embed" ProgID="Equation.DSMT4" ShapeID="_x0000_i1049" DrawAspect="Content" ObjectID="_1366501104" r:id="rId55"/>
+          <o:OLEObject Type="Embed" ProgID="Equation.DSMT4" ShapeID="_x0000_i1049" DrawAspect="Content" ObjectID="_1366577843" r:id="rId55"/>
         </w:object>
       </w:r>
       <w:r>
@@ -3895,10 +3895,10 @@
           <w:position w:val="-10"/>
         </w:rPr>
         <w:object w:dxaOrig="279" w:dyaOrig="300">
-          <v:shape id="_x0000_i1050" type="#_x0000_t75" style="width:14.1pt;height:15.65pt" o:ole="">
+          <v:shape id="_x0000_i1050" type="#_x0000_t75" style="width:14.05pt;height:15.75pt" o:ole="">
             <v:imagedata r:id="rId56" o:title=""/>
           </v:shape>
-          <o:OLEObject Type="Embed" ProgID="Equation.DSMT4" ShapeID="_x0000_i1050" DrawAspect="Content" ObjectID="_1366501105" r:id="rId57"/>
+          <o:OLEObject Type="Embed" ProgID="Equation.DSMT4" ShapeID="_x0000_i1050" DrawAspect="Content" ObjectID="_1366577844" r:id="rId57"/>
         </w:object>
       </w:r>
       <w:r>
@@ -4052,10 +4052,10 @@
           <w:position w:val="-32"/>
         </w:rPr>
         <w:object w:dxaOrig="3420" w:dyaOrig="520">
-          <v:shape id="_x0000_i1051" type="#_x0000_t75" style="width:171.15pt;height:26.1pt" o:ole="">
+          <v:shape id="_x0000_i1051" type="#_x0000_t75" style="width:171pt;height:25.9pt" o:ole="">
             <v:imagedata r:id="rId58" o:title=""/>
           </v:shape>
-          <o:OLEObject Type="Embed" ProgID="Equation.DSMT4" ShapeID="_x0000_i1051" DrawAspect="Content" ObjectID="_1366501106" r:id="rId59"/>
+          <o:OLEObject Type="Embed" ProgID="Equation.DSMT4" ShapeID="_x0000_i1051" DrawAspect="Content" ObjectID="_1366577845" r:id="rId59"/>
         </w:object>
       </w:r>
       <w:r>
@@ -4154,10 +4154,10 @@
           <w:position w:val="-4"/>
         </w:rPr>
         <w:object w:dxaOrig="160" w:dyaOrig="220">
-          <v:shape id="_x0000_i1052" type="#_x0000_t75" style="width:8.35pt;height:11.5pt" o:ole="">
+          <v:shape id="_x0000_i1052" type="#_x0000_t75" style="width:8.45pt;height:11.25pt" o:ole="">
             <v:imagedata r:id="rId60" o:title=""/>
           </v:shape>
-          <o:OLEObject Type="Embed" ProgID="Equation.DSMT4" ShapeID="_x0000_i1052" DrawAspect="Content" ObjectID="_1366501107" r:id="rId61"/>
+          <o:OLEObject Type="Embed" ProgID="Equation.DSMT4" ShapeID="_x0000_i1052" DrawAspect="Content" ObjectID="_1366577846" r:id="rId61"/>
         </w:object>
       </w:r>
       <w:r>
@@ -4186,10 +4186,10 @@
           <w:position w:val="-10"/>
         </w:rPr>
         <w:object w:dxaOrig="220" w:dyaOrig="300">
-          <v:shape id="_x0000_i1053" type="#_x0000_t75" style="width:11.5pt;height:15.65pt" o:ole="">
+          <v:shape id="_x0000_i1053" type="#_x0000_t75" style="width:11.25pt;height:15.75pt" o:ole="">
             <v:imagedata r:id="rId62" o:title=""/>
           </v:shape>
-          <o:OLEObject Type="Embed" ProgID="Equation.DSMT4" ShapeID="_x0000_i1053" DrawAspect="Content" ObjectID="_1366501108" r:id="rId63"/>
+          <o:OLEObject Type="Embed" ProgID="Equation.DSMT4" ShapeID="_x0000_i1053" DrawAspect="Content" ObjectID="_1366577847" r:id="rId63"/>
         </w:object>
       </w:r>
       <w:r>
@@ -4224,10 +4224,10 @@
           <w:position w:val="-10"/>
         </w:rPr>
         <w:object w:dxaOrig="240" w:dyaOrig="300">
-          <v:shape id="_x0000_i1054" type="#_x0000_t75" style="width:12pt;height:15.65pt" o:ole="">
+          <v:shape id="_x0000_i1054" type="#_x0000_t75" style="width:11.8pt;height:15.75pt" o:ole="">
             <v:imagedata r:id="rId64" o:title=""/>
           </v:shape>
-          <o:OLEObject Type="Embed" ProgID="Equation.DSMT4" ShapeID="_x0000_i1054" DrawAspect="Content" ObjectID="_1366501109" r:id="rId65"/>
+          <o:OLEObject Type="Embed" ProgID="Equation.DSMT4" ShapeID="_x0000_i1054" DrawAspect="Content" ObjectID="_1366577848" r:id="rId65"/>
         </w:object>
       </w:r>
       <w:r>
@@ -4238,10 +4238,10 @@
           <w:position w:val="-10"/>
         </w:rPr>
         <w:object w:dxaOrig="240" w:dyaOrig="300">
-          <v:shape id="_x0000_i1055" type="#_x0000_t75" style="width:12pt;height:15.65pt" o:ole="">
+          <v:shape id="_x0000_i1055" type="#_x0000_t75" style="width:11.8pt;height:15.75pt" o:ole="">
             <v:imagedata r:id="rId66" o:title=""/>
           </v:shape>
-          <o:OLEObject Type="Embed" ProgID="Equation.DSMT4" ShapeID="_x0000_i1055" DrawAspect="Content" ObjectID="_1366501110" r:id="rId67"/>
+          <o:OLEObject Type="Embed" ProgID="Equation.DSMT4" ShapeID="_x0000_i1055" DrawAspect="Content" ObjectID="_1366577849" r:id="rId67"/>
         </w:object>
       </w:r>
       <w:r>
@@ -4267,10 +4267,10 @@
           <w:position w:val="-10"/>
         </w:rPr>
         <w:object w:dxaOrig="260" w:dyaOrig="300">
-          <v:shape id="_x0000_i1056" type="#_x0000_t75" style="width:12.5pt;height:15.65pt" o:ole="">
+          <v:shape id="_x0000_i1056" type="#_x0000_t75" style="width:12.4pt;height:15.75pt" o:ole="">
             <v:imagedata r:id="rId68" o:title=""/>
           </v:shape>
-          <o:OLEObject Type="Embed" ProgID="Equation.DSMT4" ShapeID="_x0000_i1056" DrawAspect="Content" ObjectID="_1366501111" r:id="rId69"/>
+          <o:OLEObject Type="Embed" ProgID="Equation.DSMT4" ShapeID="_x0000_i1056" DrawAspect="Content" ObjectID="_1366577850" r:id="rId69"/>
         </w:object>
       </w:r>
       <w:r>
@@ -4408,10 +4408,10 @@
           <w:position w:val="-10"/>
         </w:rPr>
         <w:object w:dxaOrig="1040" w:dyaOrig="300">
-          <v:shape id="_x0000_i1057" type="#_x0000_t75" style="width:51.65pt;height:15.65pt" o:ole="">
+          <v:shape id="_x0000_i1057" type="#_x0000_t75" style="width:51.75pt;height:15.75pt" o:ole="">
             <v:imagedata r:id="rId70" o:title=""/>
           </v:shape>
-          <o:OLEObject Type="Embed" ProgID="Equation.DSMT4" ShapeID="_x0000_i1057" DrawAspect="Content" ObjectID="_1366501112" r:id="rId71"/>
+          <o:OLEObject Type="Embed" ProgID="Equation.DSMT4" ShapeID="_x0000_i1057" DrawAspect="Content" ObjectID="_1366577851" r:id="rId71"/>
         </w:object>
       </w:r>
       <w:r>
@@ -4644,10 +4644,10 @@
           <w:position w:val="-10"/>
         </w:rPr>
         <w:object w:dxaOrig="240" w:dyaOrig="300">
-          <v:shape id="_x0000_i1058" type="#_x0000_t75" style="width:12pt;height:15.65pt" o:ole="">
+          <v:shape id="_x0000_i1058" type="#_x0000_t75" style="width:11.8pt;height:15.75pt" o:ole="">
             <v:imagedata r:id="rId72" o:title=""/>
           </v:shape>
-          <o:OLEObject Type="Embed" ProgID="Equation.DSMT4" ShapeID="_x0000_i1058" DrawAspect="Content" ObjectID="_1366501113" r:id="rId73"/>
+          <o:OLEObject Type="Embed" ProgID="Equation.DSMT4" ShapeID="_x0000_i1058" DrawAspect="Content" ObjectID="_1366577852" r:id="rId73"/>
         </w:object>
       </w:r>
       <w:r>
@@ -4672,10 +4672,10 @@
           <w:position w:val="-24"/>
         </w:rPr>
         <w:object w:dxaOrig="2600" w:dyaOrig="580">
-          <v:shape id="_x0000_i1059" type="#_x0000_t75" style="width:129.9pt;height:29.2pt" o:ole="">
+          <v:shape id="_x0000_i1059" type="#_x0000_t75" style="width:129.95pt;height:29.25pt" o:ole="">
             <v:imagedata r:id="rId74" o:title=""/>
           </v:shape>
-          <o:OLEObject Type="Embed" ProgID="Equation.DSMT4" ShapeID="_x0000_i1059" DrawAspect="Content" ObjectID="_1366501114" r:id="rId75"/>
+          <o:OLEObject Type="Embed" ProgID="Equation.DSMT4" ShapeID="_x0000_i1059" DrawAspect="Content" ObjectID="_1366577853" r:id="rId75"/>
         </w:object>
       </w:r>
       <w:r>
@@ -4762,10 +4762,10 @@
           <w:position w:val="-4"/>
         </w:rPr>
         <w:object w:dxaOrig="200" w:dyaOrig="220">
-          <v:shape id="_x0000_i1060" type="#_x0000_t75" style="width:9.9pt;height:11.5pt" o:ole="">
+          <v:shape id="_x0000_i1060" type="#_x0000_t75" style="width:10.15pt;height:11.25pt" o:ole="">
             <v:imagedata r:id="rId76" o:title=""/>
           </v:shape>
-          <o:OLEObject Type="Embed" ProgID="Equation.DSMT4" ShapeID="_x0000_i1060" DrawAspect="Content" ObjectID="_1366501115" r:id="rId77"/>
+          <o:OLEObject Type="Embed" ProgID="Equation.DSMT4" ShapeID="_x0000_i1060" DrawAspect="Content" ObjectID="_1366577854" r:id="rId77"/>
         </w:object>
       </w:r>
       <w:r>
@@ -4782,10 +4782,10 @@
           <w:position w:val="-4"/>
         </w:rPr>
         <w:object w:dxaOrig="160" w:dyaOrig="180">
-          <v:shape id="_x0000_i1061" type="#_x0000_t75" style="width:8.35pt;height:8.35pt" o:ole="">
+          <v:shape id="_x0000_i1061" type="#_x0000_t75" style="width:8.45pt;height:8.45pt" o:ole="">
             <v:imagedata r:id="rId78" o:title=""/>
           </v:shape>
-          <o:OLEObject Type="Embed" ProgID="Equation.DSMT4" ShapeID="_x0000_i1061" DrawAspect="Content" ObjectID="_1366501116" r:id="rId79"/>
+          <o:OLEObject Type="Embed" ProgID="Equation.DSMT4" ShapeID="_x0000_i1061" DrawAspect="Content" ObjectID="_1366577855" r:id="rId79"/>
         </w:object>
       </w:r>
       <w:r>
@@ -4823,10 +4823,10 @@
           <w:position w:val="-6"/>
         </w:rPr>
         <w:object w:dxaOrig="180" w:dyaOrig="200">
-          <v:shape id="_x0000_i1062" type="#_x0000_t75" style="width:8.85pt;height:9.9pt" o:ole="">
+          <v:shape id="_x0000_i1062" type="#_x0000_t75" style="width:9pt;height:10.15pt" o:ole="">
             <v:imagedata r:id="rId80" o:title=""/>
           </v:shape>
-          <o:OLEObject Type="Embed" ProgID="Equation.DSMT4" ShapeID="_x0000_i1062" DrawAspect="Content" ObjectID="_1366501117" r:id="rId81"/>
+          <o:OLEObject Type="Embed" ProgID="Equation.DSMT4" ShapeID="_x0000_i1062" DrawAspect="Content" ObjectID="_1366577856" r:id="rId81"/>
         </w:object>
       </w:r>
       <w:r>
@@ -4846,10 +4846,10 @@
           <w:position w:val="-6"/>
         </w:rPr>
         <w:object w:dxaOrig="260" w:dyaOrig="279">
-          <v:shape id="_x0000_i1063" type="#_x0000_t75" style="width:12.5pt;height:14.1pt" o:ole="">
+          <v:shape id="_x0000_i1063" type="#_x0000_t75" style="width:12.4pt;height:14.05pt" o:ole="">
             <v:imagedata r:id="rId82" o:title=""/>
           </v:shape>
-          <o:OLEObject Type="Embed" ProgID="Equation.DSMT4" ShapeID="_x0000_i1063" DrawAspect="Content" ObjectID="_1366501118" r:id="rId83"/>
+          <o:OLEObject Type="Embed" ProgID="Equation.DSMT4" ShapeID="_x0000_i1063" DrawAspect="Content" ObjectID="_1366577857" r:id="rId83"/>
         </w:object>
       </w:r>
       <w:r>
@@ -4863,10 +4863,10 @@
           <w:position w:val="-4"/>
         </w:rPr>
         <w:object w:dxaOrig="180" w:dyaOrig="180">
-          <v:shape id="_x0000_i1064" type="#_x0000_t75" style="width:8.85pt;height:8.85pt" o:ole="">
+          <v:shape id="_x0000_i1064" type="#_x0000_t75" style="width:9pt;height:9pt" o:ole="">
             <v:imagedata r:id="rId84" o:title=""/>
           </v:shape>
-          <o:OLEObject Type="Embed" ProgID="Equation.DSMT4" ShapeID="_x0000_i1064" DrawAspect="Content" ObjectID="_1366501119" r:id="rId85"/>
+          <o:OLEObject Type="Embed" ProgID="Equation.DSMT4" ShapeID="_x0000_i1064" DrawAspect="Content" ObjectID="_1366577858" r:id="rId85"/>
         </w:object>
       </w:r>
       <w:r>
@@ -4889,10 +4889,10 @@
           <w:position w:val="-6"/>
         </w:rPr>
         <w:object w:dxaOrig="180" w:dyaOrig="200">
-          <v:shape id="_x0000_i1065" type="#_x0000_t75" style="width:8.35pt;height:9.9pt" o:ole="">
+          <v:shape id="_x0000_i1065" type="#_x0000_t75" style="width:8.45pt;height:10.15pt" o:ole="">
             <v:imagedata r:id="rId86" o:title=""/>
           </v:shape>
-          <o:OLEObject Type="Embed" ProgID="Equation.DSMT4" ShapeID="_x0000_i1065" DrawAspect="Content" ObjectID="_1366501120" r:id="rId87"/>
+          <o:OLEObject Type="Embed" ProgID="Equation.DSMT4" ShapeID="_x0000_i1065" DrawAspect="Content" ObjectID="_1366577859" r:id="rId87"/>
         </w:object>
       </w:r>
       <w:r>
@@ -4906,10 +4906,10 @@
           <w:position w:val="-4"/>
         </w:rPr>
         <w:object w:dxaOrig="180" w:dyaOrig="180">
-          <v:shape id="_x0000_i1066" type="#_x0000_t75" style="width:8.35pt;height:8.35pt" o:ole="">
+          <v:shape id="_x0000_i1066" type="#_x0000_t75" style="width:8.45pt;height:8.45pt" o:ole="">
             <v:imagedata r:id="rId88" o:title=""/>
           </v:shape>
-          <o:OLEObject Type="Embed" ProgID="Equation.DSMT4" ShapeID="_x0000_i1066" DrawAspect="Content" ObjectID="_1366501121" r:id="rId89"/>
+          <o:OLEObject Type="Embed" ProgID="Equation.DSMT4" ShapeID="_x0000_i1066" DrawAspect="Content" ObjectID="_1366577860" r:id="rId89"/>
         </w:object>
       </w:r>
       <w:r>
@@ -4920,10 +4920,10 @@
           <w:position w:val="-6"/>
         </w:rPr>
         <w:object w:dxaOrig="180" w:dyaOrig="200">
-          <v:shape id="_x0000_i1067" type="#_x0000_t75" style="width:8.35pt;height:9.9pt" o:ole="">
+          <v:shape id="_x0000_i1067" type="#_x0000_t75" style="width:8.45pt;height:10.15pt" o:ole="">
             <v:imagedata r:id="rId90" o:title=""/>
           </v:shape>
-          <o:OLEObject Type="Embed" ProgID="Equation.DSMT4" ShapeID="_x0000_i1067" DrawAspect="Content" ObjectID="_1366501122" r:id="rId91"/>
+          <o:OLEObject Type="Embed" ProgID="Equation.DSMT4" ShapeID="_x0000_i1067" DrawAspect="Content" ObjectID="_1366577861" r:id="rId91"/>
         </w:object>
       </w:r>
       <w:r>
@@ -5066,10 +5066,10 @@
           <w:position w:val="-10"/>
         </w:rPr>
         <w:object w:dxaOrig="1260" w:dyaOrig="300">
-          <v:shape id="_x0000_i1068" type="#_x0000_t75" style="width:63.15pt;height:15.65pt" o:ole="">
+          <v:shape id="_x0000_i1068" type="#_x0000_t75" style="width:63pt;height:15.75pt" o:ole="">
             <v:imagedata r:id="rId92" o:title=""/>
           </v:shape>
-          <o:OLEObject Type="Embed" ProgID="Equation.DSMT4" ShapeID="_x0000_i1068" DrawAspect="Content" ObjectID="_1366501123" r:id="rId93"/>
+          <o:OLEObject Type="Embed" ProgID="Equation.DSMT4" ShapeID="_x0000_i1068" DrawAspect="Content" ObjectID="_1366577862" r:id="rId93"/>
         </w:object>
       </w:r>
       <w:r>
@@ -5158,10 +5158,10 @@
           <w:position w:val="-10"/>
         </w:rPr>
         <w:object w:dxaOrig="180" w:dyaOrig="240">
-          <v:shape id="_x0000_i1069" type="#_x0000_t75" style="width:8.85pt;height:12pt" o:ole="">
+          <v:shape id="_x0000_i1069" type="#_x0000_t75" style="width:9pt;height:11.8pt" o:ole="">
             <v:imagedata r:id="rId94" o:title=""/>
           </v:shape>
-          <o:OLEObject Type="Embed" ProgID="Equation.DSMT4" ShapeID="_x0000_i1069" DrawAspect="Content" ObjectID="_1366501124" r:id="rId95"/>
+          <o:OLEObject Type="Embed" ProgID="Equation.DSMT4" ShapeID="_x0000_i1069" DrawAspect="Content" ObjectID="_1366577863" r:id="rId95"/>
         </w:object>
       </w:r>
       <w:r>
@@ -5175,10 +5175,10 @@
           <w:position w:val="-10"/>
         </w:rPr>
         <w:object w:dxaOrig="240" w:dyaOrig="300">
-          <v:shape id="_x0000_i1070" type="#_x0000_t75" style="width:12pt;height:15.65pt" o:ole="">
+          <v:shape id="_x0000_i1070" type="#_x0000_t75" style="width:11.8pt;height:15.75pt" o:ole="">
             <v:imagedata r:id="rId96" o:title=""/>
           </v:shape>
-          <o:OLEObject Type="Embed" ProgID="Equation.DSMT4" ShapeID="_x0000_i1070" DrawAspect="Content" ObjectID="_1366501125" r:id="rId97"/>
+          <o:OLEObject Type="Embed" ProgID="Equation.DSMT4" ShapeID="_x0000_i1070" DrawAspect="Content" ObjectID="_1366577864" r:id="rId97"/>
         </w:object>
       </w:r>
       <w:r>
@@ -5192,10 +5192,10 @@
           <w:position w:val="-10"/>
         </w:rPr>
         <w:object w:dxaOrig="220" w:dyaOrig="300">
-          <v:shape id="_x0000_i1071" type="#_x0000_t75" style="width:10.45pt;height:15.65pt" o:ole="">
+          <v:shape id="_x0000_i1071" type="#_x0000_t75" style="width:10.7pt;height:15.75pt" o:ole="">
             <v:imagedata r:id="rId98" o:title=""/>
           </v:shape>
-          <o:OLEObject Type="Embed" ProgID="Equation.DSMT4" ShapeID="_x0000_i1071" DrawAspect="Content" ObjectID="_1366501126" r:id="rId99"/>
+          <o:OLEObject Type="Embed" ProgID="Equation.DSMT4" ShapeID="_x0000_i1071" DrawAspect="Content" ObjectID="_1366577865" r:id="rId99"/>
         </w:object>
       </w:r>
       <w:r>
@@ -5212,10 +5212,10 @@
           <w:position w:val="-10"/>
         </w:rPr>
         <w:object w:dxaOrig="279" w:dyaOrig="300">
-          <v:shape id="_x0000_i1072" type="#_x0000_t75" style="width:14.1pt;height:15.65pt" o:ole="">
+          <v:shape id="_x0000_i1072" type="#_x0000_t75" style="width:14.05pt;height:15.75pt" o:ole="">
             <v:imagedata r:id="rId100" o:title=""/>
           </v:shape>
-          <o:OLEObject Type="Embed" ProgID="Equation.DSMT4" ShapeID="_x0000_i1072" DrawAspect="Content" ObjectID="_1366501127" r:id="rId101"/>
+          <o:OLEObject Type="Embed" ProgID="Equation.DSMT4" ShapeID="_x0000_i1072" DrawAspect="Content" ObjectID="_1366577866" r:id="rId101"/>
         </w:object>
       </w:r>
       <w:r>
@@ -5366,10 +5366,10 @@
           <w:position w:val="-10"/>
         </w:rPr>
         <w:object w:dxaOrig="1600" w:dyaOrig="300">
-          <v:shape id="_x0000_i1073" type="#_x0000_t75" style="width:79.3pt;height:15.15pt" o:ole="">
+          <v:shape id="_x0000_i1073" type="#_x0000_t75" style="width:79.3pt;height:15.2pt" o:ole="">
             <v:imagedata r:id="rId102" o:title=""/>
           </v:shape>
-          <o:OLEObject Type="Embed" ProgID="Equation.DSMT4" ShapeID="_x0000_i1073" DrawAspect="Content" ObjectID="_1366501128" r:id="rId103"/>
+          <o:OLEObject Type="Embed" ProgID="Equation.DSMT4" ShapeID="_x0000_i1073" DrawAspect="Content" ObjectID="_1366577867" r:id="rId103"/>
         </w:object>
       </w:r>
       <w:r>
@@ -5445,10 +5445,10 @@
           <w:position w:val="-10"/>
         </w:rPr>
         <w:object w:dxaOrig="540" w:dyaOrig="300">
-          <v:shape id="_x0000_i1074" type="#_x0000_t75" style="width:27.15pt;height:15.65pt" o:ole="">
+          <v:shape id="_x0000_i1074" type="#_x0000_t75" style="width:27pt;height:15.75pt" o:ole="">
             <v:imagedata r:id="rId104" o:title=""/>
           </v:shape>
-          <o:OLEObject Type="Embed" ProgID="Equation.DSMT4" ShapeID="_x0000_i1074" DrawAspect="Content" ObjectID="_1366501129" r:id="rId105"/>
+          <o:OLEObject Type="Embed" ProgID="Equation.DSMT4" ShapeID="_x0000_i1074" DrawAspect="Content" ObjectID="_1366577868" r:id="rId105"/>
         </w:object>
       </w:r>
       <w:r>
@@ -5543,10 +5543,10 @@
           <w:position w:val="-10"/>
         </w:rPr>
         <w:object w:dxaOrig="600" w:dyaOrig="300">
-          <v:shape id="_x0000_i1075" type="#_x0000_t75" style="width:30.25pt;height:15.65pt" o:ole="">
+          <v:shape id="_x0000_i1075" type="#_x0000_t75" style="width:30.4pt;height:15.75pt" o:ole="">
             <v:imagedata r:id="rId106" o:title=""/>
           </v:shape>
-          <o:OLEObject Type="Embed" ProgID="Equation.DSMT4" ShapeID="_x0000_i1075" DrawAspect="Content" ObjectID="_1366501130" r:id="rId107"/>
+          <o:OLEObject Type="Embed" ProgID="Equation.DSMT4" ShapeID="_x0000_i1075" DrawAspect="Content" ObjectID="_1366577869" r:id="rId107"/>
         </w:object>
       </w:r>
       <w:r>
@@ -5568,7 +5568,7 @@
       </w:pPr>
       <w:r>
         <w:pict>
-          <v:shape id="_x0000_i1076" type="#_x0000_t75" style="width:252.5pt;height:114.25pt">
+          <v:shape id="_x0000_i1076" type="#_x0000_t75" style="width:252.55pt;height:114.2pt">
             <v:imagedata r:id="rId108" o:title="bigPicture"/>
           </v:shape>
         </w:pict>
@@ -5631,7 +5631,7 @@
       </w:pPr>
       <w:r>
         <w:pict>
-          <v:shape id="_x0000_i1077" type="#_x0000_t75" style="width:212.35pt;height:100.7pt">
+          <v:shape id="_x0000_i1077" type="#_x0000_t75" style="width:212.05pt;height:100.7pt">
             <v:imagedata r:id="rId109" o:title="CostFastPBMThesisDataModified"/>
           </v:shape>
         </w:pict>
@@ -5724,10 +5724,10 @@
           <w:position w:val="-6"/>
         </w:rPr>
         <w:object w:dxaOrig="180" w:dyaOrig="200">
-          <v:shape id="_x0000_i1078" type="#_x0000_t75" style="width:8.85pt;height:9.9pt" o:ole="">
+          <v:shape id="_x0000_i1078" type="#_x0000_t75" style="width:9pt;height:10.15pt" o:ole="">
             <v:imagedata r:id="rId110" o:title=""/>
           </v:shape>
-          <o:OLEObject Type="Embed" ProgID="Equation.DSMT4" ShapeID="_x0000_i1078" DrawAspect="Content" ObjectID="_1366501131" r:id="rId111"/>
+          <o:OLEObject Type="Embed" ProgID="Equation.DSMT4" ShapeID="_x0000_i1078" DrawAspect="Content" ObjectID="_1366577870" r:id="rId111"/>
         </w:object>
       </w:r>
       <w:r>
@@ -5759,10 +5759,10 @@
           <w:position w:val="-4"/>
         </w:rPr>
         <w:object w:dxaOrig="180" w:dyaOrig="180">
-          <v:shape id="_x0000_i1079" type="#_x0000_t75" style="width:8.85pt;height:8.85pt" o:ole="">
+          <v:shape id="_x0000_i1079" type="#_x0000_t75" style="width:9pt;height:9pt" o:ole="">
             <v:imagedata r:id="rId112" o:title=""/>
           </v:shape>
-          <o:OLEObject Type="Embed" ProgID="Equation.DSMT4" ShapeID="_x0000_i1079" DrawAspect="Content" ObjectID="_1366501132" r:id="rId113"/>
+          <o:OLEObject Type="Embed" ProgID="Equation.DSMT4" ShapeID="_x0000_i1079" DrawAspect="Content" ObjectID="_1366577871" r:id="rId113"/>
         </w:object>
       </w:r>
       <w:r>
@@ -5797,10 +5797,10 @@
           <w:position w:val="-6"/>
         </w:rPr>
         <w:object w:dxaOrig="240" w:dyaOrig="200">
-          <v:shape id="_x0000_i1080" type="#_x0000_t75" style="width:12pt;height:9.9pt" o:ole="">
+          <v:shape id="_x0000_i1080" type="#_x0000_t75" style="width:11.8pt;height:10.15pt" o:ole="">
             <v:imagedata r:id="rId114" o:title=""/>
           </v:shape>
-          <o:OLEObject Type="Embed" ProgID="Equation.DSMT4" ShapeID="_x0000_i1080" DrawAspect="Content" ObjectID="_1366501133" r:id="rId115"/>
+          <o:OLEObject Type="Embed" ProgID="Equation.DSMT4" ShapeID="_x0000_i1080" DrawAspect="Content" ObjectID="_1366577872" r:id="rId115"/>
         </w:object>
       </w:r>
       <w:r>
@@ -5841,10 +5841,10 @@
           <w:position w:val="-10"/>
         </w:rPr>
         <w:object w:dxaOrig="180" w:dyaOrig="240">
-          <v:shape id="_x0000_i1081" type="#_x0000_t75" style="width:8.85pt;height:12pt" o:ole="">
+          <v:shape id="_x0000_i1081" type="#_x0000_t75" style="width:9pt;height:11.8pt" o:ole="">
             <v:imagedata r:id="rId116" o:title=""/>
           </v:shape>
-          <o:OLEObject Type="Embed" ProgID="Equation.DSMT4" ShapeID="_x0000_i1081" DrawAspect="Content" ObjectID="_1366501134" r:id="rId117"/>
+          <o:OLEObject Type="Embed" ProgID="Equation.DSMT4" ShapeID="_x0000_i1081" DrawAspect="Content" ObjectID="_1366577873" r:id="rId117"/>
         </w:object>
       </w:r>
       <w:r>
@@ -5918,10 +5918,10 @@
           <w:position w:val="-4"/>
         </w:rPr>
         <w:object w:dxaOrig="180" w:dyaOrig="180">
-          <v:shape id="_x0000_i1082" type="#_x0000_t75" style="width:8.85pt;height:8.85pt" o:ole="">
+          <v:shape id="_x0000_i1082" type="#_x0000_t75" style="width:9pt;height:9pt" o:ole="">
             <v:imagedata r:id="rId118" o:title=""/>
           </v:shape>
-          <o:OLEObject Type="Embed" ProgID="Equation.DSMT4" ShapeID="_x0000_i1082" DrawAspect="Content" ObjectID="_1366501135" r:id="rId119"/>
+          <o:OLEObject Type="Embed" ProgID="Equation.DSMT4" ShapeID="_x0000_i1082" DrawAspect="Content" ObjectID="_1366577874" r:id="rId119"/>
         </w:object>
       </w:r>
       <w:r>
@@ -5942,10 +5942,10 @@
           <w:position w:val="-10"/>
         </w:rPr>
         <w:object w:dxaOrig="180" w:dyaOrig="240">
-          <v:shape id="_x0000_i1083" type="#_x0000_t75" style="width:8.85pt;height:12pt" o:ole="">
+          <v:shape id="_x0000_i1083" type="#_x0000_t75" style="width:9pt;height:11.8pt" o:ole="">
             <v:imagedata r:id="rId120" o:title=""/>
           </v:shape>
-          <o:OLEObject Type="Embed" ProgID="Equation.DSMT4" ShapeID="_x0000_i1083" DrawAspect="Content" ObjectID="_1366501136" r:id="rId121"/>
+          <o:OLEObject Type="Embed" ProgID="Equation.DSMT4" ShapeID="_x0000_i1083" DrawAspect="Content" ObjectID="_1366577875" r:id="rId121"/>
         </w:object>
       </w:r>
       <w:r>
@@ -5956,10 +5956,10 @@
           <w:position w:val="-6"/>
         </w:rPr>
         <w:object w:dxaOrig="240" w:dyaOrig="200">
-          <v:shape id="_x0000_i1084" type="#_x0000_t75" style="width:12pt;height:9.9pt" o:ole="">
+          <v:shape id="_x0000_i1084" type="#_x0000_t75" style="width:11.8pt;height:10.15pt" o:ole="">
             <v:imagedata r:id="rId122" o:title=""/>
           </v:shape>
-          <o:OLEObject Type="Embed" ProgID="Equation.DSMT4" ShapeID="_x0000_i1084" DrawAspect="Content" ObjectID="_1366501137" r:id="rId123"/>
+          <o:OLEObject Type="Embed" ProgID="Equation.DSMT4" ShapeID="_x0000_i1084" DrawAspect="Content" ObjectID="_1366577876" r:id="rId123"/>
         </w:object>
       </w:r>
       <w:r>
@@ -5982,10 +5982,10 @@
           <w:position w:val="-4"/>
         </w:rPr>
         <w:object w:dxaOrig="180" w:dyaOrig="180">
-          <v:shape id="_x0000_i1085" type="#_x0000_t75" style="width:8.85pt;height:8.85pt" o:ole="">
+          <v:shape id="_x0000_i1085" type="#_x0000_t75" style="width:9pt;height:9pt" o:ole="">
             <v:imagedata r:id="rId124" o:title=""/>
           </v:shape>
-          <o:OLEObject Type="Embed" ProgID="Equation.DSMT4" ShapeID="_x0000_i1085" DrawAspect="Content" ObjectID="_1366501138" r:id="rId125"/>
+          <o:OLEObject Type="Embed" ProgID="Equation.DSMT4" ShapeID="_x0000_i1085" DrawAspect="Content" ObjectID="_1366577877" r:id="rId125"/>
         </w:object>
       </w:r>
       <w:r>
@@ -5996,10 +5996,10 @@
           <w:position w:val="-10"/>
         </w:rPr>
         <w:object w:dxaOrig="180" w:dyaOrig="240">
-          <v:shape id="_x0000_i1086" type="#_x0000_t75" style="width:8.85pt;height:12pt" o:ole="">
+          <v:shape id="_x0000_i1086" type="#_x0000_t75" style="width:9pt;height:11.8pt" o:ole="">
             <v:imagedata r:id="rId126" o:title=""/>
           </v:shape>
-          <o:OLEObject Type="Embed" ProgID="Equation.DSMT4" ShapeID="_x0000_i1086" DrawAspect="Content" ObjectID="_1366501139" r:id="rId127"/>
+          <o:OLEObject Type="Embed" ProgID="Equation.DSMT4" ShapeID="_x0000_i1086" DrawAspect="Content" ObjectID="_1366577878" r:id="rId127"/>
         </w:object>
       </w:r>
       <w:r>
@@ -6016,10 +6016,10 @@
           <w:position w:val="-6"/>
         </w:rPr>
         <w:object w:dxaOrig="180" w:dyaOrig="200">
-          <v:shape id="_x0000_i1087" type="#_x0000_t75" style="width:8.85pt;height:9.9pt" o:ole="">
+          <v:shape id="_x0000_i1087" type="#_x0000_t75" style="width:9pt;height:10.15pt" o:ole="">
             <v:imagedata r:id="rId110" o:title=""/>
           </v:shape>
-          <o:OLEObject Type="Embed" ProgID="Equation.DSMT4" ShapeID="_x0000_i1087" DrawAspect="Content" ObjectID="_1366501140" r:id="rId128"/>
+          <o:OLEObject Type="Embed" ProgID="Equation.DSMT4" ShapeID="_x0000_i1087" DrawAspect="Content" ObjectID="_1366577879" r:id="rId128"/>
         </w:object>
       </w:r>
       <w:r>
@@ -6036,10 +6036,10 @@
           <w:position w:val="-6"/>
         </w:rPr>
         <w:object w:dxaOrig="180" w:dyaOrig="200">
-          <v:shape id="_x0000_i1088" type="#_x0000_t75" style="width:8.85pt;height:9.9pt" o:ole="">
+          <v:shape id="_x0000_i1088" type="#_x0000_t75" style="width:9pt;height:10.15pt" o:ole="">
             <v:imagedata r:id="rId129" o:title=""/>
           </v:shape>
-          <o:OLEObject Type="Embed" ProgID="Equation.DSMT4" ShapeID="_x0000_i1088" DrawAspect="Content" ObjectID="_1366501141" r:id="rId130"/>
+          <o:OLEObject Type="Embed" ProgID="Equation.DSMT4" ShapeID="_x0000_i1088" DrawAspect="Content" ObjectID="_1366577880" r:id="rId130"/>
         </w:object>
       </w:r>
       <w:r>
@@ -6076,10 +6076,10 @@
           <w:position w:val="-12"/>
         </w:rPr>
         <w:object w:dxaOrig="3540" w:dyaOrig="340">
-          <v:shape id="_x0000_i1089" type="#_x0000_t75" style="width:176.85pt;height:17.2pt" o:ole="">
+          <v:shape id="_x0000_i1089" type="#_x0000_t75" style="width:176.65pt;height:17.45pt" o:ole="">
             <v:imagedata r:id="rId131" o:title=""/>
           </v:shape>
-          <o:OLEObject Type="Embed" ProgID="Equation.DSMT4" ShapeID="_x0000_i1089" DrawAspect="Content" ObjectID="_1366501142" r:id="rId132"/>
+          <o:OLEObject Type="Embed" ProgID="Equation.DSMT4" ShapeID="_x0000_i1089" DrawAspect="Content" ObjectID="_1366577881" r:id="rId132"/>
         </w:object>
       </w:r>
       <w:r>
@@ -6188,10 +6188,10 @@
           <w:position w:val="-28"/>
         </w:rPr>
         <w:object w:dxaOrig="4099" w:dyaOrig="660">
-          <v:shape id="_x0000_i1090" type="#_x0000_t75" style="width:205.55pt;height:32.85pt" o:ole="">
+          <v:shape id="_x0000_i1090" type="#_x0000_t75" style="width:205.3pt;height:32.65pt" o:ole="">
             <v:imagedata r:id="rId133" o:title=""/>
           </v:shape>
-          <o:OLEObject Type="Embed" ProgID="Equation.DSMT4" ShapeID="_x0000_i1090" DrawAspect="Content" ObjectID="_1366501143" r:id="rId134"/>
+          <o:OLEObject Type="Embed" ProgID="Equation.DSMT4" ShapeID="_x0000_i1090" DrawAspect="Content" ObjectID="_1366577882" r:id="rId134"/>
         </w:object>
       </w:r>
       <w:r>
@@ -6262,10 +6262,10 @@
           <w:position w:val="-10"/>
         </w:rPr>
         <w:object w:dxaOrig="240" w:dyaOrig="300">
-          <v:shape id="_x0000_i1091" type="#_x0000_t75" style="width:12pt;height:15.65pt" o:ole="">
+          <v:shape id="_x0000_i1091" type="#_x0000_t75" style="width:11.8pt;height:15.75pt" o:ole="">
             <v:imagedata r:id="rId135" o:title=""/>
           </v:shape>
-          <o:OLEObject Type="Embed" ProgID="Equation.DSMT4" ShapeID="_x0000_i1091" DrawAspect="Content" ObjectID="_1366501144" r:id="rId136"/>
+          <o:OLEObject Type="Embed" ProgID="Equation.DSMT4" ShapeID="_x0000_i1091" DrawAspect="Content" ObjectID="_1366577883" r:id="rId136"/>
         </w:object>
       </w:r>
       <w:r>
@@ -6276,10 +6276,10 @@
           <w:position w:val="-10"/>
         </w:rPr>
         <w:object w:dxaOrig="180" w:dyaOrig="240">
-          <v:shape id="_x0000_i1092" type="#_x0000_t75" style="width:8.35pt;height:12pt" o:ole="">
+          <v:shape id="_x0000_i1092" type="#_x0000_t75" style="width:8.45pt;height:11.8pt" o:ole="">
             <v:imagedata r:id="rId137" o:title=""/>
           </v:shape>
-          <o:OLEObject Type="Embed" ProgID="Equation.DSMT4" ShapeID="_x0000_i1092" DrawAspect="Content" ObjectID="_1366501145" r:id="rId138"/>
+          <o:OLEObject Type="Embed" ProgID="Equation.DSMT4" ShapeID="_x0000_i1092" DrawAspect="Content" ObjectID="_1366577884" r:id="rId138"/>
         </w:object>
       </w:r>
       <w:r>
@@ -6290,10 +6290,10 @@
           <w:position w:val="-6"/>
         </w:rPr>
         <w:object w:dxaOrig="240" w:dyaOrig="200">
-          <v:shape id="_x0000_i1093" type="#_x0000_t75" style="width:12pt;height:9.9pt" o:ole="">
+          <v:shape id="_x0000_i1093" type="#_x0000_t75" style="width:11.8pt;height:10.15pt" o:ole="">
             <v:imagedata r:id="rId139" o:title=""/>
           </v:shape>
-          <o:OLEObject Type="Embed" ProgID="Equation.DSMT4" ShapeID="_x0000_i1093" DrawAspect="Content" ObjectID="_1366501146" r:id="rId140"/>
+          <o:OLEObject Type="Embed" ProgID="Equation.DSMT4" ShapeID="_x0000_i1093" DrawAspect="Content" ObjectID="_1366577885" r:id="rId140"/>
         </w:object>
       </w:r>
       <w:r>
@@ -6308,10 +6308,10 @@
           <w:position w:val="-10"/>
         </w:rPr>
         <w:object w:dxaOrig="200" w:dyaOrig="300">
-          <v:shape id="_x0000_i1094" type="#_x0000_t75" style="width:9.9pt;height:15.65pt" o:ole="">
+          <v:shape id="_x0000_i1094" type="#_x0000_t75" style="width:10.15pt;height:15.75pt" o:ole="">
             <v:imagedata r:id="rId141" o:title=""/>
           </v:shape>
-          <o:OLEObject Type="Embed" ProgID="Equation.DSMT4" ShapeID="_x0000_i1094" DrawAspect="Content" ObjectID="_1366501147" r:id="rId142"/>
+          <o:OLEObject Type="Embed" ProgID="Equation.DSMT4" ShapeID="_x0000_i1094" DrawAspect="Content" ObjectID="_1366577886" r:id="rId142"/>
         </w:object>
       </w:r>
       <w:r>
@@ -6340,10 +6340,10 @@
           <w:position w:val="-10"/>
         </w:rPr>
         <w:object w:dxaOrig="220" w:dyaOrig="300">
-          <v:shape id="_x0000_i1095" type="#_x0000_t75" style="width:11.5pt;height:15.65pt" o:ole="">
+          <v:shape id="_x0000_i1095" type="#_x0000_t75" style="width:11.25pt;height:15.75pt" o:ole="">
             <v:imagedata r:id="rId143" o:title=""/>
           </v:shape>
-          <o:OLEObject Type="Embed" ProgID="Equation.DSMT4" ShapeID="_x0000_i1095" DrawAspect="Content" ObjectID="_1366501148" r:id="rId144"/>
+          <o:OLEObject Type="Embed" ProgID="Equation.DSMT4" ShapeID="_x0000_i1095" DrawAspect="Content" ObjectID="_1366577887" r:id="rId144"/>
         </w:object>
       </w:r>
       <w:r>
@@ -6388,19 +6388,7 @@
         <w:t>efficient remains an open problem</w:t>
       </w:r>
       <w:r>
-        <w:t>. We describe a few methods that we have impl</w:t>
-      </w:r>
-      <w:r>
-        <w:t>e</w:t>
-      </w:r>
-      <w:r>
-        <w:t>mented below, and we also pr</w:t>
-      </w:r>
-      <w:r>
-        <w:t>o</w:t>
-      </w:r>
-      <w:r>
-        <w:t>pose future work in this field.</w:t>
+        <w:t>. We describe a few methods that we have implemented below, and we also propose future work in this field.</w:t>
       </w:r>
     </w:p>
     <w:p>
@@ -6423,13 +6411,7 @@
         <w:t>TOMMAS component</w:t>
       </w:r>
       <w:r>
-        <w:t xml:space="preserve"> implements a parameter u</w:t>
-      </w:r>
-      <w:r>
-        <w:t>p</w:t>
-      </w:r>
-      <w:r>
-        <w:t xml:space="preserve">date step that is equivalent to the </w:t>
+        <w:t xml:space="preserve"> implements a parameter update step that is equivalent to the </w:t>
       </w:r>
       <w:r>
         <w:t>linear least squares update in the linear</w:t>
@@ -6468,92 +6450,80 @@
         <w:t>c</w:t>
       </w:r>
       <w:r>
-        <w:t>tive fun</w:t>
+        <w:t>tive function will match the underlying assumptions</w:t>
+      </w:r>
+      <w:r>
+        <w:t xml:space="preserve"> of the filter </w:t>
+      </w:r>
+      <w:r>
+        <w:t xml:space="preserve">(i.e. linear </w:t>
+      </w:r>
+      <w:r>
+        <w:t>system</w:t>
+      </w:r>
+      <w:r>
+        <w:t xml:space="preserve"> dynamic</w:t>
+      </w:r>
+      <w:r>
+        <w:t>s</w:t>
+      </w:r>
+      <w:r>
+        <w:t xml:space="preserve"> and</w:t>
+      </w:r>
+      <w:r>
+        <w:t xml:space="preserve"> normally distributed disturbances)</w:t>
+      </w:r>
+      <w:r>
+        <w:t xml:space="preserve">. </w:t>
+      </w:r>
+      <w:r>
+        <w:t>Therefore, this component exists only to de</w:t>
+      </w:r>
+      <w:r>
+        <w:t>m</w:t>
+      </w:r>
+      <w:r>
+        <w:t xml:space="preserve">onstrate the pros and cons of </w:t>
+      </w:r>
+      <w:r>
+        <w:t xml:space="preserve">applying </w:t>
+      </w:r>
+      <w:r>
+        <w:t>this filter</w:t>
+      </w:r>
+      <w:r>
+        <w:t xml:space="preserve"> to new pro</w:t>
+      </w:r>
+      <w:r>
+        <w:t>b</w:t>
+      </w:r>
+      <w:r>
+        <w:t>lems</w:t>
+      </w:r>
+      <w:r>
+        <w:t>.</w:t>
+      </w:r>
+      <w:r>
+        <w:t xml:space="preserve"> It is known to be efficient and optimal when the obje</w:t>
       </w:r>
       <w:r>
         <w:t>c</w:t>
       </w:r>
       <w:r>
-        <w:t>tion will match the underlying assumptions</w:t>
-      </w:r>
-      <w:r>
-        <w:t xml:space="preserve"> of the filter </w:t>
-      </w:r>
-      <w:r>
-        <w:t xml:space="preserve">(i.e. linear </w:t>
-      </w:r>
-      <w:r>
-        <w:t>system</w:t>
-      </w:r>
-      <w:r>
-        <w:t xml:space="preserve"> dynamic</w:t>
-      </w:r>
-      <w:r>
-        <w:t>s</w:t>
-      </w:r>
-      <w:r>
-        <w:t xml:space="preserve"> and</w:t>
-      </w:r>
-      <w:r>
-        <w:t xml:space="preserve"> normally distributed disturbances)</w:t>
-      </w:r>
-      <w:r>
-        <w:t xml:space="preserve">. </w:t>
-      </w:r>
-      <w:r>
-        <w:t>Therefore, this component exists only to de</w:t>
-      </w:r>
-      <w:r>
-        <w:t>m</w:t>
-      </w:r>
-      <w:r>
-        <w:t xml:space="preserve">onstrate the pros and cons of </w:t>
-      </w:r>
-      <w:r>
-        <w:t xml:space="preserve">applying </w:t>
-      </w:r>
-      <w:r>
-        <w:t>this filter</w:t>
-      </w:r>
-      <w:r>
-        <w:t xml:space="preserve"> to new pro</w:t>
-      </w:r>
-      <w:r>
-        <w:t>b</w:t>
-      </w:r>
-      <w:r>
-        <w:t>lems</w:t>
+        <w:t>tive is qua</w:t>
+      </w:r>
+      <w:r>
+        <w:t>dratic, and it is known to produce suboptimal sol</w:t>
+      </w:r>
+      <w:r>
+        <w:t>u</w:t>
+      </w:r>
+      <w:r>
+        <w:t>tions otherwise</w:t>
       </w:r>
       <w:r>
         <w:t>.</w:t>
       </w:r>
-      <w:r>
-        <w:t xml:space="preserve"> It is known to be efficient and optimal when the obje</w:t>
-      </w:r>
-      <w:r>
-        <w:t>c</w:t>
-      </w:r>
-      <w:r>
-        <w:t>tive is qua</w:t>
-      </w:r>
-      <w:r>
-        <w:t>dratic, and it is known to produce suboptimal sol</w:t>
-      </w:r>
-      <w:r>
-        <w:t>u</w:t>
-      </w:r>
-      <w:r>
-        <w:t>tions othe</w:t>
-      </w:r>
-      <w:r>
-        <w:t>r</w:t>
-      </w:r>
-      <w:r>
-        <w:t>wise</w:t>
-      </w:r>
-      <w:r>
-        <w:t>.</w:t>
-      </w:r>
     </w:p>
     <w:p>
       <w:r>
@@ -6572,15 +6542,7 @@
         <w:t xml:space="preserve"> necessary</w:t>
       </w:r>
       <w:r>
-        <w:t xml:space="preserve">: 1) Since means and </w:t>
-      </w:r>
-      <w:proofErr w:type="spellStart"/>
-      <w:r>
-        <w:t>covariances</w:t>
-      </w:r>
-      <w:proofErr w:type="spellEnd"/>
-      <w:r>
-        <w:t xml:space="preserve"> </w:t>
+        <w:t xml:space="preserve">: 1) Since means and covariances </w:t>
       </w:r>
       <w:r>
         <w:t>are not directly accessible, the filter must</w:t>
@@ -6595,23 +6557,17 @@
         <w:t xml:space="preserve"> the Jacobian and Hes</w:t>
       </w:r>
       <w:r>
-        <w:t>sian of the fun</w:t>
-      </w:r>
-      <w:r>
-        <w:t>c</w:t>
-      </w:r>
-      <w:r>
-        <w:t xml:space="preserve">tions </w:t>
+        <w:t xml:space="preserve">sian of the functions </w:t>
       </w:r>
       <w:r>
         <w:rPr>
           <w:position w:val="-4"/>
         </w:rPr>
         <w:object w:dxaOrig="160" w:dyaOrig="180">
-          <v:shape id="_x0000_i1151" type="#_x0000_t75" style="width:7.85pt;height:8.85pt" o:ole="">
+          <v:shape id="_x0000_i1096" type="#_x0000_t75" style="width:7.9pt;height:9pt" o:ole="">
             <v:imagedata r:id="rId145" o:title=""/>
           </v:shape>
-          <o:OLEObject Type="Embed" ProgID="Equation.DSMT4" ShapeID="_x0000_i1151" DrawAspect="Content" ObjectID="_1366501149" r:id="rId146"/>
+          <o:OLEObject Type="Embed" ProgID="Equation.DSMT4" ShapeID="_x0000_i1096" DrawAspect="Content" ObjectID="_1366577888" r:id="rId146"/>
         </w:object>
       </w:r>
       <w:r>
@@ -6622,10 +6578,10 @@
           <w:position w:val="-10"/>
         </w:rPr>
         <w:object w:dxaOrig="240" w:dyaOrig="300">
-          <v:shape id="_x0000_i1156" type="#_x0000_t75" style="width:12pt;height:15.15pt" o:ole="">
+          <v:shape id="_x0000_i1097" type="#_x0000_t75" style="width:11.8pt;height:15.2pt" o:ole="">
             <v:imagedata r:id="rId147" o:title=""/>
           </v:shape>
-          <o:OLEObject Type="Embed" ProgID="Equation.DSMT4" ShapeID="_x0000_i1156" DrawAspect="Content" ObjectID="_1366501150" r:id="rId148"/>
+          <o:OLEObject Type="Embed" ProgID="Equation.DSMT4" ShapeID="_x0000_i1097" DrawAspect="Content" ObjectID="_1366577889" r:id="rId148"/>
         </w:object>
       </w:r>
       <w:r>
@@ -6659,13 +6615,7 @@
         <w:t xml:space="preserve">equivalent </w:t>
       </w:r>
       <w:r>
-        <w:t>no</w:t>
-      </w:r>
-      <w:r>
-        <w:t>r</w:t>
-      </w:r>
-      <w:r>
-        <w:t>mal distributions</w:t>
+        <w:t>normal distributions</w:t>
       </w:r>
       <w:r>
         <w:t>; and</w:t>
@@ -6683,19 +6633,7 @@
         <w:t>I</w:t>
       </w:r>
       <w:r>
-        <w:t>nform</w:t>
-      </w:r>
-      <w:r>
-        <w:t>a</w:t>
-      </w:r>
-      <w:r>
-        <w:t>tion in the off-d</w:t>
-      </w:r>
-      <w:r>
-        <w:t>i</w:t>
-      </w:r>
-      <w:r>
-        <w:t>agonal edges is ignored.</w:t>
+        <w:t>nformation in the off-diagonal edges is ignored.</w:t>
       </w:r>
     </w:p>
     <w:p>
@@ -6814,11 +6752,11 @@
         <w:t>o</w:t>
       </w:r>
       <w:r>
-        <w:t xml:space="preserve">vering and exploiting correlations between various parameter inputs to the objective function and the resulting costs. The cost graph structure in the TOMMAS framework provides </w:t>
+        <w:t xml:space="preserve">vering and exploiting correlations between various parameter inputs to the objective function and the resulting costs. The </w:t>
       </w:r>
       <w:r>
         <w:lastRenderedPageBreak/>
-        <w:t>explicit information about these correlations that can be ut</w:t>
+        <w:t>cost graph structure in the TOMMAS framework provides explicit information about these correlations that can be ut</w:t>
       </w:r>
       <w:r>
         <w:t>i</w:t>
@@ -6896,13 +6834,7 @@
         <w:t xml:space="preserve"> </w:t>
       </w:r>
       <w:r>
-        <w:t>Given a probabilistic d</w:t>
-      </w:r>
-      <w:r>
-        <w:t>e</w:t>
-      </w:r>
-      <w:r>
-        <w:t>cision betw</w:t>
+        <w:t>Given a probabilistic decision betw</w:t>
       </w:r>
       <w:r>
         <w:t xml:space="preserve">een </w:t>
@@ -7024,13 +6956,7 @@
         <w:t xml:space="preserve">, </w:t>
       </w:r>
       <w:r>
-        <w:t>a vastly larger nu</w:t>
-      </w:r>
-      <w:r>
-        <w:t>m</w:t>
-      </w:r>
-      <w:r>
-        <w:t xml:space="preserve">ber of building block combinations are implicitly processed </w:t>
+        <w:t xml:space="preserve">a vastly larger number of building block combinations are implicitly processed </w:t>
       </w:r>
       <w:r>
         <w:t>in the near-o</w:t>
@@ -7102,19 +7028,7 @@
         <w:t>s</w:t>
       </w:r>
       <w:r>
-        <w:t>sover points, those parameters that are close together in the encoding will be more likely to su</w:t>
-      </w:r>
-      <w:r>
-        <w:t>r</w:t>
-      </w:r>
-      <w:r>
-        <w:t>vive than those that are far apart, thereby acting as building blocks. To some extent, this technique is already implicit in the TOMMAS definition of the dynamic model, because its input parameters are ordered by a time i</w:t>
-      </w:r>
-      <w:r>
-        <w:t>n</w:t>
-      </w:r>
-      <w:r>
-        <w:t>dex.</w:t>
+        <w:t>sover points, those parameters that are close together in the encoding will be more likely to survive than those that are far apart, thereby acting as building blocks. To some extent, this technique is already implicit in the TOMMAS definition of the dynamic model, because its input parameters are ordered by a time index.</w:t>
       </w:r>
     </w:p>
     <w:p>
@@ -7128,13 +7042,7 @@
         <w:t>ing blocks in which parameter proximity only plays a minor role</w:t>
       </w:r>
       <w:r>
-        <w:t>. In linkage learning algorithms, metrics and proc</w:t>
-      </w:r>
-      <w:r>
-        <w:t>e</w:t>
-      </w:r>
-      <w:r>
-        <w:t>dures are used to determine combinations of parameters whose va</w:t>
+        <w:t>. In linkage learning algorithms, metrics and procedures are used to determine combinations of parameters whose va</w:t>
       </w:r>
       <w:r>
         <w:t>l</w:t>
@@ -7216,19 +7124,11 @@
         <w:t>l</w:t>
       </w:r>
       <w:r>
-        <w:t>lows: When crossing-over two individuals, the probability of taking a parameter from one of the two parents can be taken in pr</w:t>
-      </w:r>
-      <w:r>
-        <w:t>o</w:t>
-      </w:r>
-      <w:r>
-        <w:t>portion to the relative (inverse) magnitude of the costs on the edge(s) of the cost graph that are most affected by that par</w:t>
-      </w:r>
-      <w:r>
-        <w:t>a</w:t>
-      </w:r>
-      <w:r>
-        <w:t>meter. Over generations of the evolutionary</w:t>
+        <w:t xml:space="preserve">lows: When crossing-over two individuals, the probability of taking a parameter from one of the two parents can be taken in proportion to the relative (inverse) magnitude of the costs on the edge(s) of the cost graph that are most affected by that </w:t>
+      </w:r>
+      <w:r>
+        <w:lastRenderedPageBreak/>
+        <w:t>parameter. Over generations of the evolutionary</w:t>
       </w:r>
       <w:r>
         <w:t xml:space="preserve"> optimization process, this should</w:t>
@@ -7240,13 +7140,7 @@
         <w:t>sets</w:t>
       </w:r>
       <w:r>
-        <w:t xml:space="preserve"> of parameters that co</w:t>
-      </w:r>
-      <w:r>
-        <w:t>n</w:t>
-      </w:r>
-      <w:r>
-        <w:t>sistently lower overall costs as bu</w:t>
+        <w:t xml:space="preserve"> of parameters that consistently lower overall costs as bu</w:t>
       </w:r>
       <w:r>
         <w:t xml:space="preserve">ilding blocks, since these </w:t>
@@ -7269,13 +7163,7 @@
         <w:t>s</w:t>
       </w:r>
       <w:r>
-        <w:t>tical analysis of cost graphs to build li</w:t>
-      </w:r>
-      <w:r>
-        <w:t>n</w:t>
-      </w:r>
-      <w:r>
-        <w:t xml:space="preserve">kage models. </w:t>
+        <w:t xml:space="preserve">tical analysis of cost graphs to build linkage models. </w:t>
       </w:r>
     </w:p>
     <w:p>
@@ -7364,10 +7252,10 @@
           <w:position w:val="-10"/>
         </w:rPr>
         <w:object w:dxaOrig="740" w:dyaOrig="300">
-          <v:shape id="_x0000_i1096" type="#_x0000_t75" style="width:37.55pt;height:15.65pt" o:ole="">
+          <v:shape id="_x0000_i1098" type="#_x0000_t75" style="width:37.7pt;height:15.75pt" o:ole="">
             <v:imagedata r:id="rId149" o:title=""/>
           </v:shape>
-          <o:OLEObject Type="Embed" ProgID="Equation.DSMT4" ShapeID="_x0000_i1096" DrawAspect="Content" ObjectID="_1366501151" r:id="rId150"/>
+          <o:OLEObject Type="Embed" ProgID="Equation.DSMT4" ShapeID="_x0000_i1098" DrawAspect="Content" ObjectID="_1366577890" r:id="rId150"/>
         </w:object>
       </w:r>
       <w:r>
@@ -7378,10 +7266,10 @@
           <w:position w:val="-4"/>
         </w:rPr>
         <w:object w:dxaOrig="240" w:dyaOrig="220">
-          <v:shape id="_x0000_i1097" type="#_x0000_t75" style="width:12pt;height:11.5pt" o:ole="">
+          <v:shape id="_x0000_i1099" type="#_x0000_t75" style="width:11.8pt;height:11.25pt" o:ole="">
             <v:imagedata r:id="rId151" o:title=""/>
           </v:shape>
-          <o:OLEObject Type="Embed" ProgID="Equation.DSMT4" ShapeID="_x0000_i1097" DrawAspect="Content" ObjectID="_1366501152" r:id="rId152"/>
+          <o:OLEObject Type="Embed" ProgID="Equation.DSMT4" ShapeID="_x0000_i1099" DrawAspect="Content" ObjectID="_1366577891" r:id="rId152"/>
         </w:object>
       </w:r>
       <w:r>
@@ -7395,10 +7283,10 @@
           <w:position w:val="-4"/>
         </w:rPr>
         <w:object w:dxaOrig="160" w:dyaOrig="180">
-          <v:shape id="_x0000_i1098" type="#_x0000_t75" style="width:8.35pt;height:8.35pt" o:ole="">
+          <v:shape id="_x0000_i1100" type="#_x0000_t75" style="width:8.45pt;height:8.45pt" o:ole="">
             <v:imagedata r:id="rId153" o:title=""/>
           </v:shape>
-          <o:OLEObject Type="Embed" ProgID="Equation.DSMT4" ShapeID="_x0000_i1098" DrawAspect="Content" ObjectID="_1366501153" r:id="rId154"/>
+          <o:OLEObject Type="Embed" ProgID="Equation.DSMT4" ShapeID="_x0000_i1100" DrawAspect="Content" ObjectID="_1366577892" r:id="rId154"/>
         </w:object>
       </w:r>
       <w:r>
@@ -7410,13 +7298,11 @@
         <w:pStyle w:val="Heading2"/>
         <w:rPr>
           <w:rStyle w:val="Heading4Char"/>
-          <w:bCs w:val="0"/>
         </w:rPr>
       </w:pPr>
       <w:r>
         <w:rPr>
           <w:rStyle w:val="Heading4Char"/>
-          <w:bCs w:val="0"/>
         </w:rPr>
         <w:t>Brownian Planar Dynamic Model</w:t>
       </w:r>
@@ -7463,10 +7349,10 @@
           <w:position w:val="-10"/>
         </w:rPr>
         <w:object w:dxaOrig="740" w:dyaOrig="300">
-          <v:shape id="_x0000_i1099" type="#_x0000_t75" style="width:37.55pt;height:15.65pt" o:ole="">
+          <v:shape id="_x0000_i1101" type="#_x0000_t75" style="width:37.7pt;height:15.75pt" o:ole="">
             <v:imagedata r:id="rId155" o:title=""/>
           </v:shape>
-          <o:OLEObject Type="Embed" ProgID="Equation.DSMT4" ShapeID="_x0000_i1099" DrawAspect="Content" ObjectID="_1366501154" r:id="rId156"/>
+          <o:OLEObject Type="Embed" ProgID="Equation.DSMT4" ShapeID="_x0000_i1101" DrawAspect="Content" ObjectID="_1366577893" r:id="rId156"/>
         </w:object>
       </w:r>
       <w:r>
@@ -7519,10 +7405,10 @@
           <w:position w:val="-4"/>
         </w:rPr>
         <w:object w:dxaOrig="160" w:dyaOrig="180">
-          <v:shape id="_x0000_i1100" type="#_x0000_t75" style="width:8.35pt;height:8.35pt" o:ole="">
+          <v:shape id="_x0000_i1102" type="#_x0000_t75" style="width:8.45pt;height:8.45pt" o:ole="">
             <v:imagedata r:id="rId157" o:title=""/>
           </v:shape>
-          <o:OLEObject Type="Embed" ProgID="Equation.DSMT4" ShapeID="_x0000_i1100" DrawAspect="Content" ObjectID="_1366501155" r:id="rId158"/>
+          <o:OLEObject Type="Embed" ProgID="Equation.DSMT4" ShapeID="_x0000_i1102" DrawAspect="Content" ObjectID="_1366577894" r:id="rId158"/>
         </w:object>
       </w:r>
       <w:r>
@@ -7563,10 +7449,10 @@
           <w:position w:val="-10"/>
         </w:rPr>
         <w:object w:dxaOrig="260" w:dyaOrig="300">
-          <v:shape id="_x0000_i1101" type="#_x0000_t75" style="width:12.5pt;height:15.65pt" o:ole="">
+          <v:shape id="_x0000_i1103" type="#_x0000_t75" style="width:12.4pt;height:15.75pt" o:ole="">
             <v:imagedata r:id="rId159" o:title=""/>
           </v:shape>
-          <o:OLEObject Type="Embed" ProgID="Equation.DSMT4" ShapeID="_x0000_i1101" DrawAspect="Content" ObjectID="_1366501156" r:id="rId160"/>
+          <o:OLEObject Type="Embed" ProgID="Equation.DSMT4" ShapeID="_x0000_i1103" DrawAspect="Content" ObjectID="_1366577895" r:id="rId160"/>
         </w:object>
       </w:r>
       <w:r>
@@ -7610,10 +7496,10 @@
           <w:position w:val="-54"/>
         </w:rPr>
         <w:object w:dxaOrig="4380" w:dyaOrig="1180">
-          <v:shape id="_x0000_i2808" type="#_x0000_t75" style="width:219.65pt;height:58.95pt" o:ole="">
+          <v:shape id="_x0000_i1104" type="#_x0000_t75" style="width:219.95pt;height:59.05pt" o:ole="">
             <v:imagedata r:id="rId161" o:title=""/>
           </v:shape>
-          <o:OLEObject Type="Embed" ProgID="Equation.DSMT4" ShapeID="_x0000_i2808" DrawAspect="Content" ObjectID="_1366501157" r:id="rId162"/>
+          <o:OLEObject Type="Embed" ProgID="Equation.DSMT4" ShapeID="_x0000_i1104" DrawAspect="Content" ObjectID="_1366577896" r:id="rId162"/>
         </w:object>
       </w:r>
       <w:r>
@@ -7826,10 +7712,10 @@
           <w:position w:val="-6"/>
         </w:rPr>
         <w:object w:dxaOrig="160" w:dyaOrig="200">
-          <v:shape id="_x0000_i1103" type="#_x0000_t75" style="width:7.3pt;height:9.9pt" o:ole="">
+          <v:shape id="_x0000_i1105" type="#_x0000_t75" style="width:7.3pt;height:10.15pt" o:ole="">
             <v:imagedata r:id="rId163" o:title=""/>
           </v:shape>
-          <o:OLEObject Type="Embed" ProgID="Equation.DSMT4" ShapeID="_x0000_i1103" DrawAspect="Content" ObjectID="_1366501158" r:id="rId164"/>
+          <o:OLEObject Type="Embed" ProgID="Equation.DSMT4" ShapeID="_x0000_i1105" DrawAspect="Content" ObjectID="_1366577897" r:id="rId164"/>
         </w:object>
       </w:r>
       <w:r>
@@ -7849,7 +7735,7 @@
       <w:r>
         <w:lastRenderedPageBreak/>
         <w:pict>
-          <v:shape id="_x0000_i1104" type="#_x0000_t75" style="width:224.35pt;height:154.45pt">
+          <v:shape id="_x0000_i1106" type="#_x0000_t75" style="width:224.45pt;height:154.7pt">
             <v:imagedata r:id="rId165" o:title="DistanceToMcDonalds"/>
           </v:shape>
         </w:pict>
@@ -8036,10 +7922,10 @@
           <w:position w:val="-10"/>
         </w:rPr>
         <w:object w:dxaOrig="700" w:dyaOrig="300">
-          <v:shape id="_x0000_i1105" type="#_x0000_t75" style="width:34.45pt;height:15.65pt" o:ole="">
+          <v:shape id="_x0000_i1107" type="#_x0000_t75" style="width:34.3pt;height:15.75pt" o:ole="">
             <v:imagedata r:id="rId166" o:title=""/>
           </v:shape>
-          <o:OLEObject Type="Embed" ProgID="Equation.DSMT4" ShapeID="_x0000_i1105" DrawAspect="Content" ObjectID="_1366501159" r:id="rId167"/>
+          <o:OLEObject Type="Embed" ProgID="Equation.DSMT4" ShapeID="_x0000_i1107" DrawAspect="Content" ObjectID="_1366577898" r:id="rId167"/>
         </w:object>
       </w:r>
       <w:r>
@@ -8065,10 +7951,10 @@
           <w:position w:val="-6"/>
         </w:rPr>
         <w:object w:dxaOrig="180" w:dyaOrig="200">
-          <v:shape id="_x0000_i1106" type="#_x0000_t75" style="width:8.35pt;height:9.9pt" o:ole="">
+          <v:shape id="_x0000_i1108" type="#_x0000_t75" style="width:8.45pt;height:10.15pt" o:ole="">
             <v:imagedata r:id="rId168" o:title=""/>
           </v:shape>
-          <o:OLEObject Type="Embed" ProgID="Equation.DSMT4" ShapeID="_x0000_i1106" DrawAspect="Content" ObjectID="_1366501160" r:id="rId169"/>
+          <o:OLEObject Type="Embed" ProgID="Equation.DSMT4" ShapeID="_x0000_i1108" DrawAspect="Content" ObjectID="_1366577899" r:id="rId169"/>
         </w:object>
       </w:r>
       <w:r>
@@ -8084,10 +7970,10 @@
           <w:position w:val="-4"/>
         </w:rPr>
         <w:object w:dxaOrig="180" w:dyaOrig="180">
-          <v:shape id="_x0000_i2811" type="#_x0000_t75" style="width:8.85pt;height:8.85pt" o:ole="">
+          <v:shape id="_x0000_i1109" type="#_x0000_t75" style="width:9pt;height:9pt" o:ole="">
             <v:imagedata r:id="rId170" o:title=""/>
           </v:shape>
-          <o:OLEObject Type="Embed" ProgID="Equation.DSMT4" ShapeID="_x0000_i2811" DrawAspect="Content" ObjectID="_1366501161" r:id="rId171"/>
+          <o:OLEObject Type="Embed" ProgID="Equation.DSMT4" ShapeID="_x0000_i1109" DrawAspect="Content" ObjectID="_1366577900" r:id="rId171"/>
         </w:object>
       </w:r>
       <w:r>
@@ -8107,24 +7993,30 @@
           <w:position w:val="-10"/>
         </w:rPr>
         <w:object w:dxaOrig="180" w:dyaOrig="240">
-          <v:shape id="_x0000_i1107" type="#_x0000_t75" style="width:8.35pt;height:12pt" o:ole="">
+          <v:shape id="_x0000_i1110" type="#_x0000_t75" style="width:8.45pt;height:11.8pt" o:ole="">
             <v:imagedata r:id="rId172" o:title=""/>
           </v:shape>
-          <o:OLEObject Type="Embed" ProgID="Equation.DSMT4" ShapeID="_x0000_i1107" DrawAspect="Content" ObjectID="_1366501162" r:id="rId173"/>
+          <o:OLEObject Type="Embed" ProgID="Equation.DSMT4" ShapeID="_x0000_i1110" DrawAspect="Content" ObjectID="_1366577901" r:id="rId173"/>
         </w:object>
       </w:r>
       <w:r>
-        <w:t xml:space="preserve"> and orientation </w:t>
+        <w:t xml:space="preserve"> and orie</w:t>
+      </w:r>
+      <w:r>
+        <w:t>n</w:t>
+      </w:r>
+      <w:r>
+        <w:t xml:space="preserve">tation </w:t>
       </w:r>
       <w:r>
         <w:rPr>
           <w:position w:val="-10"/>
         </w:rPr>
         <w:object w:dxaOrig="180" w:dyaOrig="240">
-          <v:shape id="_x0000_i1108" type="#_x0000_t75" style="width:8.35pt;height:12pt" o:ole="">
+          <v:shape id="_x0000_i1111" type="#_x0000_t75" style="width:8.45pt;height:11.8pt" o:ole="">
             <v:imagedata r:id="rId174" o:title=""/>
           </v:shape>
-          <o:OLEObject Type="Embed" ProgID="Equation.DSMT4" ShapeID="_x0000_i1108" DrawAspect="Content" ObjectID="_1366501163" r:id="rId175"/>
+          <o:OLEObject Type="Embed" ProgID="Equation.DSMT4" ShapeID="_x0000_i1111" DrawAspect="Content" ObjectID="_1366577902" r:id="rId175"/>
         </w:object>
       </w:r>
       <w:r>
@@ -8150,10 +8042,10 @@
           <w:position w:val="-10"/>
         </w:rPr>
         <w:object w:dxaOrig="1020" w:dyaOrig="300">
-          <v:shape id="_x0000_i1595" type="#_x0000_t75" style="width:51.15pt;height:15.15pt" o:ole="">
+          <v:shape id="_x0000_i1112" type="#_x0000_t75" style="width:51.2pt;height:15.2pt" o:ole="">
             <v:imagedata r:id="rId176" o:title=""/>
           </v:shape>
-          <o:OLEObject Type="Embed" ProgID="Equation.DSMT4" ShapeID="_x0000_i1595" DrawAspect="Content" ObjectID="_1366501164" r:id="rId177"/>
+          <o:OLEObject Type="Embed" ProgID="Equation.DSMT4" ShapeID="_x0000_i1112" DrawAspect="Content" ObjectID="_1366577903" r:id="rId177"/>
         </w:object>
       </w:r>
       <w:r>
@@ -8202,10 +8094,10 @@
           <w:position w:val="-12"/>
         </w:rPr>
         <w:object w:dxaOrig="1380" w:dyaOrig="320">
-          <v:shape id="_x0000_i1326" type="#_x0000_t75" style="width:68.85pt;height:16.15pt" o:ole="">
+          <v:shape id="_x0000_i1113" type="#_x0000_t75" style="width:68.65pt;height:16.3pt" o:ole="">
             <v:imagedata r:id="rId178" o:title=""/>
           </v:shape>
-          <o:OLEObject Type="Embed" ProgID="Equation.DSMT4" ShapeID="_x0000_i1326" DrawAspect="Content" ObjectID="_1366501165" r:id="rId179"/>
+          <o:OLEObject Type="Embed" ProgID="Equation.DSMT4" ShapeID="_x0000_i1113" DrawAspect="Content" ObjectID="_1366577904" r:id="rId179"/>
         </w:object>
       </w:r>
       <w:r>
@@ -8277,10 +8169,10 @@
           <w:position w:val="-10"/>
         </w:rPr>
         <w:object w:dxaOrig="580" w:dyaOrig="300">
-          <v:shape id="_x0000_i1110" type="#_x0000_t75" style="width:29.2pt;height:15.15pt" o:ole="">
+          <v:shape id="_x0000_i1114" type="#_x0000_t75" style="width:29.25pt;height:15.2pt" o:ole="">
             <v:imagedata r:id="rId180" o:title=""/>
           </v:shape>
-          <o:OLEObject Type="Embed" ProgID="Equation.DSMT4" ShapeID="_x0000_i1110" DrawAspect="Content" ObjectID="_1366501166" r:id="rId181"/>
+          <o:OLEObject Type="Embed" ProgID="Equation.DSMT4" ShapeID="_x0000_i1114" DrawAspect="Content" ObjectID="_1366577905" r:id="rId181"/>
         </w:object>
       </w:r>
       <w:r>
@@ -8294,10 +8186,10 @@
           <w:position w:val="-10"/>
         </w:rPr>
         <w:object w:dxaOrig="1440" w:dyaOrig="300">
-          <v:shape id="_x0000_i1111" type="#_x0000_t75" style="width:1in;height:15.65pt" o:ole="">
+          <v:shape id="_x0000_i1115" type="#_x0000_t75" style="width:1in;height:15.75pt" o:ole="">
             <v:imagedata r:id="rId182" o:title=""/>
           </v:shape>
-          <o:OLEObject Type="Embed" ProgID="Equation.DSMT4" ShapeID="_x0000_i1111" DrawAspect="Content" ObjectID="_1366501167" r:id="rId183"/>
+          <o:OLEObject Type="Embed" ProgID="Equation.DSMT4" ShapeID="_x0000_i1115" DrawAspect="Content" ObjectID="_1366577906" r:id="rId183"/>
         </w:object>
       </w:r>
       <w:r>
@@ -8313,10 +8205,10 @@
           <w:position w:val="-24"/>
         </w:rPr>
         <w:object w:dxaOrig="3940" w:dyaOrig="580">
-          <v:shape id="_x0000_i1112" type="#_x0000_t75" style="width:197.75pt;height:29.2pt" o:ole="">
+          <v:shape id="_x0000_i1116" type="#_x0000_t75" style="width:198pt;height:29.25pt" o:ole="">
             <v:imagedata r:id="rId184" o:title=""/>
           </v:shape>
-          <o:OLEObject Type="Embed" ProgID="Equation.DSMT4" ShapeID="_x0000_i1112" DrawAspect="Content" ObjectID="_1366501168" r:id="rId185"/>
+          <o:OLEObject Type="Embed" ProgID="Equation.DSMT4" ShapeID="_x0000_i1116" DrawAspect="Content" ObjectID="_1366577907" r:id="rId185"/>
         </w:object>
       </w:r>
       <w:r>
@@ -8408,10 +8300,10 @@
           <w:position w:val="-12"/>
         </w:rPr>
         <w:object w:dxaOrig="240" w:dyaOrig="320">
-          <v:shape id="_x0000_i1113" type="#_x0000_t75" style="width:12pt;height:15.65pt" o:ole="">
+          <v:shape id="_x0000_i1117" type="#_x0000_t75" style="width:11.8pt;height:15.75pt" o:ole="">
             <v:imagedata r:id="rId186" o:title=""/>
           </v:shape>
-          <o:OLEObject Type="Embed" ProgID="Equation.DSMT4" ShapeID="_x0000_i1113" DrawAspect="Content" ObjectID="_1366501169" r:id="rId187"/>
+          <o:OLEObject Type="Embed" ProgID="Equation.DSMT4" ShapeID="_x0000_i1117" DrawAspect="Content" ObjectID="_1366577908" r:id="rId187"/>
         </w:object>
       </w:r>
       <w:r>
@@ -8428,10 +8320,10 @@
           <w:position w:val="-12"/>
         </w:rPr>
         <w:object w:dxaOrig="240" w:dyaOrig="320">
-          <v:shape id="_x0000_i1114" type="#_x0000_t75" style="width:12pt;height:15.65pt" o:ole="">
+          <v:shape id="_x0000_i1118" type="#_x0000_t75" style="width:11.8pt;height:15.75pt" o:ole="">
             <v:imagedata r:id="rId188" o:title=""/>
           </v:shape>
-          <o:OLEObject Type="Embed" ProgID="Equation.DSMT4" ShapeID="_x0000_i1114" DrawAspect="Content" ObjectID="_1366501170" r:id="rId189"/>
+          <o:OLEObject Type="Embed" ProgID="Equation.DSMT4" ShapeID="_x0000_i1118" DrawAspect="Content" ObjectID="_1366577909" r:id="rId189"/>
         </w:object>
       </w:r>
       <w:r>
@@ -8442,10 +8334,10 @@
           <w:position w:val="-12"/>
         </w:rPr>
         <w:object w:dxaOrig="900" w:dyaOrig="340">
-          <v:shape id="_x0000_i1115" type="#_x0000_t75" style="width:44.85pt;height:17.2pt" o:ole="">
+          <v:shape id="_x0000_i1119" type="#_x0000_t75" style="width:45pt;height:17.45pt" o:ole="">
             <v:imagedata r:id="rId190" o:title=""/>
           </v:shape>
-          <o:OLEObject Type="Embed" ProgID="Equation.DSMT4" ShapeID="_x0000_i1115" DrawAspect="Content" ObjectID="_1366501171" r:id="rId191"/>
+          <o:OLEObject Type="Embed" ProgID="Equation.DSMT4" ShapeID="_x0000_i1119" DrawAspect="Content" ObjectID="_1366577910" r:id="rId191"/>
         </w:object>
       </w:r>
       <w:r>
@@ -8462,10 +8354,10 @@
           <w:position w:val="-6"/>
         </w:rPr>
         <w:object w:dxaOrig="480" w:dyaOrig="240">
-          <v:shape id="_x0000_i1116" type="#_x0000_t75" style="width:24.5pt;height:12pt" o:ole="">
+          <v:shape id="_x0000_i1120" type="#_x0000_t75" style="width:24.75pt;height:11.8pt" o:ole="">
             <v:imagedata r:id="rId192" o:title=""/>
           </v:shape>
-          <o:OLEObject Type="Embed" ProgID="Equation.DSMT4" ShapeID="_x0000_i1116" DrawAspect="Content" ObjectID="_1366501172" r:id="rId193"/>
+          <o:OLEObject Type="Embed" ProgID="Equation.DSMT4" ShapeID="_x0000_i1120" DrawAspect="Content" ObjectID="_1366577911" r:id="rId193"/>
         </w:object>
       </w:r>
       <w:r>
@@ -8525,10 +8417,10 @@
           <w:position w:val="-6"/>
         </w:rPr>
         <w:object w:dxaOrig="520" w:dyaOrig="240">
-          <v:shape id="_x0000_i1117" type="#_x0000_t75" style="width:26.1pt;height:12pt" o:ole="">
+          <v:shape id="_x0000_i1121" type="#_x0000_t75" style="width:25.9pt;height:11.8pt" o:ole="">
             <v:imagedata r:id="rId194" o:title=""/>
           </v:shape>
-          <o:OLEObject Type="Embed" ProgID="Equation.DSMT4" ShapeID="_x0000_i1117" DrawAspect="Content" ObjectID="_1366501173" r:id="rId195"/>
+          <o:OLEObject Type="Embed" ProgID="Equation.DSMT4" ShapeID="_x0000_i1121" DrawAspect="Content" ObjectID="_1366577912" r:id="rId195"/>
         </w:object>
       </w:r>
       <w:r>
@@ -8596,10 +8488,10 @@
           <w:position w:val="-12"/>
         </w:rPr>
         <w:object w:dxaOrig="600" w:dyaOrig="340">
-          <v:shape id="_x0000_i1118" type="#_x0000_t75" style="width:30.25pt;height:17.2pt" o:ole="">
+          <v:shape id="_x0000_i1122" type="#_x0000_t75" style="width:30.4pt;height:17.45pt" o:ole="">
             <v:imagedata r:id="rId196" o:title=""/>
           </v:shape>
-          <o:OLEObject Type="Embed" ProgID="Equation.DSMT4" ShapeID="_x0000_i1118" DrawAspect="Content" ObjectID="_1366501174" r:id="rId197"/>
+          <o:OLEObject Type="Embed" ProgID="Equation.DSMT4" ShapeID="_x0000_i1122" DrawAspect="Content" ObjectID="_1366577913" r:id="rId197"/>
         </w:object>
       </w:r>
       <w:r>
@@ -8633,10 +8525,10 @@
           <w:position w:val="-26"/>
         </w:rPr>
         <w:object w:dxaOrig="4340" w:dyaOrig="620">
-          <v:shape id="_x0000_i1119" type="#_x0000_t75" style="width:217.55pt;height:31.3pt" o:ole="">
+          <v:shape id="_x0000_i1123" type="#_x0000_t75" style="width:217.7pt;height:31.5pt" o:ole="">
             <v:imagedata r:id="rId198" o:title=""/>
           </v:shape>
-          <o:OLEObject Type="Embed" ProgID="Equation.DSMT4" ShapeID="_x0000_i1119" DrawAspect="Content" ObjectID="_1366501175" r:id="rId199"/>
+          <o:OLEObject Type="Embed" ProgID="Equation.DSMT4" ShapeID="_x0000_i1123" DrawAspect="Content" ObjectID="_1366577914" r:id="rId199"/>
         </w:object>
       </w:r>
       <w:r>
@@ -8687,10 +8579,10 @@
           <w:position w:val="-4"/>
         </w:rPr>
         <w:object w:dxaOrig="200" w:dyaOrig="220">
-          <v:shape id="_x0000_i1120" type="#_x0000_t75" style="width:9.9pt;height:11.5pt" o:ole="">
+          <v:shape id="_x0000_i1124" type="#_x0000_t75" style="width:10.15pt;height:11.25pt" o:ole="">
             <v:imagedata r:id="rId200" o:title=""/>
           </v:shape>
-          <o:OLEObject Type="Embed" ProgID="Equation.DSMT4" ShapeID="_x0000_i1120" DrawAspect="Content" ObjectID="_1366501176" r:id="rId201"/>
+          <o:OLEObject Type="Embed" ProgID="Equation.DSMT4" ShapeID="_x0000_i1124" DrawAspect="Content" ObjectID="_1366577915" r:id="rId201"/>
         </w:object>
       </w:r>
       <w:r>
@@ -8722,10 +8614,10 @@
           <w:position w:val="-6"/>
         </w:rPr>
         <w:object w:dxaOrig="520" w:dyaOrig="240">
-          <v:shape id="_x0000_i1121" type="#_x0000_t75" style="width:26.1pt;height:12pt" o:ole="">
+          <v:shape id="_x0000_i1125" type="#_x0000_t75" style="width:25.9pt;height:11.8pt" o:ole="">
             <v:imagedata r:id="rId202" o:title=""/>
           </v:shape>
-          <o:OLEObject Type="Embed" ProgID="Equation.DSMT4" ShapeID="_x0000_i1121" DrawAspect="Content" ObjectID="_1366501177" r:id="rId203"/>
+          <o:OLEObject Type="Embed" ProgID="Equation.DSMT4" ShapeID="_x0000_i1125" DrawAspect="Content" ObjectID="_1366577916" r:id="rId203"/>
         </w:object>
       </w:r>
       <w:r>
@@ -8748,10 +8640,10 @@
           <w:position w:val="-10"/>
         </w:rPr>
         <w:object w:dxaOrig="840" w:dyaOrig="279">
-          <v:shape id="_x0000_i1122" type="#_x0000_t75" style="width:42.25pt;height:14.1pt" o:ole="">
+          <v:shape id="_x0000_i1126" type="#_x0000_t75" style="width:42.2pt;height:14.05pt" o:ole="">
             <v:imagedata r:id="rId204" o:title=""/>
           </v:shape>
-          <o:OLEObject Type="Embed" ProgID="Equation.DSMT4" ShapeID="_x0000_i1122" DrawAspect="Content" ObjectID="_1366501178" r:id="rId205"/>
+          <o:OLEObject Type="Embed" ProgID="Equation.DSMT4" ShapeID="_x0000_i1126" DrawAspect="Content" ObjectID="_1366577917" r:id="rId205"/>
         </w:object>
       </w:r>
       <w:r>
@@ -8770,10 +8662,10 @@
           <w:position w:val="-26"/>
         </w:rPr>
         <w:object w:dxaOrig="3940" w:dyaOrig="639">
-          <v:shape id="_x0000_i1123" type="#_x0000_t75" style="width:197.2pt;height:31.3pt" o:ole="">
+          <v:shape id="_x0000_i1127" type="#_x0000_t75" style="width:197.45pt;height:31.5pt" o:ole="">
             <v:imagedata r:id="rId206" o:title=""/>
           </v:shape>
-          <o:OLEObject Type="Embed" ProgID="Equation.DSMT4" ShapeID="_x0000_i1123" DrawAspect="Content" ObjectID="_1366501179" r:id="rId207"/>
+          <o:OLEObject Type="Embed" ProgID="Equation.DSMT4" ShapeID="_x0000_i1127" DrawAspect="Content" ObjectID="_1366577918" r:id="rId207"/>
         </w:object>
       </w:r>
       <w:r>
@@ -9140,13 +9032,7 @@
         <w:t xml:space="preserve"> to estimate the</w:t>
       </w:r>
       <w:r>
-        <w:t xml:space="preserve"> esse</w:t>
-      </w:r>
-      <w:r>
-        <w:t>n</w:t>
-      </w:r>
-      <w:r>
-        <w:t>tial matrix</w:t>
+        <w:t xml:space="preserve"> essential matrix</w:t>
       </w:r>
       <w:r>
         <w:t xml:space="preserve"> in a linear least squares sense.</w:t>
@@ -9257,10 +9143,10 @@
           <w:position w:val="-10"/>
         </w:rPr>
         <w:object w:dxaOrig="260" w:dyaOrig="300">
-          <v:shape id="_x0000_i1173" type="#_x0000_t75" style="width:13.05pt;height:15.15pt" o:ole="">
+          <v:shape id="_x0000_i1128" type="#_x0000_t75" style="width:12.95pt;height:15.2pt" o:ole="">
             <v:imagedata r:id="rId208" o:title=""/>
           </v:shape>
-          <o:OLEObject Type="Embed" ProgID="Equation.DSMT4" ShapeID="_x0000_i1173" DrawAspect="Content" ObjectID="_1366501180" r:id="rId209"/>
+          <o:OLEObject Type="Embed" ProgID="Equation.DSMT4" ShapeID="_x0000_i1128" DrawAspect="Content" ObjectID="_1366577919" r:id="rId209"/>
         </w:object>
       </w:r>
       <w:r>
@@ -9274,10 +9160,10 @@
           <w:position w:val="-10"/>
         </w:rPr>
         <w:object w:dxaOrig="260" w:dyaOrig="300">
-          <v:shape id="_x0000_i1176" type="#_x0000_t75" style="width:13.05pt;height:15.15pt" o:ole="">
+          <v:shape id="_x0000_i1129" type="#_x0000_t75" style="width:12.95pt;height:15.2pt" o:ole="">
             <v:imagedata r:id="rId210" o:title=""/>
           </v:shape>
-          <o:OLEObject Type="Embed" ProgID="Equation.DSMT4" ShapeID="_x0000_i1176" DrawAspect="Content" ObjectID="_1366501181" r:id="rId211"/>
+          <o:OLEObject Type="Embed" ProgID="Equation.DSMT4" ShapeID="_x0000_i1129" DrawAspect="Content" ObjectID="_1366577920" r:id="rId211"/>
         </w:object>
       </w:r>
       <w:r>
@@ -9294,10 +9180,10 @@
           <w:position w:val="-10"/>
         </w:rPr>
         <w:object w:dxaOrig="200" w:dyaOrig="300">
-          <v:shape id="_x0000_i1125" type="#_x0000_t75" style="width:9.9pt;height:15.15pt" o:ole="">
+          <v:shape id="_x0000_i1130" type="#_x0000_t75" style="width:10.15pt;height:15.2pt" o:ole="">
             <v:imagedata r:id="rId212" o:title=""/>
           </v:shape>
-          <o:OLEObject Type="Embed" ProgID="Equation.DSMT4" ShapeID="_x0000_i1125" DrawAspect="Content" ObjectID="_1366501182" r:id="rId213"/>
+          <o:OLEObject Type="Embed" ProgID="Equation.DSMT4" ShapeID="_x0000_i1130" DrawAspect="Content" ObjectID="_1366577921" r:id="rId213"/>
         </w:object>
       </w:r>
       <w:r>
@@ -9308,10 +9194,10 @@
           <w:position w:val="-10"/>
         </w:rPr>
         <w:object w:dxaOrig="180" w:dyaOrig="300">
-          <v:shape id="_x0000_i1126" type="#_x0000_t75" style="width:8.85pt;height:15.15pt" o:ole="">
+          <v:shape id="_x0000_i1131" type="#_x0000_t75" style="width:9pt;height:15.2pt" o:ole="">
             <v:imagedata r:id="rId214" o:title=""/>
           </v:shape>
-          <o:OLEObject Type="Embed" ProgID="Equation.DSMT4" ShapeID="_x0000_i1126" DrawAspect="Content" ObjectID="_1366501183" r:id="rId215"/>
+          <o:OLEObject Type="Embed" ProgID="Equation.DSMT4" ShapeID="_x0000_i1131" DrawAspect="Content" ObjectID="_1366577922" r:id="rId215"/>
         </w:object>
       </w:r>
       <w:r>
@@ -9332,11 +9218,11 @@
         <w:rPr>
           <w:position w:val="-12"/>
         </w:rPr>
-        <w:object w:dxaOrig="2200" w:dyaOrig="340">
-          <v:shape id="_x0000_i1235" type="#_x0000_t75" style="width:110.1pt;height:16.7pt" o:ole="">
+        <w:object w:dxaOrig="2360" w:dyaOrig="380">
+          <v:shape id="_x0000_i1132" type="#_x0000_t75" style="width:118.15pt;height:18.55pt" o:ole="">
             <v:imagedata r:id="rId216" o:title=""/>
           </v:shape>
-          <o:OLEObject Type="Embed" ProgID="Equation.DSMT4" ShapeID="_x0000_i1235" DrawAspect="Content" ObjectID="_1366501184" r:id="rId217"/>
+          <o:OLEObject Type="Embed" ProgID="Equation.DSMT4" ShapeID="_x0000_i1132" DrawAspect="Content" ObjectID="_1366577923" r:id="rId217"/>
         </w:object>
       </w:r>
       <w:r>
@@ -9390,10 +9276,10 @@
           <w:position w:val="-10"/>
         </w:rPr>
         <w:object w:dxaOrig="300" w:dyaOrig="300">
-          <v:shape id="_x0000_i1168" type="#_x0000_t75" style="width:15.15pt;height:15.15pt" o:ole="">
+          <v:shape id="_x0000_i1133" type="#_x0000_t75" style="width:15.2pt;height:15.2pt" o:ole="">
             <v:imagedata r:id="rId218" o:title=""/>
           </v:shape>
-          <o:OLEObject Type="Embed" ProgID="Equation.DSMT4" ShapeID="_x0000_i1168" DrawAspect="Content" ObjectID="_1366501185" r:id="rId219"/>
+          <o:OLEObject Type="Embed" ProgID="Equation.DSMT4" ShapeID="_x0000_i1133" DrawAspect="Content" ObjectID="_1366577924" r:id="rId219"/>
         </w:object>
       </w:r>
       <w:r>
@@ -9407,10 +9293,10 @@
           <w:position w:val="-10"/>
         </w:rPr>
         <w:object w:dxaOrig="300" w:dyaOrig="300">
-          <v:shape id="_x0000_i1171" type="#_x0000_t75" style="width:15.15pt;height:15.15pt" o:ole="">
+          <v:shape id="_x0000_i1134" type="#_x0000_t75" style="width:15.2pt;height:15.2pt" o:ole="">
             <v:imagedata r:id="rId220" o:title=""/>
           </v:shape>
-          <o:OLEObject Type="Embed" ProgID="Equation.DSMT4" ShapeID="_x0000_i1171" DrawAspect="Content" ObjectID="_1366501186" r:id="rId221"/>
+          <o:OLEObject Type="Embed" ProgID="Equation.DSMT4" ShapeID="_x0000_i1134" DrawAspect="Content" ObjectID="_1366577925" r:id="rId221"/>
         </w:object>
       </w:r>
       <w:r>
@@ -9442,10 +9328,10 @@
           <w:position w:val="-14"/>
         </w:rPr>
         <w:object w:dxaOrig="440" w:dyaOrig="340">
-          <v:shape id="_x0000_i1237" type="#_x0000_t75" style="width:21.4pt;height:17.2pt" o:ole="">
+          <v:shape id="_x0000_i1135" type="#_x0000_t75" style="width:21.4pt;height:17.45pt" o:ole="">
             <v:imagedata r:id="rId222" o:title=""/>
           </v:shape>
-          <o:OLEObject Type="Embed" ProgID="Equation.DSMT4" ShapeID="_x0000_i1237" DrawAspect="Content" ObjectID="_1366501187" r:id="rId223"/>
+          <o:OLEObject Type="Embed" ProgID="Equation.DSMT4" ShapeID="_x0000_i1135" DrawAspect="Content" ObjectID="_1366577926" r:id="rId223"/>
         </w:object>
       </w:r>
       <w:r>
@@ -9467,23 +9353,17 @@
           <w:position w:val="-6"/>
         </w:rPr>
         <w:object w:dxaOrig="180" w:dyaOrig="200">
-          <v:shape id="_x0000_i3087" type="#_x0000_t75" style="width:8.85pt;height:9.9pt" o:ole="">
+          <v:shape id="_x0000_i1136" type="#_x0000_t75" style="width:9pt;height:10.15pt" o:ole="">
             <v:imagedata r:id="rId224" o:title=""/>
           </v:shape>
-          <o:OLEObject Type="Embed" ProgID="Equation.DSMT4" ShapeID="_x0000_i3087" DrawAspect="Content" ObjectID="_1366501188" r:id="rId225"/>
+          <o:OLEObject Type="Embed" ProgID="Equation.DSMT4" ShapeID="_x0000_i1136" DrawAspect="Content" ObjectID="_1366577927" r:id="rId225"/>
         </w:object>
       </w:r>
       <w:r>
         <w:t xml:space="preserve">, but the essential matrix is unknown. </w:t>
       </w:r>
       <w:r>
-        <w:t>In order to solve for the eight unknown elements of the esse</w:t>
-      </w:r>
-      <w:r>
-        <w:t>n</w:t>
-      </w:r>
-      <w:r>
-        <w:t xml:space="preserve">tial matrix, </w:t>
+        <w:t xml:space="preserve">In order to solve for the eight unknown elements of the essential matrix, </w:t>
       </w:r>
       <w:r>
         <w:t>epipolar constraint equation</w:t>
@@ -9507,10 +9387,10 @@
           <w:position w:val="-14"/>
         </w:rPr>
         <w:object w:dxaOrig="1420" w:dyaOrig="380">
-          <v:shape id="_x0000_i1239" type="#_x0000_t75" style="width:71.5pt;height:18.8pt" o:ole="">
+          <v:shape id="_x0000_i1137" type="#_x0000_t75" style="width:71.45pt;height:18.55pt" o:ole="">
             <v:imagedata r:id="rId226" o:title=""/>
           </v:shape>
-          <o:OLEObject Type="Embed" ProgID="Equation.DSMT4" ShapeID="_x0000_i1239" DrawAspect="Content" ObjectID="_1366501189" r:id="rId227"/>
+          <o:OLEObject Type="Embed" ProgID="Equation.DSMT4" ShapeID="_x0000_i1137" DrawAspect="Content" ObjectID="_1366577928" r:id="rId227"/>
         </w:object>
       </w:r>
       <w:r>
@@ -9573,14 +9453,26 @@
           <w:position w:val="-10"/>
         </w:rPr>
         <w:object w:dxaOrig="639" w:dyaOrig="300">
-          <v:shape id="_x0000_i1206" type="#_x0000_t75" style="width:31.85pt;height:15.15pt" o:ole="">
+          <v:shape id="_x0000_i1138" type="#_x0000_t75" style="width:32.05pt;height:15.2pt" o:ole="">
             <v:imagedata r:id="rId228" o:title=""/>
           </v:shape>
-          <o:OLEObject Type="Embed" ProgID="Equation.DSMT4" ShapeID="_x0000_i1206" DrawAspect="Content" ObjectID="_1366501190" r:id="rId229"/>
+          <o:OLEObject Type="Embed" ProgID="Equation.DSMT4" ShapeID="_x0000_i1138" DrawAspect="Content" ObjectID="_1366577929" r:id="rId229"/>
         </w:object>
       </w:r>
       <w:r>
-        <w:t xml:space="preserve"> is a column vector made up of the entries of</w:t>
+        <w:t xml:space="preserve"> </w:t>
+      </w:r>
+      <w:r>
+        <w:t>produces</w:t>
+      </w:r>
+      <w:r>
+        <w:t xml:space="preserve"> a column vector made up of the e</w:t>
+      </w:r>
+      <w:r>
+        <w:t>n</w:t>
+      </w:r>
+      <w:r>
+        <w:t>tries of</w:t>
       </w:r>
       <w:r>
         <w:t xml:space="preserve"> its </w:t>
@@ -9596,26 +9488,32 @@
           <w:position w:val="-10"/>
         </w:rPr>
         <w:object w:dxaOrig="180" w:dyaOrig="240">
-          <v:shape id="_x0000_i1133" type="#_x0000_t75" style="width:8.85pt;height:12pt" o:ole="">
+          <v:shape id="_x0000_i1139" type="#_x0000_t75" style="width:9pt;height:11.8pt" o:ole="">
             <v:imagedata r:id="rId230" o:title=""/>
           </v:shape>
-          <o:OLEObject Type="Embed" ProgID="Equation.DSMT4" ShapeID="_x0000_i1133" DrawAspect="Content" ObjectID="_1366501191" r:id="rId231"/>
+          <o:OLEObject Type="Embed" ProgID="Equation.DSMT4" ShapeID="_x0000_i1139" DrawAspect="Content" ObjectID="_1366577930" r:id="rId231"/>
         </w:object>
       </w:r>
       <w:r>
-        <w:t xml:space="preserve"> is a row vector made up of the r</w:t>
-      </w:r>
-      <w:r>
-        <w:t>e</w:t>
-      </w:r>
-      <w:r>
-        <w:t>maining values.</w:t>
-      </w:r>
-      <w:r>
-        <w:t xml:space="preserve"> </w:t>
-      </w:r>
-      <w:r>
-        <w:t xml:space="preserve">Each pair of matched points gives rise to one </w:t>
+        <w:t xml:space="preserve"> is a row vector made up of the remaining va</w:t>
+      </w:r>
+      <w:r>
+        <w:t>riables</w:t>
+      </w:r>
+      <w:r>
+        <w:t>.</w:t>
+      </w:r>
+      <w:r>
+        <w:t xml:space="preserve"> </w:t>
+      </w:r>
+      <w:r>
+        <w:t xml:space="preserve">Each pair of matched </w:t>
+      </w:r>
+      <w:r>
+        <w:t xml:space="preserve">interest </w:t>
+      </w:r>
+      <w:r>
+        <w:t xml:space="preserve">points gives rise to one </w:t>
       </w:r>
       <w:r>
         <w:t xml:space="preserve">equation, and </w:t>
@@ -9628,26 +9526,14 @@
           <w:position w:val="-14"/>
         </w:rPr>
         <w:object w:dxaOrig="440" w:dyaOrig="380">
-          <v:shape id="_x0000_i1227" type="#_x0000_t75" style="width:21.4pt;height:19.3pt" o:ole="">
+          <v:shape id="_x0000_i1140" type="#_x0000_t75" style="width:21.4pt;height:19.15pt" o:ole="">
             <v:imagedata r:id="rId232" o:title=""/>
           </v:shape>
-          <o:OLEObject Type="Embed" ProgID="Equation.DSMT4" ShapeID="_x0000_i1227" DrawAspect="Content" ObjectID="_1366501192" r:id="rId233"/>
+          <o:OLEObject Type="Embed" ProgID="Equation.DSMT4" ShapeID="_x0000_i1140" DrawAspect="Content" ObjectID="_1366577931" r:id="rId233"/>
         </w:object>
       </w:r>
       <w:r>
-        <w:t xml:space="preserve"> is the null space of the m</w:t>
-      </w:r>
-      <w:r>
-        <w:t>a</w:t>
-      </w:r>
-      <w:r>
-        <w:t>trix formed by stacking at least eight constraint equ</w:t>
-      </w:r>
-      <w:r>
-        <w:t>a</w:t>
-      </w:r>
-      <w:r>
-        <w:t>tions in rows.</w:t>
+        <w:t xml:space="preserve"> is the null space of the matrix formed by stacking at least eight constraint equations in rows.</w:t>
       </w:r>
     </w:p>
     <w:p>
@@ -9669,10 +9555,10 @@
           <w:position w:val="-40"/>
         </w:rPr>
         <w:object w:dxaOrig="2100" w:dyaOrig="900">
-          <v:shape id="_x0000_i1229" type="#_x0000_t75" style="width:104.85pt;height:44.85pt" o:ole="">
+          <v:shape id="_x0000_i1141" type="#_x0000_t75" style="width:104.65pt;height:45pt" o:ole="">
             <v:imagedata r:id="rId234" o:title=""/>
           </v:shape>
-          <o:OLEObject Type="Embed" ProgID="Equation.DSMT4" ShapeID="_x0000_i1229" DrawAspect="Content" ObjectID="_1366501193" r:id="rId235"/>
+          <o:OLEObject Type="Embed" ProgID="Equation.DSMT4" ShapeID="_x0000_i1141" DrawAspect="Content" ObjectID="_1366577932" r:id="rId235"/>
         </w:object>
       </w:r>
       <w:r>
@@ -9723,10 +9609,10 @@
           <w:position w:val="-4"/>
         </w:rPr>
         <w:object w:dxaOrig="240" w:dyaOrig="220">
-          <v:shape id="_x0000_i1136" type="#_x0000_t75" style="width:12pt;height:11.5pt" o:ole="">
+          <v:shape id="_x0000_i1142" type="#_x0000_t75" style="width:11.8pt;height:11.25pt" o:ole="">
             <v:imagedata r:id="rId236" o:title=""/>
           </v:shape>
-          <o:OLEObject Type="Embed" ProgID="Equation.DSMT4" ShapeID="_x0000_i1136" DrawAspect="Content" ObjectID="_1366501194" r:id="rId237"/>
+          <o:OLEObject Type="Embed" ProgID="Equation.DSMT4" ShapeID="_x0000_i1142" DrawAspect="Content" ObjectID="_1366577933" r:id="rId237"/>
         </w:object>
       </w:r>
       <w:r>
@@ -9743,10 +9629,10 @@
           <w:position w:val="-4"/>
         </w:rPr>
         <w:object w:dxaOrig="240" w:dyaOrig="220">
-          <v:shape id="_x0000_i1137" type="#_x0000_t75" style="width:12pt;height:11.5pt" o:ole="">
+          <v:shape id="_x0000_i1143" type="#_x0000_t75" style="width:11.8pt;height:11.25pt" o:ole="">
             <v:imagedata r:id="rId238" o:title=""/>
           </v:shape>
-          <o:OLEObject Type="Embed" ProgID="Equation.DSMT4" ShapeID="_x0000_i1137" DrawAspect="Content" ObjectID="_1366501195" r:id="rId239"/>
+          <o:OLEObject Type="Embed" ProgID="Equation.DSMT4" ShapeID="_x0000_i1143" DrawAspect="Content" ObjectID="_1366577934" r:id="rId239"/>
         </w:object>
       </w:r>
       <w:r>
@@ -9769,10 +9655,10 @@
           <w:position w:val="-14"/>
         </w:rPr>
         <w:object w:dxaOrig="1240" w:dyaOrig="380">
-          <v:shape id="_x0000_i1231" type="#_x0000_t75" style="width:61.55pt;height:19.3pt" o:ole="">
+          <v:shape id="_x0000_i1144" type="#_x0000_t75" style="width:61.3pt;height:19.15pt" o:ole="">
             <v:imagedata r:id="rId240" o:title=""/>
           </v:shape>
-          <o:OLEObject Type="Embed" ProgID="Equation.DSMT4" ShapeID="_x0000_i1231" DrawAspect="Content" ObjectID="_1366501196" r:id="rId241"/>
+          <o:OLEObject Type="Embed" ProgID="Equation.DSMT4" ShapeID="_x0000_i1144" DrawAspect="Content" ObjectID="_1366577935" r:id="rId241"/>
         </w:object>
       </w:r>
       <w:r>
@@ -9846,10 +9732,10 @@
           <w:position w:val="-14"/>
         </w:rPr>
         <w:object w:dxaOrig="2240" w:dyaOrig="380">
-          <v:shape id="_x0000_i2142" type="#_x0000_t75" style="width:112.15pt;height:18.8pt" o:ole="">
+          <v:shape id="_x0000_i1145" type="#_x0000_t75" style="width:111.95pt;height:18.55pt" o:ole="">
             <v:imagedata r:id="rId242" o:title=""/>
           </v:shape>
-          <o:OLEObject Type="Embed" ProgID="Equation.DSMT4" ShapeID="_x0000_i2142" DrawAspect="Content" ObjectID="_1366501197" r:id="rId243"/>
+          <o:OLEObject Type="Embed" ProgID="Equation.DSMT4" ShapeID="_x0000_i1145" DrawAspect="Content" ObjectID="_1366577936" r:id="rId243"/>
         </w:object>
       </w:r>
       <w:r>
@@ -9927,10 +9813,10 @@
           <w:position w:val="-12"/>
         </w:rPr>
         <w:object w:dxaOrig="460" w:dyaOrig="320">
-          <v:shape id="_x0000_i2145" type="#_x0000_t75" style="width:22.95pt;height:16.15pt" o:ole="">
+          <v:shape id="_x0000_i1146" type="#_x0000_t75" style="width:23.05pt;height:16.3pt" o:ole="">
             <v:imagedata r:id="rId244" o:title=""/>
           </v:shape>
-          <o:OLEObject Type="Embed" ProgID="Equation.DSMT4" ShapeID="_x0000_i2145" DrawAspect="Content" ObjectID="_1366501198" r:id="rId245"/>
+          <o:OLEObject Type="Embed" ProgID="Equation.DSMT4" ShapeID="_x0000_i1146" DrawAspect="Content" ObjectID="_1366577937" r:id="rId245"/>
         </w:object>
       </w:r>
       <w:r>
@@ -9943,42 +9829,36 @@
         <w:t xml:space="preserve"> </w:t>
       </w:r>
       <w:r>
-        <w:t xml:space="preserve">unit </w:t>
-      </w:r>
-      <w:r>
-        <w:t>normalized</w:t>
-      </w:r>
-      <w:r>
-        <w:t xml:space="preserve"> </w:t>
-      </w:r>
-      <w:r>
         <w:t xml:space="preserve">relative </w:t>
       </w:r>
       <w:r>
-        <w:t xml:space="preserve">translation and </w:t>
+        <w:t xml:space="preserve">translation </w:t>
+      </w:r>
+      <w:r>
+        <w:t xml:space="preserve">direction </w:t>
+      </w:r>
+      <w:r>
+        <w:t xml:space="preserve">and </w:t>
       </w:r>
       <w:r>
         <w:rPr>
           <w:position w:val="-12"/>
         </w:rPr>
         <w:object w:dxaOrig="480" w:dyaOrig="320">
-          <v:shape id="_x0000_i2148" type="#_x0000_t75" style="width:24pt;height:16.15pt" o:ole="">
+          <v:shape id="_x0000_i1147" type="#_x0000_t75" style="width:24.2pt;height:16.3pt" o:ole="">
             <v:imagedata r:id="rId246" o:title=""/>
           </v:shape>
-          <o:OLEObject Type="Embed" ProgID="Equation.DSMT4" ShapeID="_x0000_i2148" DrawAspect="Content" ObjectID="_1366501199" r:id="rId247"/>
+          <o:OLEObject Type="Embed" ProgID="Equation.DSMT4" ShapeID="_x0000_i1147" DrawAspect="Content" ObjectID="_1366577938" r:id="rId247"/>
         </w:object>
       </w:r>
       <w:r>
         <w:t xml:space="preserve"> is the </w:t>
       </w:r>
       <w:r>
-        <w:t>rel</w:t>
-      </w:r>
-      <w:r>
-        <w:t>a</w:t>
-      </w:r>
-      <w:r>
-        <w:t xml:space="preserve">tive </w:t>
+        <w:t xml:space="preserve">relative </w:t>
+      </w:r>
+      <w:r>
+        <w:t xml:space="preserve">quaternion </w:t>
       </w:r>
       <w:r>
         <w:t xml:space="preserve">rotation of the </w:t>
@@ -10006,10 +9886,10 @@
           <w:position w:val="-10"/>
         </w:rPr>
         <w:object w:dxaOrig="580" w:dyaOrig="300">
-          <v:shape id="_x0000_i1140" type="#_x0000_t75" style="width:29.2pt;height:15.15pt" o:ole="">
+          <v:shape id="_x0000_i1148" type="#_x0000_t75" style="width:29.25pt;height:15.2pt" o:ole="">
             <v:imagedata r:id="rId248" o:title=""/>
           </v:shape>
-          <o:OLEObject Type="Embed" ProgID="Equation.DSMT4" ShapeID="_x0000_i1140" DrawAspect="Content" ObjectID="_1366501200" r:id="rId249"/>
+          <o:OLEObject Type="Embed" ProgID="Equation.DSMT4" ShapeID="_x0000_i1148" DrawAspect="Content" ObjectID="_1366577939" r:id="rId249"/>
         </w:object>
       </w:r>
       <w:r>
@@ -10044,10 +9924,10 @@
           <w:position w:val="-12"/>
         </w:rPr>
         <w:object w:dxaOrig="360" w:dyaOrig="320">
-          <v:shape id="_x0000_i1141" type="#_x0000_t75" style="width:18.25pt;height:15.65pt" o:ole="">
+          <v:shape id="_x0000_i1149" type="#_x0000_t75" style="width:18pt;height:15.75pt" o:ole="">
             <v:imagedata r:id="rId250" o:title=""/>
           </v:shape>
-          <o:OLEObject Type="Embed" ProgID="Equation.DSMT4" ShapeID="_x0000_i1141" DrawAspect="Content" ObjectID="_1366501201" r:id="rId251"/>
+          <o:OLEObject Type="Embed" ProgID="Equation.DSMT4" ShapeID="_x0000_i1149" DrawAspect="Content" ObjectID="_1366577940" r:id="rId251"/>
         </w:object>
       </w:r>
       <w:r>
@@ -10057,41 +9937,78 @@
         <w:t>p</w:t>
       </w:r>
       <w:r>
-        <w:t>erator form of the cross product.</w:t>
-      </w:r>
-    </w:p>
-    <w:p>
-      <w:r>
-        <w:t xml:space="preserve">Given a hypothesis trajectory </w:t>
-      </w:r>
-      <w:r>
-        <w:rPr>
-          <w:position w:val="-10"/>
-        </w:rPr>
-        <w:object w:dxaOrig="880" w:dyaOrig="300">
-          <v:shape id="_x0000_i3105" type="#_x0000_t75" style="width:43.85pt;height:15.15pt" o:ole="">
+        <w:t>erator form of the cross product</w:t>
+      </w:r>
+      <w:r>
+        <w:t xml:space="preserve">. Each vector has a </w:t>
+      </w:r>
+      <w:r>
+        <w:t>magnitude equal to one</w:t>
+      </w:r>
+      <w:r>
+        <w:t xml:space="preserve">, as determined by the geometry and enforced by </w:t>
+      </w:r>
+      <w:r>
+        <w:lastRenderedPageBreak/>
+        <w:t>the factorization algorithm.</w:t>
+      </w:r>
+    </w:p>
+    <w:p>
+      <w:r>
+        <w:t xml:space="preserve">Given a </w:t>
+      </w:r>
+      <w:r>
+        <w:t>trajectory</w:t>
+      </w:r>
+      <w:r>
+        <w:t xml:space="preserve"> hypothesis</w:t>
+      </w:r>
+      <w:r>
+        <w:t xml:space="preserve"> </w:t>
+      </w:r>
+      <w:r>
+        <w:rPr>
+          <w:position w:val="-4"/>
+        </w:rPr>
+        <w:object w:dxaOrig="180" w:dyaOrig="180">
+          <v:shape id="_x0000_i1150" type="#_x0000_t75" style="width:9pt;height:9pt" o:ole="">
             <v:imagedata r:id="rId252" o:title=""/>
           </v:shape>
-          <o:OLEObject Type="Embed" ProgID="Equation.DSMT4" ShapeID="_x0000_i3105" DrawAspect="Content" ObjectID="_1366501202" r:id="rId253"/>
+          <o:OLEObject Type="Embed" ProgID="Equation.DSMT4" ShapeID="_x0000_i1150" DrawAspect="Content" ObjectID="_1366577941" r:id="rId253"/>
         </w:object>
       </w:r>
       <w:r>
         <w:t xml:space="preserve"> </w:t>
       </w:r>
       <w:r>
-        <w:t xml:space="preserve">with a nonzero translation component </w:t>
-      </w:r>
-      <w:r>
-        <w:t xml:space="preserve">and the assumption that </w:t>
-      </w:r>
-      <w:r>
-        <w:t>the camera frame is coincident with the body frame,</w:t>
-      </w:r>
-      <w:r>
-        <w:t xml:space="preserve"> the </w:t>
-      </w:r>
-      <w:r>
-        <w:t xml:space="preserve">unit normalized </w:t>
+        <w:t xml:space="preserve">with </w:t>
+      </w:r>
+      <w:r>
+        <w:t>nonzero translation between the two times of interest</w:t>
+      </w:r>
+      <w:r>
+        <w:t xml:space="preserve">, and </w:t>
+      </w:r>
+      <w:r>
+        <w:t>assuming</w:t>
+      </w:r>
+      <w:r>
+        <w:t xml:space="preserve"> that </w:t>
+      </w:r>
+      <w:r>
+        <w:t>the ca</w:t>
+      </w:r>
+      <w:r>
+        <w:t>m</w:t>
+      </w:r>
+      <w:r>
+        <w:t>era frame is coincident with the body frame,</w:t>
+      </w:r>
+      <w:r>
+        <w:t xml:space="preserve"> the</w:t>
+      </w:r>
+      <w:r>
+        <w:t xml:space="preserve"> normalized </w:t>
       </w:r>
       <w:r>
         <w:t>camera</w:t>
@@ -10125,10 +10042,10 @@
           <w:position w:val="-24"/>
         </w:rPr>
         <w:object w:dxaOrig="3060" w:dyaOrig="580">
-          <v:shape id="_x0000_i3099" type="#_x0000_t75" style="width:152.85pt;height:29.2pt" o:ole="">
+          <v:shape id="_x0000_i1151" type="#_x0000_t75" style="width:153pt;height:29.25pt" o:ole="">
             <v:imagedata r:id="rId254" o:title=""/>
           </v:shape>
-          <o:OLEObject Type="Embed" ProgID="Equation.DSMT4" ShapeID="_x0000_i3099" DrawAspect="Content" ObjectID="_1366501203" r:id="rId255"/>
+          <o:OLEObject Type="Embed" ProgID="Equation.DSMT4" ShapeID="_x0000_i1151" DrawAspect="Content" ObjectID="_1366577942" r:id="rId255"/>
         </w:object>
       </w:r>
       <w:r>
@@ -10183,10 +10100,10 @@
           <w:position w:val="-12"/>
         </w:rPr>
         <w:object w:dxaOrig="1820" w:dyaOrig="360">
-          <v:shape id="_x0000_i2684" type="#_x0000_t75" style="width:90.8pt;height:18.25pt" o:ole="">
+          <v:shape id="_x0000_i1152" type="#_x0000_t75" style="width:90.55pt;height:18pt" o:ole="">
             <v:imagedata r:id="rId256" o:title=""/>
           </v:shape>
-          <o:OLEObject Type="Embed" ProgID="Equation.DSMT4" ShapeID="_x0000_i2684" DrawAspect="Content" ObjectID="_1366501204" r:id="rId257"/>
+          <o:OLEObject Type="Embed" ProgID="Equation.DSMT4" ShapeID="_x0000_i1152" DrawAspect="Content" ObjectID="_1366577943" r:id="rId257"/>
         </w:object>
       </w:r>
       <w:r>
@@ -10196,7 +10113,10 @@
         <w:t xml:space="preserve">           </w:t>
       </w:r>
       <w:r>
-        <w:t xml:space="preserve">         </w:t>
+        <w:t xml:space="preserve">      </w:t>
+      </w:r>
+      <w:r>
+        <w:t xml:space="preserve">  </w:t>
       </w:r>
       <w:r>
         <w:t xml:space="preserve"> </w:t>
@@ -10242,61 +10162,13 @@
         <w:ind w:firstLine="0"/>
       </w:pPr>
       <w:r>
-        <w:t>T</w:t>
-      </w:r>
-      <w:r>
-        <w:t xml:space="preserve">here are </w:t>
-      </w:r>
-      <w:r>
-        <w:t>multiple</w:t>
-      </w:r>
-      <w:r>
-        <w:t xml:space="preserve"> ways to compare this motion hyp</w:t>
-      </w:r>
-      <w:r>
-        <w:t>o</w:t>
-      </w:r>
-      <w:r>
-        <w:t>thesis</w:t>
-      </w:r>
-      <w:r>
-        <w:t xml:space="preserve"> with the </w:t>
-      </w:r>
-      <w:r>
-        <w:t xml:space="preserve">visual motion </w:t>
-      </w:r>
-      <w:r>
-        <w:t>estimate.</w:t>
-      </w:r>
-      <w:r>
-        <w:t xml:space="preserve"> We t</w:t>
-      </w:r>
-      <w:r>
-        <w:t>ak</w:t>
+        <w:t>There are multiple ways to compare the trajectory hypothesis with the visual motion estimate. In this example, we choose a measurement space that represents the angular difference b</w:t>
       </w:r>
       <w:r>
         <w:t>e</w:t>
       </w:r>
       <w:r>
-        <w:t xml:space="preserve"> the </w:t>
-      </w:r>
-      <w:r>
-        <w:t>angular diffe</w:t>
-      </w:r>
-      <w:r>
-        <w:t>r</w:t>
-      </w:r>
-      <w:r>
-        <w:t>ence of each vector, which leads to the</w:t>
-      </w:r>
-      <w:r>
-        <w:t xml:space="preserve"> arbitrary me</w:t>
-      </w:r>
-      <w:r>
-        <w:t>a</w:t>
-      </w:r>
-      <w:r>
-        <w:t>surement</w:t>
+        <w:t>tween each motion vector</w:t>
       </w:r>
     </w:p>
     <w:p>
@@ -10307,33 +10179,18 @@
         <w:rPr>
           <w:position w:val="-28"/>
         </w:rPr>
-        <w:object w:dxaOrig="2480" w:dyaOrig="660">
-          <v:shape id="_x0000_i3097" type="#_x0000_t75" style="width:124.15pt;height:33.4pt" o:ole="">
+        <w:object w:dxaOrig="2560" w:dyaOrig="660">
+          <v:shape id="_x0000_i1158" type="#_x0000_t75" style="width:127.7pt;height:33.2pt" o:ole="">
             <v:imagedata r:id="rId258" o:title=""/>
           </v:shape>
-          <o:OLEObject Type="Embed" ProgID="Equation.DSMT4" ShapeID="_x0000_i3097" DrawAspect="Content" ObjectID="_1366501205" r:id="rId259"/>
+          <o:OLEObject Type="Embed" ProgID="Equation.DSMT4" ShapeID="_x0000_i1158" DrawAspect="Content" ObjectID="_1366577944" r:id="rId259"/>
         </w:object>
       </w:r>
       <w:r>
-        <w:t>.</w:t>
-      </w:r>
-      <w:r>
-        <w:t xml:space="preserve"> </w:t>
-      </w:r>
-      <w:r>
-        <w:t xml:space="preserve"> </w:t>
-      </w:r>
-      <w:r>
-        <w:t xml:space="preserve">   </w:t>
-      </w:r>
-      <w:r>
-        <w:t xml:space="preserve">  </w:t>
+        <w:t xml:space="preserve">.       </w:t>
       </w:r>
       <w:r>
         <w:t xml:space="preserve">              </w:t>
-      </w:r>
-      <w:r>
-        <w:t xml:space="preserve"> </w:t>
       </w:r>
       <w:r>
         <w:fldChar w:fldCharType="begin"/>
@@ -10376,22 +10233,16 @@
         <w:t>c</w:t>
       </w:r>
       <w:r>
-        <w:t xml:space="preserve">tors beyond </w:t>
-      </w:r>
-      <w:r>
-        <w:t xml:space="preserve">the scope of this work. However, if we </w:t>
-      </w:r>
-      <w:r>
-        <w:t xml:space="preserve">loosely </w:t>
-      </w:r>
-      <w:r>
-        <w:t>assume a normal di</w:t>
-      </w:r>
-      <w:r>
-        <w:t>s</w:t>
-      </w:r>
-      <w:r>
-        <w:t xml:space="preserve">tribution </w:t>
+        <w:t xml:space="preserve">tors beyond the scope of this </w:t>
+      </w:r>
+      <w:r>
+        <w:t>discussion</w:t>
+      </w:r>
+      <w:r>
+        <w:t>. However, if we loosely assume a normal distribution</w:t>
+      </w:r>
+      <w:r>
+        <w:t>,</w:t>
       </w:r>
     </w:p>
     <w:p>
@@ -10406,14 +10257,14 @@
           <w:position w:val="-12"/>
         </w:rPr>
         <w:object w:dxaOrig="1780" w:dyaOrig="340">
-          <v:shape id="_x0000_i3670" type="#_x0000_t75" style="width:89.2pt;height:17.2pt" o:ole="">
+          <v:shape id="_x0000_i1435" type="#_x0000_t75" style="width:88.9pt;height:16.9pt" o:ole="">
             <v:imagedata r:id="rId260" o:title=""/>
           </v:shape>
-          <o:OLEObject Type="Embed" ProgID="Equation.DSMT4" ShapeID="_x0000_i3670" DrawAspect="Content" ObjectID="_1366501206" r:id="rId261"/>
+          <o:OLEObject Type="Embed" ProgID="Equation.DSMT4" ShapeID="_x0000_i1435" DrawAspect="Content" ObjectID="_1366577945" r:id="rId261"/>
         </w:object>
       </w:r>
       <w:r>
-        <w:t xml:space="preserve">                         </w:t>
+        <w:t xml:space="preserve">,                             </w:t>
       </w:r>
       <w:r>
         <w:fldChar w:fldCharType="begin"/>
@@ -10456,16 +10307,28 @@
         </w:rPr>
       </w:pPr>
       <w:r>
+        <w:t>t</w:t>
+      </w:r>
+      <w:r>
+        <w:t>h</w:t>
+      </w:r>
+      <w:r>
         <w:rPr>
           <w:rFonts w:cs="Times New Roman"/>
         </w:rPr>
-        <w:t>t</w:t>
+        <w:t>e</w:t>
       </w:r>
       <w:r>
         <w:rPr>
           <w:rFonts w:cs="Times New Roman"/>
         </w:rPr>
-        <w:t xml:space="preserve">hen the </w:t>
+        <w:t>n the</w:t>
+      </w:r>
+      <w:r>
+        <w:rPr>
+          <w:rFonts w:cs="Times New Roman"/>
+        </w:rPr>
+        <w:t xml:space="preserve"> </w:t>
       </w:r>
       <w:proofErr w:type="spellStart"/>
       <w:r>
@@ -10479,7 +10342,19 @@
         <w:rPr>
           <w:rFonts w:cs="Times New Roman"/>
         </w:rPr>
-        <w:t>-based contribution to the navigation objective is the quadratic cost function</w:t>
+        <w:t>-based contribution to the nav</w:t>
+      </w:r>
+      <w:r>
+        <w:rPr>
+          <w:rFonts w:cs="Times New Roman"/>
+        </w:rPr>
+        <w:t>i</w:t>
+      </w:r>
+      <w:r>
+        <w:rPr>
+          <w:rFonts w:cs="Times New Roman"/>
+        </w:rPr>
+        <w:t>gation objective is the quadratic cost function</w:t>
       </w:r>
     </w:p>
     <w:p>
@@ -10487,24 +10362,36 @@
         <w:pStyle w:val="MTDisplayEquation"/>
       </w:pPr>
       <w:r>
-        <w:tab/>
-      </w:r>
-      <w:r>
-        <w:rPr>
-          <w:position w:val="-18"/>
-        </w:rPr>
-        <w:object w:dxaOrig="2900" w:dyaOrig="520">
-          <v:shape id="_x0000_i3672" type="#_x0000_t75" style="width:145.05pt;height:26.1pt" o:ole="">
+        <w:rPr>
+          <w:position w:val="-12"/>
+        </w:rPr>
+        <w:object w:dxaOrig="2760" w:dyaOrig="340">
+          <v:shape id="_x0000_i1160" type="#_x0000_t75" style="width:138.4pt;height:17.45pt" o:ole="">
             <v:imagedata r:id="rId262" o:title=""/>
           </v:shape>
-          <o:OLEObject Type="Embed" ProgID="Equation.DSMT4" ShapeID="_x0000_i3672" DrawAspect="Content" ObjectID="_1366501207" r:id="rId263"/>
+          <o:OLEObject Type="Embed" ProgID="Equation.DSMT4" ShapeID="_x0000_i1160" DrawAspect="Content" ObjectID="_1366577946" r:id="rId263"/>
         </w:object>
       </w:r>
       <w:r>
         <w:t>.</w:t>
       </w:r>
       <w:r>
-        <w:t xml:space="preserve">               </w:t>
+        <w:t xml:space="preserve"> </w:t>
+      </w:r>
+      <w:r>
+        <w:t xml:space="preserve"> </w:t>
+      </w:r>
+      <w:r>
+        <w:t xml:space="preserve">   </w:t>
+      </w:r>
+      <w:r>
+        <w:t xml:space="preserve">  </w:t>
+      </w:r>
+      <w:r>
+        <w:t xml:space="preserve">              </w:t>
+      </w:r>
+      <w:r>
+        <w:t xml:space="preserve"> </w:t>
       </w:r>
       <w:r>
         <w:fldChar w:fldCharType="begin"/>
@@ -10538,6 +10425,9 @@
       <w:r>
         <w:fldChar w:fldCharType="end"/>
       </w:r>
+      <w:r>
+        <w:t xml:space="preserve">                   </w:t>
+      </w:r>
     </w:p>
     <w:p>
       <w:pPr>
@@ -10801,7 +10691,11 @@
         <w:t xml:space="preserve"> is provided</w:t>
       </w:r>
       <w:r>
-        <w:t xml:space="preserve"> that automatically wraps </w:t>
+        <w:t xml:space="preserve"> </w:t>
+      </w:r>
+      <w:r>
+        <w:lastRenderedPageBreak/>
+        <w:t xml:space="preserve">that automatically wraps </w:t>
       </w:r>
       <w:r>
         <w:t>native ANSI C++ components with a MATLAB interface</w:t>
@@ -10928,7 +10822,7 @@
       <w:bookmarkStart w:id="21" w:name="_Ref277937821"/>
       <w:r>
         <w:pict>
-          <v:shape id="_x0000_i1147" type="#_x0000_t75" style="width:154.45pt;height:94.45pt">
+          <v:shape id="_x0000_i1155" type="#_x0000_t75" style="width:154.7pt;height:94.5pt">
             <v:imagedata r:id="rId264" o:title="LayerDiagramForEmbeddedSystems"/>
           </v:shape>
         </w:pict>
@@ -10989,9 +10883,8 @@
         <w:keepNext/>
       </w:pPr>
       <w:r>
-        <w:lastRenderedPageBreak/>
         <w:pict>
-          <v:shape id="_x0000_i1148" type="#_x0000_t75" style="width:252pt;height:126.25pt">
+          <v:shape id="_x0000_i1156" type="#_x0000_t75" style="width:252pt;height:126pt">
             <v:imagedata r:id="rId265" o:title="LayerDiagramForDevelopers"/>
           </v:shape>
         </w:pict>
@@ -11325,7 +11218,14 @@
         <w:rPr>
           <w:i/>
         </w:rPr>
-        <w:t xml:space="preserve">The Ensemble Kalman Filter: Theoretical formulation and practical </w:t>
+        <w:t xml:space="preserve">The Ensemble Kalman Filter: Theoretical formulation and </w:t>
+      </w:r>
+      <w:r>
+        <w:rPr>
+          <w:i/>
+        </w:rPr>
+        <w:lastRenderedPageBreak/>
+        <w:t xml:space="preserve">practical </w:t>
       </w:r>
       <w:proofErr w:type="spellStart"/>
       <w:r>
@@ -11813,11 +11713,7 @@
         <w:t>. MIT Press</w:t>
       </w:r>
       <w:r>
-        <w:t xml:space="preserve">, </w:t>
-      </w:r>
-      <w:r>
-        <w:lastRenderedPageBreak/>
-        <w:t>1975</w:t>
+        <w:t>, 1975</w:t>
       </w:r>
       <w:r>
         <w:t>.</w:t>
@@ -12139,9 +12035,9 @@
       <w:pPr>
         <w:pStyle w:val="References"/>
       </w:pPr>
-      <w:bookmarkStart w:id="58" w:name="_Ref286236195"/>
-      <w:bookmarkStart w:id="59" w:name="_Ref242904929"/>
-      <w:bookmarkStart w:id="60" w:name="_Ref292733735"/>
+      <w:bookmarkStart w:id="58" w:name="_Ref292733735"/>
+      <w:bookmarkStart w:id="59" w:name="_Ref286236195"/>
+      <w:bookmarkStart w:id="60" w:name="_Ref242904929"/>
       <w:bookmarkEnd w:id="41"/>
       <w:r>
         <w:t xml:space="preserve">Y. Ma, S. </w:t>
@@ -12174,93 +12070,81 @@
         <w:rPr>
           <w:i/>
         </w:rPr>
-        <w:t>An Invitation to 3D V</w:t>
+        <w:t>An Invitation to 3D Vision: From Images to Geometric Models</w:t>
+      </w:r>
+      <w:r>
+        <w:t>. 2003.</w:t>
+      </w:r>
+      <w:bookmarkEnd w:id="58"/>
+    </w:p>
+    <w:p>
+      <w:pPr>
+        <w:pStyle w:val="References"/>
+      </w:pPr>
+      <w:r>
+        <w:t xml:space="preserve">M. Montemerlo, N. Roy, S. Thrun, D. </w:t>
+      </w:r>
+      <w:proofErr w:type="spellStart"/>
+      <w:r>
+        <w:t>Haehnel</w:t>
+      </w:r>
+      <w:proofErr w:type="spellEnd"/>
+      <w:r>
+        <w:t xml:space="preserve">, C. </w:t>
+      </w:r>
+      <w:proofErr w:type="spellStart"/>
+      <w:r>
+        <w:t>Stachniss</w:t>
+      </w:r>
+      <w:proofErr w:type="spellEnd"/>
+      <w:r>
+        <w:t xml:space="preserve">, J. Glover. </w:t>
       </w:r>
       <w:r>
         <w:rPr>
           <w:i/>
         </w:rPr>
-        <w:t>i</w:t>
+        <w:t>Carnegie Mellon Robot Navigation Toolkit (CARMEN)</w:t>
+      </w:r>
+      <w:r>
+        <w:t>. http://carmen.sourceforge.net.</w:t>
+      </w:r>
+      <w:bookmarkEnd w:id="59"/>
+      <w:r>
+        <w:t xml:space="preserve"> </w:t>
+      </w:r>
+    </w:p>
+    <w:p>
+      <w:pPr>
+        <w:pStyle w:val="References"/>
+      </w:pPr>
+      <w:r>
+        <w:t xml:space="preserve">D. </w:t>
+      </w:r>
+      <w:proofErr w:type="spellStart"/>
+      <w:r>
+        <w:t>Nister</w:t>
+      </w:r>
+      <w:proofErr w:type="spellEnd"/>
+      <w:r>
+        <w:t xml:space="preserve">. </w:t>
       </w:r>
       <w:r>
         <w:rPr>
           <w:i/>
         </w:rPr>
-        <w:t>sion: From Images to Geometric Models</w:t>
-      </w:r>
-      <w:r>
-        <w:t>. 2003.</w:t>
+        <w:t>An efficient solution to the five-point relative pose problem</w:t>
+      </w:r>
+      <w:r>
+        <w:t>. In: IEEE Conference on Computer Vision and Pattern Recognition, vol. 2, pp. 195–202</w:t>
+      </w:r>
+      <w:r>
+        <w:t>,</w:t>
+      </w:r>
+      <w:r>
+        <w:t xml:space="preserve"> 2003.</w:t>
       </w:r>
       <w:bookmarkEnd w:id="60"/>
-    </w:p>
-    <w:p>
-      <w:pPr>
-        <w:pStyle w:val="References"/>
-      </w:pPr>
-      <w:r>
-        <w:t xml:space="preserve">M. Montemerlo, N. Roy, S. Thrun, D. </w:t>
-      </w:r>
-      <w:proofErr w:type="spellStart"/>
-      <w:r>
-        <w:t>Haehnel</w:t>
-      </w:r>
-      <w:proofErr w:type="spellEnd"/>
-      <w:r>
-        <w:t xml:space="preserve">, C. </w:t>
-      </w:r>
-      <w:proofErr w:type="spellStart"/>
-      <w:r>
-        <w:t>Stachniss</w:t>
-      </w:r>
-      <w:proofErr w:type="spellEnd"/>
-      <w:r>
-        <w:t xml:space="preserve">, J. Glover. </w:t>
-      </w:r>
-      <w:r>
-        <w:rPr>
-          <w:i/>
-        </w:rPr>
-        <w:t>Carnegie Mellon Robot Navigation Toolkit (CARMEN)</w:t>
-      </w:r>
-      <w:r>
-        <w:t>. http://carmen.sourceforge.net.</w:t>
-      </w:r>
-      <w:bookmarkEnd w:id="58"/>
-      <w:r>
-        <w:t xml:space="preserve"> </w:t>
-      </w:r>
-    </w:p>
-    <w:p>
-      <w:pPr>
-        <w:pStyle w:val="References"/>
-      </w:pPr>
-      <w:r>
-        <w:t xml:space="preserve">D. </w:t>
-      </w:r>
-      <w:proofErr w:type="spellStart"/>
-      <w:r>
-        <w:t>Nister</w:t>
-      </w:r>
-      <w:proofErr w:type="spellEnd"/>
-      <w:r>
-        <w:t xml:space="preserve">. </w:t>
-      </w:r>
-      <w:r>
-        <w:rPr>
-          <w:i/>
-        </w:rPr>
-        <w:t>An efficient solution to the five-point relative pose problem</w:t>
-      </w:r>
-      <w:r>
-        <w:t>. In: IEEE Conference on Computer Vision and Pattern Recognition, vol. 2, pp. 195–202</w:t>
-      </w:r>
-      <w:r>
-        <w:t>,</w:t>
-      </w:r>
-      <w:r>
-        <w:t xml:space="preserve"> 2003.</w:t>
-      </w:r>
-      <w:bookmarkEnd w:id="59"/>
     </w:p>
     <w:p>
       <w:pPr>
@@ -12372,6 +12256,7 @@
       <w:bookmarkStart w:id="65" w:name="_Ref266997788"/>
       <w:bookmarkEnd w:id="62"/>
       <w:r>
+        <w:lastRenderedPageBreak/>
         <w:t xml:space="preserve"> </w:t>
       </w:r>
       <w:bookmarkStart w:id="66" w:name="_Ref286680466"/>

</xml_diff>

<commit_message>
Final versions of JNC2011 paper and presentation as corrected, amended, and approved for public release.
</commit_message>
<xml_diff>
--- a/docs/JNC2011/paper.docx
+++ b/docs/JNC2011/paper.docx
@@ -15,8 +15,13 @@
       <w:r>
         <w:t>—</w:t>
       </w:r>
-      <w:r>
-        <w:t>In the context of GPS-</w:t>
+      <w:proofErr w:type="gramStart"/>
+      <w:r>
+        <w:t>In</w:t>
+      </w:r>
+      <w:proofErr w:type="gramEnd"/>
+      <w:r>
+        <w:t xml:space="preserve"> the context of GPS-</w:t>
       </w:r>
       <w:r>
         <w:t xml:space="preserve">denied navigation, </w:t>
@@ -775,8 +780,13 @@
         <w:fldChar w:fldCharType="separate"/>
       </w:r>
       <w:r>
-        <w:t>[5]</w:t>
-      </w:r>
+        <w:t>[5</w:t>
+      </w:r>
+      <w:proofErr w:type="gramStart"/>
+      <w:r>
+        <w:t>]</w:t>
+      </w:r>
+      <w:proofErr w:type="gramEnd"/>
       <w:r>
         <w:fldChar w:fldCharType="end"/>
       </w:r>
@@ -1007,12 +1017,14 @@
         <w:lastRenderedPageBreak/>
         <w:t xml:space="preserve">A </w:t>
       </w:r>
+      <w:proofErr w:type="spellStart"/>
       <w:r>
         <w:rPr>
           <w:rFonts w:ascii="Courier New" w:hAnsi="Courier New" w:cs="Courier New"/>
         </w:rPr>
         <w:t>DynamicModel</w:t>
       </w:r>
+      <w:proofErr w:type="spellEnd"/>
       <w:r>
         <w:t xml:space="preserve"> </w:t>
       </w:r>
@@ -1155,12 +1167,14 @@
       <w:r>
         <w:t xml:space="preserve">parameters of one or more </w:t>
       </w:r>
+      <w:proofErr w:type="spellStart"/>
       <w:r>
         <w:rPr>
           <w:rFonts w:ascii="Courier New" w:hAnsi="Courier New" w:cs="Courier New"/>
         </w:rPr>
         <w:t>DynamicModel</w:t>
       </w:r>
+      <w:proofErr w:type="spellEnd"/>
       <w:r>
         <w:t xml:space="preserve"> instances and passing</w:t>
       </w:r>
@@ -1284,7 +1298,7 @@
             <v:path o:extrusionok="f" gradientshapeok="t" o:connecttype="rect"/>
             <o:lock v:ext="edit" aspectratio="t"/>
           </v:shapetype>
-          <v:shape id="_x0000_i1025" type="#_x0000_t75" style="width:250.95pt;height:283.85pt" o:bordertopcolor="this" o:borderleftcolor="this" o:borderbottomcolor="this" o:borderrightcolor="this">
+          <v:shape id="_x0000_i1025" type="#_x0000_t75" style="width:250.7pt;height:283.4pt" o:bordertopcolor="this" o:borderleftcolor="this" o:borderbottomcolor="this" o:borderrightcolor="this">
             <v:imagedata r:id="rId8" o:title="SimpleClassDiagramTall"/>
             <w10:bordertop type="single" width="6"/>
             <w10:borderleft type="single" width="6"/>
@@ -1299,9 +1313,11 @@
         <w:pStyle w:val="Caption"/>
       </w:pPr>
       <w:bookmarkStart w:id="3" w:name="_Ref284262176"/>
+      <w:proofErr w:type="gramStart"/>
       <w:r>
         <w:t>Fig.</w:t>
       </w:r>
+      <w:proofErr w:type="gramEnd"/>
       <w:r>
         <w:t xml:space="preserve"> </w:t>
       </w:r>
@@ -1315,7 +1331,11 @@
       </w:fldSimple>
       <w:bookmarkEnd w:id="3"/>
       <w:r>
-        <w:t xml:space="preserve">. Class </w:t>
+        <w:t xml:space="preserve">. </w:t>
+      </w:r>
+      <w:proofErr w:type="gramStart"/>
+      <w:r>
+        <w:t xml:space="preserve">Class </w:t>
       </w:r>
       <w:r>
         <w:t xml:space="preserve">inheritance </w:t>
@@ -1324,7 +1344,11 @@
         <w:t>diagram</w:t>
       </w:r>
       <w:r>
-        <w:t xml:space="preserve"> illustrating the use of the factory pattern to manage components. The g</w:t>
+        <w:t xml:space="preserve"> illustrating the use of the factory pattern to manage components.</w:t>
+      </w:r>
+      <w:proofErr w:type="gramEnd"/>
+      <w:r>
+        <w:t xml:space="preserve"> The g</w:t>
       </w:r>
       <w:r>
         <w:t xml:space="preserve">raphical notation </w:t>
@@ -1624,7 +1648,15 @@
         <w:t xml:space="preserve">Current state-of-the-art navigation algorithms include the </w:t>
       </w:r>
       <w:r>
-        <w:t>Extended Kalman Filter (</w:t>
+        <w:t xml:space="preserve">Extended </w:t>
+      </w:r>
+      <w:proofErr w:type="spellStart"/>
+      <w:r>
+        <w:t>Kalman</w:t>
+      </w:r>
+      <w:proofErr w:type="spellEnd"/>
+      <w:r>
+        <w:t xml:space="preserve"> Filter (</w:t>
       </w:r>
       <w:r>
         <w:t>EKF</w:t>
@@ -1654,7 +1686,15 @@
         <w:t xml:space="preserve">, </w:t>
       </w:r>
       <w:r>
-        <w:t>Unscented Kalman Filter (</w:t>
+        <w:t xml:space="preserve">Unscented </w:t>
+      </w:r>
+      <w:proofErr w:type="spellStart"/>
+      <w:r>
+        <w:t>Kalman</w:t>
+      </w:r>
+      <w:proofErr w:type="spellEnd"/>
+      <w:r>
+        <w:t xml:space="preserve"> Filter (</w:t>
       </w:r>
       <w:r>
         <w:t>UKF</w:t>
@@ -1683,14 +1723,27 @@
       <w:r>
         <w:t xml:space="preserve">, Ensemble </w:t>
       </w:r>
-      <w:r>
-        <w:t xml:space="preserve">Kalman </w:t>
+      <w:proofErr w:type="spellStart"/>
+      <w:r>
+        <w:t>Kalman</w:t>
+      </w:r>
+      <w:proofErr w:type="spellEnd"/>
+      <w:r>
+        <w:t xml:space="preserve"> </w:t>
       </w:r>
       <w:r>
         <w:t>Filter</w:t>
       </w:r>
       <w:r>
-        <w:t xml:space="preserve"> (EnKF)</w:t>
+        <w:t xml:space="preserve"> (</w:t>
+      </w:r>
+      <w:proofErr w:type="spellStart"/>
+      <w:r>
+        <w:t>EnKF</w:t>
+      </w:r>
+      <w:proofErr w:type="spellEnd"/>
+      <w:r>
+        <w:t>)</w:t>
       </w:r>
       <w:r>
         <w:t xml:space="preserve"> </w:t>
@@ -1867,7 +1920,15 @@
         <w:fldChar w:fldCharType="end"/>
       </w:r>
       <w:r>
-        <w:t>, Incremental Smoothing and Mapping (iSAM)</w:t>
+        <w:t>, Incremental Smoothing and Mapping (</w:t>
+      </w:r>
+      <w:proofErr w:type="spellStart"/>
+      <w:r>
+        <w:t>iSAM</w:t>
+      </w:r>
+      <w:proofErr w:type="spellEnd"/>
+      <w:r>
+        <w:t>)</w:t>
       </w:r>
       <w:r>
         <w:t xml:space="preserve"> </w:t>
@@ -1985,9 +2046,11 @@
       <w:r>
         <w:t xml:space="preserve">, like </w:t>
       </w:r>
+      <w:proofErr w:type="spellStart"/>
       <w:r>
         <w:t>OpenSLAM</w:t>
       </w:r>
+      <w:proofErr w:type="spellEnd"/>
       <w:r>
         <w:t xml:space="preserve"> </w:t>
       </w:r>
@@ -2130,8 +2193,13 @@
       <w:r>
         <w:t xml:space="preserve"> </w:t>
       </w:r>
-      <w:r>
-        <w:t>Grisetti’s d</w:t>
+      <w:proofErr w:type="spellStart"/>
+      <w:r>
+        <w:t>Grisetti’s</w:t>
+      </w:r>
+      <w:proofErr w:type="spellEnd"/>
+      <w:r>
+        <w:t xml:space="preserve"> d</w:t>
       </w:r>
       <w:r>
         <w:t>e</w:t>
@@ -2278,10 +2346,10 @@
           <w:position w:val="-6"/>
         </w:rPr>
         <w:object w:dxaOrig="260" w:dyaOrig="279">
-          <v:shape id="_x0000_i1026" type="#_x0000_t75" style="width:12.5pt;height:14.1pt" o:ole="">
+          <v:shape id="_x0000_i1026" type="#_x0000_t75" style="width:12.25pt;height:14.3pt" o:ole="">
             <v:imagedata r:id="rId9" o:title=""/>
           </v:shape>
-          <o:OLEObject Type="Embed" ProgID="Equation.DSMT4" ShapeID="_x0000_i1026" DrawAspect="Content" ObjectID="_1368516383" r:id="rId10"/>
+          <o:OLEObject Type="Embed" ProgID="Equation.DSMT4" ShapeID="_x0000_i1026" DrawAspect="Content" ObjectID="_1369818003" r:id="rId10"/>
         </w:object>
       </w:r>
       <w:r>
@@ -2371,7 +2439,15 @@
         <w:t>.</w:t>
       </w:r>
       <w:r>
-        <w:t xml:space="preserve"> For example, if a vehicle has planar holonomic dynamics</w:t>
+        <w:t xml:space="preserve"> For example, if a vehicle has planar </w:t>
+      </w:r>
+      <w:proofErr w:type="spellStart"/>
+      <w:r>
+        <w:t>holonomic</w:t>
+      </w:r>
+      <w:proofErr w:type="spellEnd"/>
+      <w:r>
+        <w:t xml:space="preserve"> dynamics</w:t>
       </w:r>
       <w:r>
         <w:t xml:space="preserve">, then </w:t>
@@ -2684,10 +2760,10 @@
                 <w:position w:val="-56"/>
               </w:rPr>
               <w:object w:dxaOrig="2580" w:dyaOrig="1219">
-                <v:shape id="_x0000_i1027" type="#_x0000_t75" style="width:125.2pt;height:59.5pt" o:ole="">
+                <v:shape id="_x0000_i1027" type="#_x0000_t75" style="width:125.1pt;height:59.25pt" o:ole="">
                   <v:imagedata r:id="rId11" o:title=""/>
                 </v:shape>
-                <o:OLEObject Type="Embed" ProgID="Equation.DSMT4" ShapeID="_x0000_i1027" DrawAspect="Content" ObjectID="_1368516384" r:id="rId12"/>
+                <o:OLEObject Type="Embed" ProgID="Equation.DSMT4" ShapeID="_x0000_i1027" DrawAspect="Content" ObjectID="_1369818004" r:id="rId12"/>
               </w:object>
             </w:r>
           </w:p>
@@ -2726,10 +2802,10 @@
                 <w:position w:val="-56"/>
               </w:rPr>
               <w:object w:dxaOrig="2020" w:dyaOrig="1219">
-                <v:shape id="_x0000_i1028" type="#_x0000_t75" style="width:99.15pt;height:59.5pt" o:ole="">
+                <v:shape id="_x0000_i1028" type="#_x0000_t75" style="width:99.05pt;height:59.25pt" o:ole="">
                   <v:imagedata r:id="rId13" o:title=""/>
                 </v:shape>
-                <o:OLEObject Type="Embed" ProgID="Equation.DSMT4" ShapeID="_x0000_i1028" DrawAspect="Content" ObjectID="_1368516385" r:id="rId14"/>
+                <o:OLEObject Type="Embed" ProgID="Equation.DSMT4" ShapeID="_x0000_i1028" DrawAspect="Content" ObjectID="_1369818005" r:id="rId14"/>
               </w:object>
             </w:r>
           </w:p>
@@ -2838,10 +2914,10 @@
                 <w:position w:val="-204"/>
               </w:rPr>
               <w:object w:dxaOrig="4959" w:dyaOrig="4180">
-                <v:shape id="_x0000_i1029" type="#_x0000_t75" style="width:240.5pt;height:204pt" o:ole="">
+                <v:shape id="_x0000_i1029" type="#_x0000_t75" style="width:240.5pt;height:203.75pt" o:ole="">
                   <v:imagedata r:id="rId15" o:title=""/>
                 </v:shape>
-                <o:OLEObject Type="Embed" ProgID="Equation.DSMT4" ShapeID="_x0000_i1029" DrawAspect="Content" ObjectID="_1368516386" r:id="rId16"/>
+                <o:OLEObject Type="Embed" ProgID="Equation.DSMT4" ShapeID="_x0000_i1029" DrawAspect="Content" ObjectID="_1369818006" r:id="rId16"/>
               </w:object>
             </w:r>
           </w:p>
@@ -2904,10 +2980,10 @@
           <w:position w:val="-4"/>
         </w:rPr>
         <w:object w:dxaOrig="240" w:dyaOrig="260">
-          <v:shape id="_x0000_i1030" type="#_x0000_t75" style="width:12pt;height:12.5pt" o:ole="">
+          <v:shape id="_x0000_i1030" type="#_x0000_t75" style="width:12.25pt;height:12.25pt" o:ole="">
             <v:imagedata r:id="rId17" o:title=""/>
           </v:shape>
-          <o:OLEObject Type="Embed" ProgID="Equation.DSMT4" ShapeID="_x0000_i1030" DrawAspect="Content" ObjectID="_1368516387" r:id="rId18"/>
+          <o:OLEObject Type="Embed" ProgID="Equation.DSMT4" ShapeID="_x0000_i1030" DrawAspect="Content" ObjectID="_1369818007" r:id="rId18"/>
         </w:object>
       </w:r>
       <w:r>
@@ -2916,18 +2992,20 @@
       <w:r>
         <w:t xml:space="preserve">given the </w:t>
       </w:r>
+      <w:proofErr w:type="gramStart"/>
       <w:r>
         <w:t xml:space="preserve">data </w:t>
       </w:r>
+      <w:proofErr w:type="gramEnd"/>
       <w:r>
         <w:rPr>
           <w:position w:val="-6"/>
         </w:rPr>
         <w:object w:dxaOrig="180" w:dyaOrig="200">
-          <v:shape id="_x0000_i1031" type="#_x0000_t75" style="width:8.35pt;height:9.9pt" o:ole="">
+          <v:shape id="_x0000_i1031" type="#_x0000_t75" style="width:8.15pt;height:9.7pt" o:ole="">
             <v:imagedata r:id="rId19" o:title=""/>
           </v:shape>
-          <o:OLEObject Type="Embed" ProgID="Equation.DSMT4" ShapeID="_x0000_i1031" DrawAspect="Content" ObjectID="_1368516388" r:id="rId20"/>
+          <o:OLEObject Type="Embed" ProgID="Equation.DSMT4" ShapeID="_x0000_i1031" DrawAspect="Content" ObjectID="_1369818008" r:id="rId20"/>
         </w:object>
       </w:r>
       <w:r>
@@ -2946,10 +3024,10 @@
           <w:position w:val="-20"/>
         </w:rPr>
         <w:object w:dxaOrig="2100" w:dyaOrig="420">
-          <v:shape id="_x0000_i1032" type="#_x0000_t75" style="width:104.85pt;height:21.9pt" o:ole="">
+          <v:shape id="_x0000_i1032" type="#_x0000_t75" style="width:104.7pt;height:21.95pt" o:ole="">
             <v:imagedata r:id="rId21" o:title=""/>
           </v:shape>
-          <o:OLEObject Type="Embed" ProgID="Equation.DSMT4" ShapeID="_x0000_i1032" DrawAspect="Content" ObjectID="_1368516389" r:id="rId22"/>
+          <o:OLEObject Type="Embed" ProgID="Equation.DSMT4" ShapeID="_x0000_i1032" DrawAspect="Content" ObjectID="_1369818009" r:id="rId22"/>
         </w:object>
       </w:r>
       <w:r>
@@ -3016,10 +3094,10 @@
           <w:position w:val="-6"/>
         </w:rPr>
         <w:object w:dxaOrig="240" w:dyaOrig="279">
-          <v:shape id="_x0000_i1033" type="#_x0000_t75" style="width:12pt;height:14.1pt" o:ole="">
+          <v:shape id="_x0000_i1033" type="#_x0000_t75" style="width:12.25pt;height:14.3pt" o:ole="">
             <v:imagedata r:id="rId23" o:title=""/>
           </v:shape>
-          <o:OLEObject Type="Embed" ProgID="Equation.DSMT4" ShapeID="_x0000_i1033" DrawAspect="Content" ObjectID="_1368516390" r:id="rId24"/>
+          <o:OLEObject Type="Embed" ProgID="Equation.DSMT4" ShapeID="_x0000_i1033" DrawAspect="Content" ObjectID="_1369818010" r:id="rId24"/>
         </w:object>
       </w:r>
       <w:r>
@@ -3042,24 +3120,29 @@
           <w:position w:val="-10"/>
         </w:rPr>
         <w:object w:dxaOrig="1040" w:dyaOrig="300">
-          <v:shape id="_x0000_i1034" type="#_x0000_t75" style="width:51.65pt;height:15.65pt" o:ole="">
+          <v:shape id="_x0000_i1034" type="#_x0000_t75" style="width:51.55pt;height:15.85pt" o:ole="">
             <v:imagedata r:id="rId25" o:title=""/>
           </v:shape>
-          <o:OLEObject Type="Embed" ProgID="Equation.DSMT4" ShapeID="_x0000_i1034" DrawAspect="Content" ObjectID="_1368516391" r:id="rId26"/>
+          <o:OLEObject Type="Embed" ProgID="Equation.DSMT4" ShapeID="_x0000_i1034" DrawAspect="Content" ObjectID="_1369818011" r:id="rId26"/>
         </w:object>
       </w:r>
       <w:r>
-        <w:t xml:space="preserve"> given the data </w:t>
-      </w:r>
+        <w:t xml:space="preserve"> given the </w:t>
+      </w:r>
+      <w:proofErr w:type="gramStart"/>
+      <w:r>
+        <w:t xml:space="preserve">data </w:t>
+      </w:r>
+      <w:proofErr w:type="gramEnd"/>
       <w:r>
         <w:rPr>
           <w:position w:val="-6"/>
         </w:rPr>
         <w:object w:dxaOrig="180" w:dyaOrig="200">
-          <v:shape id="_x0000_i1035" type="#_x0000_t75" style="width:8.35pt;height:9.9pt" o:ole="">
+          <v:shape id="_x0000_i1035" type="#_x0000_t75" style="width:8.15pt;height:9.7pt" o:ole="">
             <v:imagedata r:id="rId27" o:title=""/>
           </v:shape>
-          <o:OLEObject Type="Embed" ProgID="Equation.DSMT4" ShapeID="_x0000_i1035" DrawAspect="Content" ObjectID="_1368516392" r:id="rId28"/>
+          <o:OLEObject Type="Embed" ProgID="Equation.DSMT4" ShapeID="_x0000_i1035" DrawAspect="Content" ObjectID="_1369818012" r:id="rId28"/>
         </w:object>
       </w:r>
       <w:r>
@@ -3078,10 +3161,10 @@
           <w:position w:val="-20"/>
         </w:rPr>
         <w:object w:dxaOrig="2120" w:dyaOrig="420">
-          <v:shape id="_x0000_i1036" type="#_x0000_t75" style="width:105.9pt;height:21.9pt" o:ole="">
+          <v:shape id="_x0000_i1036" type="#_x0000_t75" style="width:105.7pt;height:21.95pt" o:ole="">
             <v:imagedata r:id="rId29" o:title=""/>
           </v:shape>
-          <o:OLEObject Type="Embed" ProgID="Equation.DSMT4" ShapeID="_x0000_i1036" DrawAspect="Content" ObjectID="_1368516393" r:id="rId30"/>
+          <o:OLEObject Type="Embed" ProgID="Equation.DSMT4" ShapeID="_x0000_i1036" DrawAspect="Content" ObjectID="_1369818013" r:id="rId30"/>
         </w:object>
       </w:r>
       <w:r>
@@ -3211,10 +3294,10 @@
           <w:position w:val="-20"/>
         </w:rPr>
         <w:object w:dxaOrig="2700" w:dyaOrig="420">
-          <v:shape id="_x0000_i1037" type="#_x0000_t75" style="width:135.65pt;height:21.9pt" o:ole="">
+          <v:shape id="_x0000_i1037" type="#_x0000_t75" style="width:135.85pt;height:21.95pt" o:ole="">
             <v:imagedata r:id="rId31" o:title=""/>
           </v:shape>
-          <o:OLEObject Type="Embed" ProgID="Equation.DSMT4" ShapeID="_x0000_i1037" DrawAspect="Content" ObjectID="_1368516394" r:id="rId32"/>
+          <o:OLEObject Type="Embed" ProgID="Equation.DSMT4" ShapeID="_x0000_i1037" DrawAspect="Content" ObjectID="_1369818014" r:id="rId32"/>
         </w:object>
       </w:r>
       <w:r>
@@ -3313,10 +3396,10 @@
           <w:position w:val="-10"/>
         </w:rPr>
         <w:object w:dxaOrig="260" w:dyaOrig="300">
-          <v:shape id="_x0000_i1038" type="#_x0000_t75" style="width:12.5pt;height:15.65pt" o:ole="">
+          <v:shape id="_x0000_i1038" type="#_x0000_t75" style="width:12.25pt;height:15.85pt" o:ole="">
             <v:imagedata r:id="rId33" o:title=""/>
           </v:shape>
-          <o:OLEObject Type="Embed" ProgID="Equation.DSMT4" ShapeID="_x0000_i1038" DrawAspect="Content" ObjectID="_1368516395" r:id="rId34"/>
+          <o:OLEObject Type="Embed" ProgID="Equation.DSMT4" ShapeID="_x0000_i1038" DrawAspect="Content" ObjectID="_1369818015" r:id="rId34"/>
         </w:object>
       </w:r>
       <w:r>
@@ -3336,10 +3419,10 @@
           <w:position w:val="-6"/>
         </w:rPr>
         <w:object w:dxaOrig="180" w:dyaOrig="200">
-          <v:shape id="_x0000_i1039" type="#_x0000_t75" style="width:8.85pt;height:9.9pt" o:ole="">
+          <v:shape id="_x0000_i1039" type="#_x0000_t75" style="width:8.7pt;height:9.7pt" o:ole="">
             <v:imagedata r:id="rId35" o:title=""/>
           </v:shape>
-          <o:OLEObject Type="Embed" ProgID="Equation.DSMT4" ShapeID="_x0000_i1039" DrawAspect="Content" ObjectID="_1368516396" r:id="rId36"/>
+          <o:OLEObject Type="Embed" ProgID="Equation.DSMT4" ShapeID="_x0000_i1039" DrawAspect="Content" ObjectID="_1369818016" r:id="rId36"/>
         </w:object>
       </w:r>
       <w:r>
@@ -3355,7 +3438,15 @@
         <w:t>applica</w:t>
       </w:r>
       <w:r>
-        <w:t>tion of Bayes theorem leads to the following</w:t>
+        <w:t xml:space="preserve">tion of </w:t>
+      </w:r>
+      <w:proofErr w:type="spellStart"/>
+      <w:r>
+        <w:t>Bayes</w:t>
+      </w:r>
+      <w:proofErr w:type="spellEnd"/>
+      <w:r>
+        <w:t xml:space="preserve"> theorem leads to the following</w:t>
       </w:r>
       <w:r>
         <w:t xml:space="preserve"> pro</w:t>
@@ -3385,10 +3476,10 @@
           <w:position w:val="-26"/>
         </w:rPr>
         <w:object w:dxaOrig="5380" w:dyaOrig="620">
-          <v:shape id="_x0000_i1040" type="#_x0000_t75" style="width:250.95pt;height:28.7pt" o:ole="">
+          <v:shape id="_x0000_i1040" type="#_x0000_t75" style="width:250.7pt;height:28.6pt" o:ole="">
             <v:imagedata r:id="rId37" o:title=""/>
           </v:shape>
-          <o:OLEObject Type="Embed" ProgID="Equation.DSMT4" ShapeID="_x0000_i1040" DrawAspect="Content" ObjectID="_1368516397" r:id="rId38"/>
+          <o:OLEObject Type="Embed" ProgID="Equation.DSMT4" ShapeID="_x0000_i1040" DrawAspect="Content" ObjectID="_1369818017" r:id="rId38"/>
         </w:object>
       </w:r>
       <w:r>
@@ -3442,10 +3533,10 @@
           <w:position w:val="-6"/>
         </w:rPr>
         <w:object w:dxaOrig="180" w:dyaOrig="200">
-          <v:shape id="_x0000_i1041" type="#_x0000_t75" style="width:8.85pt;height:9.9pt" o:ole="">
+          <v:shape id="_x0000_i1041" type="#_x0000_t75" style="width:8.7pt;height:9.7pt" o:ole="">
             <v:imagedata r:id="rId39" o:title=""/>
           </v:shape>
-          <o:OLEObject Type="Embed" ProgID="Equation.DSMT4" ShapeID="_x0000_i1041" DrawAspect="Content" ObjectID="_1368516398" r:id="rId40"/>
+          <o:OLEObject Type="Embed" ProgID="Equation.DSMT4" ShapeID="_x0000_i1041" DrawAspect="Content" ObjectID="_1369818018" r:id="rId40"/>
         </w:object>
       </w:r>
       <w:r>
@@ -3559,10 +3650,10 @@
           <w:position w:val="-58"/>
         </w:rPr>
         <w:object w:dxaOrig="5060" w:dyaOrig="1260">
-          <v:shape id="_x0000_i1042" type="#_x0000_t75" style="width:251.5pt;height:62.1pt" o:ole="">
+          <v:shape id="_x0000_i1042" type="#_x0000_t75" style="width:251.25pt;height:62.3pt" o:ole="">
             <v:imagedata r:id="rId41" o:title=""/>
           </v:shape>
-          <o:OLEObject Type="Embed" ProgID="Equation.DSMT4" ShapeID="_x0000_i1042" DrawAspect="Content" ObjectID="_1368516399" r:id="rId42"/>
+          <o:OLEObject Type="Embed" ProgID="Equation.DSMT4" ShapeID="_x0000_i1042" DrawAspect="Content" ObjectID="_1369818019" r:id="rId42"/>
         </w:object>
       </w:r>
       <w:r>
@@ -3633,10 +3724,10 @@
           <w:position w:val="-4"/>
         </w:rPr>
         <w:object w:dxaOrig="160" w:dyaOrig="180">
-          <v:shape id="_x0000_i1043" type="#_x0000_t75" style="width:8.35pt;height:8.35pt" o:ole="">
+          <v:shape id="_x0000_i1043" type="#_x0000_t75" style="width:8.15pt;height:8.15pt" o:ole="">
             <v:imagedata r:id="rId43" o:title=""/>
           </v:shape>
-          <o:OLEObject Type="Embed" ProgID="Equation.DSMT4" ShapeID="_x0000_i1043" DrawAspect="Content" ObjectID="_1368516400" r:id="rId44"/>
+          <o:OLEObject Type="Embed" ProgID="Equation.DSMT4" ShapeID="_x0000_i1043" DrawAspect="Content" ObjectID="_1369818020" r:id="rId44"/>
         </w:object>
       </w:r>
       <w:r>
@@ -3646,17 +3737,22 @@
         <w:t xml:space="preserve">the </w:t>
       </w:r>
       <w:r>
-        <w:t xml:space="preserve">conditional measures </w:t>
-      </w:r>
+        <w:t xml:space="preserve">conditional </w:t>
+      </w:r>
+      <w:proofErr w:type="gramStart"/>
+      <w:r>
+        <w:t xml:space="preserve">measures </w:t>
+      </w:r>
+      <w:proofErr w:type="gramEnd"/>
       <w:r>
         <w:rPr>
           <w:position w:val="-10"/>
         </w:rPr>
         <w:object w:dxaOrig="240" w:dyaOrig="300">
-          <v:shape id="_x0000_i1044" type="#_x0000_t75" style="width:12pt;height:15.65pt" o:ole="">
+          <v:shape id="_x0000_i1044" type="#_x0000_t75" style="width:12.25pt;height:15.85pt" o:ole="">
             <v:imagedata r:id="rId45" o:title=""/>
           </v:shape>
-          <o:OLEObject Type="Embed" ProgID="Equation.DSMT4" ShapeID="_x0000_i1044" DrawAspect="Content" ObjectID="_1368516401" r:id="rId46"/>
+          <o:OLEObject Type="Embed" ProgID="Equation.DSMT4" ShapeID="_x0000_i1044" DrawAspect="Content" ObjectID="_1369818021" r:id="rId46"/>
         </w:object>
       </w:r>
       <w:r>
@@ -3681,10 +3777,10 @@
           <w:position w:val="-26"/>
         </w:rPr>
         <w:object w:dxaOrig="4400" w:dyaOrig="620">
-          <v:shape id="_x0000_i1045" type="#_x0000_t75" style="width:224.85pt;height:31.3pt" o:ole="">
+          <v:shape id="_x0000_i1045" type="#_x0000_t75" style="width:224.7pt;height:31.15pt" o:ole="">
             <v:imagedata r:id="rId47" o:title=""/>
           </v:shape>
-          <o:OLEObject Type="Embed" ProgID="Equation.DSMT4" ShapeID="_x0000_i1045" DrawAspect="Content" ObjectID="_1368516402" r:id="rId48"/>
+          <o:OLEObject Type="Embed" ProgID="Equation.DSMT4" ShapeID="_x0000_i1045" DrawAspect="Content" ObjectID="_1369818022" r:id="rId48"/>
         </w:object>
       </w:r>
       <w:r>
@@ -3784,10 +3880,10 @@
           <w:position w:val="-4"/>
         </w:rPr>
         <w:object w:dxaOrig="160" w:dyaOrig="180">
-          <v:shape id="_x0000_i1046" type="#_x0000_t75" style="width:8.35pt;height:8.35pt" o:ole="">
+          <v:shape id="_x0000_i1046" type="#_x0000_t75" style="width:8.15pt;height:8.15pt" o:ole="">
             <v:imagedata r:id="rId49" o:title=""/>
           </v:shape>
-          <o:OLEObject Type="Embed" ProgID="Equation.DSMT4" ShapeID="_x0000_i1046" DrawAspect="Content" ObjectID="_1368516403" r:id="rId50"/>
+          <o:OLEObject Type="Embed" ProgID="Equation.DSMT4" ShapeID="_x0000_i1046" DrawAspect="Content" ObjectID="_1369818023" r:id="rId50"/>
         </w:object>
       </w:r>
       <w:r>
@@ -3798,10 +3894,10 @@
           <w:position w:val="-10"/>
         </w:rPr>
         <w:object w:dxaOrig="240" w:dyaOrig="300">
-          <v:shape id="_x0000_i1047" type="#_x0000_t75" style="width:12pt;height:15.65pt" o:ole="">
+          <v:shape id="_x0000_i1047" type="#_x0000_t75" style="width:12.25pt;height:15.85pt" o:ole="">
             <v:imagedata r:id="rId51" o:title=""/>
           </v:shape>
-          <o:OLEObject Type="Embed" ProgID="Equation.DSMT4" ShapeID="_x0000_i1047" DrawAspect="Content" ObjectID="_1368516404" r:id="rId52"/>
+          <o:OLEObject Type="Embed" ProgID="Equation.DSMT4" ShapeID="_x0000_i1047" DrawAspect="Content" ObjectID="_1369818024" r:id="rId52"/>
         </w:object>
       </w:r>
       <w:r>
@@ -3817,7 +3913,15 @@
         <w:t>i</w:t>
       </w:r>
       <w:r>
-        <w:t xml:space="preserve">nima in Eq. </w:t>
+        <w:t>nima in Eq</w:t>
+      </w:r>
+      <w:proofErr w:type="gramStart"/>
+      <w:r>
+        <w:t>.</w:t>
+      </w:r>
+      <w:proofErr w:type="gramEnd"/>
+      <w:r>
+        <w:t xml:space="preserve"> </w:t>
       </w:r>
       <w:r>
         <w:fldChar w:fldCharType="begin"/>
@@ -3911,20 +4015,25 @@
         <w:t xml:space="preserve"> </w:t>
       </w:r>
       <w:r>
-        <w:t>bounding indices</w:t>
-      </w:r>
-      <w:r>
-        <w:t xml:space="preserve"> </w:t>
-      </w:r>
+        <w:t xml:space="preserve">bounding </w:t>
+      </w:r>
+      <w:proofErr w:type="gramStart"/>
+      <w:r>
+        <w:t>indices</w:t>
+      </w:r>
+      <w:r>
+        <w:t xml:space="preserve"> </w:t>
+      </w:r>
+      <w:proofErr w:type="gramEnd"/>
       <w:r>
         <w:rPr>
           <w:position w:val="-4"/>
         </w:rPr>
         <w:object w:dxaOrig="240" w:dyaOrig="220">
-          <v:shape id="_x0000_i1048" type="#_x0000_t75" style="width:12pt;height:11.5pt" o:ole="">
+          <v:shape id="_x0000_i1048" type="#_x0000_t75" style="width:12.25pt;height:11.75pt" o:ole="">
             <v:imagedata r:id="rId53" o:title=""/>
           </v:shape>
-          <o:OLEObject Type="Embed" ProgID="Equation.DSMT4" ShapeID="_x0000_i1048" DrawAspect="Content" ObjectID="_1368516405" r:id="rId54"/>
+          <o:OLEObject Type="Embed" ProgID="Equation.DSMT4" ShapeID="_x0000_i1048" DrawAspect="Content" ObjectID="_1369818025" r:id="rId54"/>
         </w:object>
       </w:r>
       <w:r>
@@ -3938,10 +4047,10 @@
           <w:position w:val="-4"/>
         </w:rPr>
         <w:object w:dxaOrig="279" w:dyaOrig="220">
-          <v:shape id="_x0000_i1049" type="#_x0000_t75" style="width:14.1pt;height:11.5pt" o:ole="">
+          <v:shape id="_x0000_i1049" type="#_x0000_t75" style="width:14.3pt;height:11.75pt" o:ole="">
             <v:imagedata r:id="rId55" o:title=""/>
           </v:shape>
-          <o:OLEObject Type="Embed" ProgID="Equation.DSMT4" ShapeID="_x0000_i1049" DrawAspect="Content" ObjectID="_1368516406" r:id="rId56"/>
+          <o:OLEObject Type="Embed" ProgID="Equation.DSMT4" ShapeID="_x0000_i1049" DrawAspect="Content" ObjectID="_1369818026" r:id="rId56"/>
         </w:object>
       </w:r>
       <w:r>
@@ -3952,10 +4061,10 @@
           <w:position w:val="-10"/>
         </w:rPr>
         <w:object w:dxaOrig="279" w:dyaOrig="300">
-          <v:shape id="_x0000_i1050" type="#_x0000_t75" style="width:14.1pt;height:15.65pt" o:ole="">
+          <v:shape id="_x0000_i1050" type="#_x0000_t75" style="width:14.3pt;height:15.85pt" o:ole="">
             <v:imagedata r:id="rId57" o:title=""/>
           </v:shape>
-          <o:OLEObject Type="Embed" ProgID="Equation.DSMT4" ShapeID="_x0000_i1050" DrawAspect="Content" ObjectID="_1368516407" r:id="rId58"/>
+          <o:OLEObject Type="Embed" ProgID="Equation.DSMT4" ShapeID="_x0000_i1050" DrawAspect="Content" ObjectID="_1369818027" r:id="rId58"/>
         </w:object>
       </w:r>
       <w:r>
@@ -3969,10 +4078,10 @@
           <w:position w:val="-10"/>
         </w:rPr>
         <w:object w:dxaOrig="279" w:dyaOrig="300">
-          <v:shape id="_x0000_i1051" type="#_x0000_t75" style="width:14.1pt;height:15.65pt" o:ole="">
+          <v:shape id="_x0000_i1051" type="#_x0000_t75" style="width:14.3pt;height:15.85pt" o:ole="">
             <v:imagedata r:id="rId59" o:title=""/>
           </v:shape>
-          <o:OLEObject Type="Embed" ProgID="Equation.DSMT4" ShapeID="_x0000_i1051" DrawAspect="Content" ObjectID="_1368516408" r:id="rId60"/>
+          <o:OLEObject Type="Embed" ProgID="Equation.DSMT4" ShapeID="_x0000_i1051" DrawAspect="Content" ObjectID="_1369818028" r:id="rId60"/>
         </w:object>
       </w:r>
       <w:r>
@@ -4129,10 +4238,10 @@
           <w:position w:val="-32"/>
         </w:rPr>
         <w:object w:dxaOrig="3420" w:dyaOrig="520">
-          <v:shape id="_x0000_i1052" type="#_x0000_t75" style="width:171.15pt;height:26.1pt" o:ole="">
+          <v:shape id="_x0000_i1052" type="#_x0000_t75" style="width:171.05pt;height:26.05pt" o:ole="">
             <v:imagedata r:id="rId61" o:title=""/>
           </v:shape>
-          <o:OLEObject Type="Embed" ProgID="Equation.DSMT4" ShapeID="_x0000_i1052" DrawAspect="Content" ObjectID="_1368516409" r:id="rId62"/>
+          <o:OLEObject Type="Embed" ProgID="Equation.DSMT4" ShapeID="_x0000_i1052" DrawAspect="Content" ObjectID="_1369818029" r:id="rId62"/>
         </w:object>
       </w:r>
       <w:r>
@@ -4231,10 +4340,10 @@
           <w:position w:val="-4"/>
         </w:rPr>
         <w:object w:dxaOrig="160" w:dyaOrig="220">
-          <v:shape id="_x0000_i1053" type="#_x0000_t75" style="width:8.35pt;height:11.5pt" o:ole="">
+          <v:shape id="_x0000_i1053" type="#_x0000_t75" style="width:8.15pt;height:11.75pt" o:ole="">
             <v:imagedata r:id="rId63" o:title=""/>
           </v:shape>
-          <o:OLEObject Type="Embed" ProgID="Equation.DSMT4" ShapeID="_x0000_i1053" DrawAspect="Content" ObjectID="_1368516410" r:id="rId64"/>
+          <o:OLEObject Type="Embed" ProgID="Equation.DSMT4" ShapeID="_x0000_i1053" DrawAspect="Content" ObjectID="_1369818030" r:id="rId64"/>
         </w:object>
       </w:r>
       <w:r>
@@ -4263,10 +4372,10 @@
           <w:position w:val="-10"/>
         </w:rPr>
         <w:object w:dxaOrig="220" w:dyaOrig="300">
-          <v:shape id="_x0000_i1054" type="#_x0000_t75" style="width:11.5pt;height:15.65pt" o:ole="">
+          <v:shape id="_x0000_i1054" type="#_x0000_t75" style="width:11.75pt;height:15.85pt" o:ole="">
             <v:imagedata r:id="rId65" o:title=""/>
           </v:shape>
-          <o:OLEObject Type="Embed" ProgID="Equation.DSMT4" ShapeID="_x0000_i1054" DrawAspect="Content" ObjectID="_1368516411" r:id="rId66"/>
+          <o:OLEObject Type="Embed" ProgID="Equation.DSMT4" ShapeID="_x0000_i1054" DrawAspect="Content" ObjectID="_1369818031" r:id="rId66"/>
         </w:object>
       </w:r>
       <w:r>
@@ -4290,21 +4399,23 @@
       <w:r>
         <w:t xml:space="preserve">given an initial </w:t>
       </w:r>
+      <w:proofErr w:type="gramStart"/>
       <w:r>
         <w:t>condition</w:t>
       </w:r>
       <w:r>
         <w:t xml:space="preserve"> </w:t>
       </w:r>
+      <w:proofErr w:type="gramEnd"/>
       <w:r>
         <w:rPr>
           <w:position w:val="-10"/>
         </w:rPr>
         <w:object w:dxaOrig="240" w:dyaOrig="300">
-          <v:shape id="_x0000_i1055" type="#_x0000_t75" style="width:12pt;height:15.65pt" o:ole="">
+          <v:shape id="_x0000_i1055" type="#_x0000_t75" style="width:12.25pt;height:15.85pt" o:ole="">
             <v:imagedata r:id="rId67" o:title=""/>
           </v:shape>
-          <o:OLEObject Type="Embed" ProgID="Equation.DSMT4" ShapeID="_x0000_i1055" DrawAspect="Content" ObjectID="_1368516412" r:id="rId68"/>
+          <o:OLEObject Type="Embed" ProgID="Equation.DSMT4" ShapeID="_x0000_i1055" DrawAspect="Content" ObjectID="_1369818032" r:id="rId68"/>
         </w:object>
       </w:r>
       <w:r>
@@ -4315,10 +4426,10 @@
           <w:position w:val="-10"/>
         </w:rPr>
         <w:object w:dxaOrig="240" w:dyaOrig="300">
-          <v:shape id="_x0000_i1056" type="#_x0000_t75" style="width:12pt;height:15.65pt" o:ole="">
+          <v:shape id="_x0000_i1056" type="#_x0000_t75" style="width:12.25pt;height:15.85pt" o:ole="">
             <v:imagedata r:id="rId69" o:title=""/>
           </v:shape>
-          <o:OLEObject Type="Embed" ProgID="Equation.DSMT4" ShapeID="_x0000_i1056" DrawAspect="Content" ObjectID="_1368516413" r:id="rId70"/>
+          <o:OLEObject Type="Embed" ProgID="Equation.DSMT4" ShapeID="_x0000_i1056" DrawAspect="Content" ObjectID="_1369818033" r:id="rId70"/>
         </w:object>
       </w:r>
       <w:r>
@@ -4344,10 +4455,10 @@
           <w:position w:val="-10"/>
         </w:rPr>
         <w:object w:dxaOrig="260" w:dyaOrig="300">
-          <v:shape id="_x0000_i1057" type="#_x0000_t75" style="width:12.5pt;height:15.65pt" o:ole="">
+          <v:shape id="_x0000_i1057" type="#_x0000_t75" style="width:12.25pt;height:15.85pt" o:ole="">
             <v:imagedata r:id="rId71" o:title=""/>
           </v:shape>
-          <o:OLEObject Type="Embed" ProgID="Equation.DSMT4" ShapeID="_x0000_i1057" DrawAspect="Content" ObjectID="_1368516414" r:id="rId72"/>
+          <o:OLEObject Type="Embed" ProgID="Equation.DSMT4" ShapeID="_x0000_i1057" DrawAspect="Content" ObjectID="_1369818034" r:id="rId72"/>
         </w:object>
       </w:r>
       <w:r>
@@ -4500,10 +4611,10 @@
           <w:position w:val="-24"/>
         </w:rPr>
         <w:object w:dxaOrig="1600" w:dyaOrig="580">
-          <v:shape id="_x0000_i1058" type="#_x0000_t75" style="width:79.3pt;height:30.25pt" o:ole="">
+          <v:shape id="_x0000_i1058" type="#_x0000_t75" style="width:79.15pt;height:30.15pt" o:ole="">
             <v:imagedata r:id="rId73" o:title=""/>
           </v:shape>
-          <o:OLEObject Type="Embed" ProgID="Equation.DSMT4" ShapeID="_x0000_i1058" DrawAspect="Content" ObjectID="_1368516415" r:id="rId74"/>
+          <o:OLEObject Type="Embed" ProgID="Equation.DSMT4" ShapeID="_x0000_i1058" DrawAspect="Content" ObjectID="_1369818035" r:id="rId74"/>
         </w:object>
       </w:r>
       <w:r>
@@ -4732,20 +4843,25 @@
         <w:t xml:space="preserve"> according to the</w:t>
       </w:r>
       <w:r>
-        <w:t xml:space="preserve"> probability mass function</w:t>
-      </w:r>
-      <w:r>
-        <w:t xml:space="preserve"> </w:t>
-      </w:r>
+        <w:t xml:space="preserve"> probability mass </w:t>
+      </w:r>
+      <w:proofErr w:type="gramStart"/>
+      <w:r>
+        <w:t>function</w:t>
+      </w:r>
+      <w:r>
+        <w:t xml:space="preserve"> </w:t>
+      </w:r>
+      <w:proofErr w:type="gramEnd"/>
       <w:r>
         <w:rPr>
           <w:position w:val="-10"/>
         </w:rPr>
         <w:object w:dxaOrig="240" w:dyaOrig="300">
-          <v:shape id="_x0000_i1059" type="#_x0000_t75" style="width:12pt;height:15.65pt" o:ole="">
+          <v:shape id="_x0000_i1059" type="#_x0000_t75" style="width:12.25pt;height:15.85pt" o:ole="">
             <v:imagedata r:id="rId75" o:title=""/>
           </v:shape>
-          <o:OLEObject Type="Embed" ProgID="Equation.DSMT4" ShapeID="_x0000_i1059" DrawAspect="Content" ObjectID="_1368516416" r:id="rId76"/>
+          <o:OLEObject Type="Embed" ProgID="Equation.DSMT4" ShapeID="_x0000_i1059" DrawAspect="Content" ObjectID="_1369818036" r:id="rId76"/>
         </w:object>
       </w:r>
       <w:r>
@@ -4770,10 +4886,10 @@
           <w:position w:val="-24"/>
         </w:rPr>
         <w:object w:dxaOrig="2600" w:dyaOrig="580">
-          <v:shape id="_x0000_i1060" type="#_x0000_t75" style="width:129.9pt;height:29.2pt" o:ole="">
+          <v:shape id="_x0000_i1060" type="#_x0000_t75" style="width:129.7pt;height:29.1pt" o:ole="">
             <v:imagedata r:id="rId77" o:title=""/>
           </v:shape>
-          <o:OLEObject Type="Embed" ProgID="Equation.DSMT4" ShapeID="_x0000_i1060" DrawAspect="Content" ObjectID="_1368516417" r:id="rId78"/>
+          <o:OLEObject Type="Embed" ProgID="Equation.DSMT4" ShapeID="_x0000_i1060" DrawAspect="Content" ObjectID="_1369818037" r:id="rId78"/>
         </w:object>
       </w:r>
       <w:r>
@@ -4837,12 +4953,14 @@
       <w:r>
         <w:t xml:space="preserve"> </w:t>
       </w:r>
+      <w:proofErr w:type="spellStart"/>
       <w:r>
         <w:rPr>
           <w:rFonts w:ascii="Courier New" w:hAnsi="Courier New" w:cs="Courier New"/>
         </w:rPr>
         <w:t>DynamicModel</w:t>
       </w:r>
+      <w:proofErr w:type="spellEnd"/>
       <w:r>
         <w:t xml:space="preserve"> class standardizes the i</w:t>
       </w:r>
@@ -4863,10 +4981,10 @@
           <w:position w:val="-4"/>
         </w:rPr>
         <w:object w:dxaOrig="200" w:dyaOrig="220">
-          <v:shape id="_x0000_i1061" type="#_x0000_t75" style="width:9.9pt;height:11.5pt" o:ole="">
+          <v:shape id="_x0000_i1061" type="#_x0000_t75" style="width:9.7pt;height:11.75pt" o:ole="">
             <v:imagedata r:id="rId79" o:title=""/>
           </v:shape>
-          <o:OLEObject Type="Embed" ProgID="Equation.DSMT4" ShapeID="_x0000_i1061" DrawAspect="Content" ObjectID="_1368516418" r:id="rId80"/>
+          <o:OLEObject Type="Embed" ProgID="Equation.DSMT4" ShapeID="_x0000_i1061" DrawAspect="Content" ObjectID="_1369818038" r:id="rId80"/>
         </w:object>
       </w:r>
       <w:r>
@@ -4875,18 +4993,20 @@
         </w:rPr>
         <w:t xml:space="preserve"> </w:t>
       </w:r>
+      <w:proofErr w:type="gramStart"/>
       <w:r>
         <w:t xml:space="preserve">and </w:t>
       </w:r>
+      <w:proofErr w:type="gramEnd"/>
       <w:r>
         <w:rPr>
           <w:position w:val="-4"/>
         </w:rPr>
         <w:object w:dxaOrig="160" w:dyaOrig="180">
-          <v:shape id="_x0000_i1062" type="#_x0000_t75" style="width:8.35pt;height:8.35pt" o:ole="">
+          <v:shape id="_x0000_i1062" type="#_x0000_t75" style="width:8.15pt;height:8.15pt" o:ole="">
             <v:imagedata r:id="rId81" o:title=""/>
           </v:shape>
-          <o:OLEObject Type="Embed" ProgID="Equation.DSMT4" ShapeID="_x0000_i1062" DrawAspect="Content" ObjectID="_1368516419" r:id="rId82"/>
+          <o:OLEObject Type="Embed" ProgID="Equation.DSMT4" ShapeID="_x0000_i1062" DrawAspect="Content" ObjectID="_1369818039" r:id="rId82"/>
         </w:object>
       </w:r>
       <w:r>
@@ -4924,10 +5044,10 @@
           <w:position w:val="-6"/>
         </w:rPr>
         <w:object w:dxaOrig="180" w:dyaOrig="200">
-          <v:shape id="_x0000_i1063" type="#_x0000_t75" style="width:8.85pt;height:9.9pt" o:ole="">
+          <v:shape id="_x0000_i1063" type="#_x0000_t75" style="width:8.7pt;height:9.7pt" o:ole="">
             <v:imagedata r:id="rId83" o:title=""/>
           </v:shape>
-          <o:OLEObject Type="Embed" ProgID="Equation.DSMT4" ShapeID="_x0000_i1063" DrawAspect="Content" ObjectID="_1368516420" r:id="rId84"/>
+          <o:OLEObject Type="Embed" ProgID="Equation.DSMT4" ShapeID="_x0000_i1063" DrawAspect="Content" ObjectID="_1369818040" r:id="rId84"/>
         </w:object>
       </w:r>
       <w:r>
@@ -4947,27 +5067,32 @@
           <w:position w:val="-6"/>
         </w:rPr>
         <w:object w:dxaOrig="260" w:dyaOrig="279">
-          <v:shape id="_x0000_i1064" type="#_x0000_t75" style="width:12.5pt;height:14.1pt" o:ole="">
+          <v:shape id="_x0000_i1064" type="#_x0000_t75" style="width:12.25pt;height:14.3pt" o:ole="">
             <v:imagedata r:id="rId85" o:title=""/>
           </v:shape>
-          <o:OLEObject Type="Embed" ProgID="Equation.DSMT4" ShapeID="_x0000_i1064" DrawAspect="Content" ObjectID="_1368516421" r:id="rId86"/>
+          <o:OLEObject Type="Embed" ProgID="Equation.DSMT4" ShapeID="_x0000_i1064" DrawAspect="Content" ObjectID="_1369818041" r:id="rId86"/>
         </w:object>
       </w:r>
       <w:r>
-        <w:t xml:space="preserve"> continuous 6-DoF rigid-body trajectory</w:t>
-      </w:r>
-      <w:r>
-        <w:t xml:space="preserve"> </w:t>
-      </w:r>
+        <w:t xml:space="preserve"> continuous 6-DoF rigid-body </w:t>
+      </w:r>
+      <w:proofErr w:type="gramStart"/>
+      <w:r>
+        <w:t>trajectory</w:t>
+      </w:r>
+      <w:r>
+        <w:t xml:space="preserve"> </w:t>
+      </w:r>
+      <w:proofErr w:type="gramEnd"/>
       <w:r>
         <w:rPr>
           <w:position w:val="-4"/>
         </w:rPr>
         <w:object w:dxaOrig="180" w:dyaOrig="180">
-          <v:shape id="_x0000_i1065" type="#_x0000_t75" style="width:8.85pt;height:8.85pt" o:ole="">
+          <v:shape id="_x0000_i1065" type="#_x0000_t75" style="width:8.7pt;height:8.7pt" o:ole="">
             <v:imagedata r:id="rId87" o:title=""/>
           </v:shape>
-          <o:OLEObject Type="Embed" ProgID="Equation.DSMT4" ShapeID="_x0000_i1065" DrawAspect="Content" ObjectID="_1368516422" r:id="rId88"/>
+          <o:OLEObject Type="Embed" ProgID="Equation.DSMT4" ShapeID="_x0000_i1065" DrawAspect="Content" ObjectID="_1369818042" r:id="rId88"/>
         </w:object>
       </w:r>
       <w:r>
@@ -4996,10 +5121,10 @@
           <w:position w:val="-6"/>
         </w:rPr>
         <w:object w:dxaOrig="180" w:dyaOrig="200">
-          <v:shape id="_x0000_i1066" type="#_x0000_t75" style="width:8.35pt;height:9.9pt" o:ole="">
+          <v:shape id="_x0000_i1066" type="#_x0000_t75" style="width:8.15pt;height:9.7pt" o:ole="">
             <v:imagedata r:id="rId89" o:title=""/>
           </v:shape>
-          <o:OLEObject Type="Embed" ProgID="Equation.DSMT4" ShapeID="_x0000_i1066" DrawAspect="Content" ObjectID="_1368516423" r:id="rId90"/>
+          <o:OLEObject Type="Embed" ProgID="Equation.DSMT4" ShapeID="_x0000_i1066" DrawAspect="Content" ObjectID="_1369818043" r:id="rId90"/>
         </w:object>
       </w:r>
       <w:r>
@@ -5013,10 +5138,10 @@
           <w:position w:val="-4"/>
         </w:rPr>
         <w:object w:dxaOrig="180" w:dyaOrig="180">
-          <v:shape id="_x0000_i1067" type="#_x0000_t75" style="width:8.35pt;height:8.35pt" o:ole="">
+          <v:shape id="_x0000_i1067" type="#_x0000_t75" style="width:8.15pt;height:8.15pt" o:ole="">
             <v:imagedata r:id="rId91" o:title=""/>
           </v:shape>
-          <o:OLEObject Type="Embed" ProgID="Equation.DSMT4" ShapeID="_x0000_i1067" DrawAspect="Content" ObjectID="_1368516424" r:id="rId92"/>
+          <o:OLEObject Type="Embed" ProgID="Equation.DSMT4" ShapeID="_x0000_i1067" DrawAspect="Content" ObjectID="_1369818044" r:id="rId92"/>
         </w:object>
       </w:r>
       <w:r>
@@ -5027,20 +5152,28 @@
           <w:position w:val="-6"/>
         </w:rPr>
         <w:object w:dxaOrig="180" w:dyaOrig="200">
-          <v:shape id="_x0000_i1068" type="#_x0000_t75" style="width:8.35pt;height:9.9pt" o:ole="">
+          <v:shape id="_x0000_i1068" type="#_x0000_t75" style="width:8.15pt;height:9.7pt" o:ole="">
             <v:imagedata r:id="rId93" o:title=""/>
           </v:shape>
-          <o:OLEObject Type="Embed" ProgID="Equation.DSMT4" ShapeID="_x0000_i1068" DrawAspect="Content" ObjectID="_1368516425" r:id="rId94"/>
+          <o:OLEObject Type="Embed" ProgID="Equation.DSMT4" ShapeID="_x0000_i1068" DrawAspect="Content" ObjectID="_1369818045" r:id="rId94"/>
         </w:object>
       </w:r>
       <w:r>
         <w:t xml:space="preserve"> grow in a consistent manner as time moves forward. </w:t>
       </w:r>
       <w:r>
-        <w:t xml:space="preserve">Finally, in order to support optimizers that </w:t>
-      </w:r>
-      <w:r>
-        <w:t>expect to manipulate</w:t>
+        <w:t xml:space="preserve">Finally, in order to support optimizers </w:t>
+      </w:r>
+      <w:proofErr w:type="gramStart"/>
+      <w:r>
+        <w:t xml:space="preserve">that </w:t>
+      </w:r>
+      <w:r>
+        <w:t>expect</w:t>
+      </w:r>
+      <w:proofErr w:type="gramEnd"/>
+      <w:r>
+        <w:t xml:space="preserve"> to manipulate</w:t>
       </w:r>
       <w:r>
         <w:t xml:space="preserve"> real parameters, </w:t>
@@ -5179,10 +5312,10 @@
           <w:position w:val="-10"/>
         </w:rPr>
         <w:object w:dxaOrig="1260" w:dyaOrig="300">
-          <v:shape id="_x0000_i1069" type="#_x0000_t75" style="width:63.15pt;height:15.65pt" o:ole="">
+          <v:shape id="_x0000_i1069" type="#_x0000_t75" style="width:63.3pt;height:15.85pt" o:ole="">
             <v:imagedata r:id="rId95" o:title=""/>
           </v:shape>
-          <o:OLEObject Type="Embed" ProgID="Equation.DSMT4" ShapeID="_x0000_i1069" DrawAspect="Content" ObjectID="_1368516426" r:id="rId96"/>
+          <o:OLEObject Type="Embed" ProgID="Equation.DSMT4" ShapeID="_x0000_i1069" DrawAspect="Content" ObjectID="_1369818046" r:id="rId96"/>
         </w:object>
       </w:r>
       <w:r>
@@ -5257,8 +5390,13 @@
       <w:pPr>
         <w:ind w:firstLine="0"/>
       </w:pPr>
-      <w:r>
-        <w:t xml:space="preserve">where </w:t>
+      <w:proofErr w:type="gramStart"/>
+      <w:r>
+        <w:t>where</w:t>
+      </w:r>
+      <w:proofErr w:type="gramEnd"/>
+      <w:r>
+        <w:t xml:space="preserve"> </w:t>
       </w:r>
       <w:r>
         <w:t>the</w:t>
@@ -5274,10 +5412,10 @@
           <w:position w:val="-10"/>
         </w:rPr>
         <w:object w:dxaOrig="180" w:dyaOrig="240">
-          <v:shape id="_x0000_i1070" type="#_x0000_t75" style="width:8.85pt;height:12pt" o:ole="">
+          <v:shape id="_x0000_i1070" type="#_x0000_t75" style="width:8.7pt;height:12.25pt" o:ole="">
             <v:imagedata r:id="rId97" o:title=""/>
           </v:shape>
-          <o:OLEObject Type="Embed" ProgID="Equation.DSMT4" ShapeID="_x0000_i1070" DrawAspect="Content" ObjectID="_1368516427" r:id="rId98"/>
+          <o:OLEObject Type="Embed" ProgID="Equation.DSMT4" ShapeID="_x0000_i1070" DrawAspect="Content" ObjectID="_1369818047" r:id="rId98"/>
         </w:object>
       </w:r>
       <w:r>
@@ -5291,10 +5429,10 @@
           <w:position w:val="-10"/>
         </w:rPr>
         <w:object w:dxaOrig="240" w:dyaOrig="300">
-          <v:shape id="_x0000_i1071" type="#_x0000_t75" style="width:12pt;height:15.65pt" o:ole="">
+          <v:shape id="_x0000_i1071" type="#_x0000_t75" style="width:12.25pt;height:15.85pt" o:ole="">
             <v:imagedata r:id="rId99" o:title=""/>
           </v:shape>
-          <o:OLEObject Type="Embed" ProgID="Equation.DSMT4" ShapeID="_x0000_i1071" DrawAspect="Content" ObjectID="_1368516428" r:id="rId100"/>
+          <o:OLEObject Type="Embed" ProgID="Equation.DSMT4" ShapeID="_x0000_i1071" DrawAspect="Content" ObjectID="_1369818048" r:id="rId100"/>
         </w:object>
       </w:r>
       <w:r>
@@ -5308,10 +5446,10 @@
           <w:position w:val="-10"/>
         </w:rPr>
         <w:object w:dxaOrig="220" w:dyaOrig="300">
-          <v:shape id="_x0000_i1072" type="#_x0000_t75" style="width:10.95pt;height:15.65pt" o:ole="">
+          <v:shape id="_x0000_i1072" type="#_x0000_t75" style="width:10.7pt;height:15.85pt" o:ole="">
             <v:imagedata r:id="rId101" o:title=""/>
           </v:shape>
-          <o:OLEObject Type="Embed" ProgID="Equation.DSMT4" ShapeID="_x0000_i1072" DrawAspect="Content" ObjectID="_1368516429" r:id="rId102"/>
+          <o:OLEObject Type="Embed" ProgID="Equation.DSMT4" ShapeID="_x0000_i1072" DrawAspect="Content" ObjectID="_1369818049" r:id="rId102"/>
         </w:object>
       </w:r>
       <w:r>
@@ -5328,10 +5466,10 @@
           <w:position w:val="-10"/>
         </w:rPr>
         <w:object w:dxaOrig="279" w:dyaOrig="300">
-          <v:shape id="_x0000_i1073" type="#_x0000_t75" style="width:14.1pt;height:15.65pt" o:ole="">
+          <v:shape id="_x0000_i1073" type="#_x0000_t75" style="width:14.3pt;height:15.85pt" o:ole="">
             <v:imagedata r:id="rId103" o:title=""/>
           </v:shape>
-          <o:OLEObject Type="Embed" ProgID="Equation.DSMT4" ShapeID="_x0000_i1073" DrawAspect="Content" ObjectID="_1368516430" r:id="rId104"/>
+          <o:OLEObject Type="Embed" ProgID="Equation.DSMT4" ShapeID="_x0000_i1073" DrawAspect="Content" ObjectID="_1369818050" r:id="rId104"/>
         </w:object>
       </w:r>
       <w:r>
@@ -5507,10 +5645,10 @@
           <w:position w:val="-10"/>
         </w:rPr>
         <w:object w:dxaOrig="1600" w:dyaOrig="300">
-          <v:shape id="_x0000_i1074" type="#_x0000_t75" style="width:79.3pt;height:15.15pt" o:ole="">
+          <v:shape id="_x0000_i1074" type="#_x0000_t75" style="width:79.15pt;height:15.3pt" o:ole="">
             <v:imagedata r:id="rId105" o:title=""/>
           </v:shape>
-          <o:OLEObject Type="Embed" ProgID="Equation.DSMT4" ShapeID="_x0000_i1074" DrawAspect="Content" ObjectID="_1368516431" r:id="rId106"/>
+          <o:OLEObject Type="Embed" ProgID="Equation.DSMT4" ShapeID="_x0000_i1074" DrawAspect="Content" ObjectID="_1369818051" r:id="rId106"/>
         </w:object>
       </w:r>
       <w:r>
@@ -5580,8 +5718,13 @@
       <w:pPr>
         <w:ind w:firstLine="0"/>
       </w:pPr>
-      <w:r>
-        <w:t>where e</w:t>
+      <w:proofErr w:type="gramStart"/>
+      <w:r>
+        <w:t>where</w:t>
+      </w:r>
+      <w:proofErr w:type="gramEnd"/>
+      <w:r>
+        <w:t xml:space="preserve"> e</w:t>
       </w:r>
       <w:r>
         <w:t xml:space="preserve">ach pair of node indices </w:t>
@@ -5591,10 +5734,10 @@
           <w:position w:val="-10"/>
         </w:rPr>
         <w:object w:dxaOrig="540" w:dyaOrig="300">
-          <v:shape id="_x0000_i1075" type="#_x0000_t75" style="width:27.15pt;height:15.65pt" o:ole="">
+          <v:shape id="_x0000_i1075" type="#_x0000_t75" style="width:27.05pt;height:15.85pt" o:ole="">
             <v:imagedata r:id="rId107" o:title=""/>
           </v:shape>
-          <o:OLEObject Type="Embed" ProgID="Equation.DSMT4" ShapeID="_x0000_i1075" DrawAspect="Content" ObjectID="_1368516432" r:id="rId108"/>
+          <o:OLEObject Type="Embed" ProgID="Equation.DSMT4" ShapeID="_x0000_i1075" DrawAspect="Content" ObjectID="_1369818052" r:id="rId108"/>
         </w:object>
       </w:r>
       <w:r>
@@ -5682,17 +5825,22 @@
         <w:t>ment with the</w:t>
       </w:r>
       <w:r>
-        <w:t xml:space="preserve"> closed time interval </w:t>
-      </w:r>
+        <w:t xml:space="preserve"> closed time </w:t>
+      </w:r>
+      <w:proofErr w:type="gramStart"/>
+      <w:r>
+        <w:t xml:space="preserve">interval </w:t>
+      </w:r>
+      <w:proofErr w:type="gramEnd"/>
       <w:r>
         <w:rPr>
           <w:position w:val="-10"/>
         </w:rPr>
         <w:object w:dxaOrig="600" w:dyaOrig="300">
-          <v:shape id="_x0000_i1076" type="#_x0000_t75" style="width:30.25pt;height:15.65pt" o:ole="">
+          <v:shape id="_x0000_i1076" type="#_x0000_t75" style="width:30.15pt;height:15.85pt" o:ole="">
             <v:imagedata r:id="rId109" o:title=""/>
           </v:shape>
-          <o:OLEObject Type="Embed" ProgID="Equation.DSMT4" ShapeID="_x0000_i1076" DrawAspect="Content" ObjectID="_1368516433" r:id="rId110"/>
+          <o:OLEObject Type="Embed" ProgID="Equation.DSMT4" ShapeID="_x0000_i1076" DrawAspect="Content" ObjectID="_1369818053" r:id="rId110"/>
         </w:object>
       </w:r>
       <w:r>
@@ -5714,7 +5862,7 @@
       </w:pPr>
       <w:r>
         <w:pict>
-          <v:shape id="_x0000_i1077" type="#_x0000_t75" style="width:250.95pt;height:111.65pt">
+          <v:shape id="_x0000_i1077" type="#_x0000_t75" style="width:251.25pt;height:111.85pt">
             <v:imagedata r:id="rId111" o:title="GraphTrajectoryRelationship"/>
           </v:shape>
         </w:pict>
@@ -5725,9 +5873,11 @@
         <w:pStyle w:val="Caption"/>
       </w:pPr>
       <w:bookmarkStart w:id="17" w:name="_Ref286067091"/>
+      <w:proofErr w:type="gramStart"/>
       <w:r>
         <w:t>Fig.</w:t>
       </w:r>
+      <w:proofErr w:type="gramEnd"/>
       <w:r>
         <w:t xml:space="preserve"> </w:t>
       </w:r>
@@ -5743,6 +5893,7 @@
       <w:r>
         <w:t xml:space="preserve">. </w:t>
       </w:r>
+      <w:proofErr w:type="gramStart"/>
       <w:r>
         <w:t>R</w:t>
       </w:r>
@@ -5768,7 +5919,11 @@
         <w:t>graph and a set of hypothetical trajecto</w:t>
       </w:r>
       <w:r>
-        <w:t>ries. Each block corresponds to a discrete time period.</w:t>
+        <w:t>ries.</w:t>
+      </w:r>
+      <w:proofErr w:type="gramEnd"/>
+      <w:r>
+        <w:t xml:space="preserve"> Each block corresponds to a discrete time period.</w:t>
       </w:r>
     </w:p>
     <w:p>
@@ -5777,7 +5932,7 @@
       </w:pPr>
       <w:r>
         <w:pict>
-          <v:shape id="_x0000_i1078" type="#_x0000_t75" style="width:211.85pt;height:100.7pt">
+          <v:shape id="_x0000_i1078" type="#_x0000_t75" style="width:211.9pt;height:100.6pt">
             <v:imagedata r:id="rId112" o:title="CostFastPBMThesisDataModified"/>
           </v:shape>
         </w:pict>
@@ -5787,12 +5942,14 @@
       <w:pPr>
         <w:pStyle w:val="Caption"/>
       </w:pPr>
+      <w:proofErr w:type="gramStart"/>
       <w:r>
         <w:t>Fig</w:t>
       </w:r>
       <w:r>
         <w:t>.</w:t>
       </w:r>
+      <w:proofErr w:type="gramEnd"/>
       <w:r>
         <w:t xml:space="preserve"> </w:t>
       </w:r>
@@ -5852,10 +6009,10 @@
           <w:position w:val="-6"/>
         </w:rPr>
         <w:object w:dxaOrig="180" w:dyaOrig="200">
-          <v:shape id="_x0000_i1079" type="#_x0000_t75" style="width:8.85pt;height:9.9pt" o:ole="">
+          <v:shape id="_x0000_i1079" type="#_x0000_t75" style="width:8.7pt;height:9.7pt" o:ole="">
             <v:imagedata r:id="rId113" o:title=""/>
           </v:shape>
-          <o:OLEObject Type="Embed" ProgID="Equation.DSMT4" ShapeID="_x0000_i1079" DrawAspect="Content" ObjectID="_1368516434" r:id="rId114"/>
+          <o:OLEObject Type="Embed" ProgID="Equation.DSMT4" ShapeID="_x0000_i1079" DrawAspect="Content" ObjectID="_1369818054" r:id="rId114"/>
         </w:object>
       </w:r>
       <w:r>
@@ -5917,10 +6074,10 @@
           <w:position w:val="-4"/>
         </w:rPr>
         <w:object w:dxaOrig="180" w:dyaOrig="180">
-          <v:shape id="_x0000_i1080" type="#_x0000_t75" style="width:8.85pt;height:8.85pt" o:ole="">
+          <v:shape id="_x0000_i1080" type="#_x0000_t75" style="width:8.7pt;height:8.7pt" o:ole="">
             <v:imagedata r:id="rId115" o:title=""/>
           </v:shape>
-          <o:OLEObject Type="Embed" ProgID="Equation.DSMT4" ShapeID="_x0000_i1080" DrawAspect="Content" ObjectID="_1368516435" r:id="rId116"/>
+          <o:OLEObject Type="Embed" ProgID="Equation.DSMT4" ShapeID="_x0000_i1080" DrawAspect="Content" ObjectID="_1369818055" r:id="rId116"/>
         </w:object>
       </w:r>
       <w:r>
@@ -5941,6 +6098,7 @@
         </w:rPr>
         <w:t xml:space="preserve"> </w:t>
       </w:r>
+      <w:proofErr w:type="gramStart"/>
       <w:r>
         <w:rPr>
           <w:i/>
@@ -5950,22 +6108,27 @@
       <w:r>
         <w:t xml:space="preserve"> </w:t>
       </w:r>
+      <w:proofErr w:type="gramEnd"/>
       <w:r>
         <w:rPr>
           <w:position w:val="-6"/>
         </w:rPr>
         <w:object w:dxaOrig="240" w:dyaOrig="200">
-          <v:shape id="_x0000_i1081" type="#_x0000_t75" style="width:12pt;height:9.9pt" o:ole="">
+          <v:shape id="_x0000_i1081" type="#_x0000_t75" style="width:12.25pt;height:9.7pt" o:ole="">
             <v:imagedata r:id="rId117" o:title=""/>
           </v:shape>
-          <o:OLEObject Type="Embed" ProgID="Equation.DSMT4" ShapeID="_x0000_i1081" DrawAspect="Content" ObjectID="_1368516436" r:id="rId118"/>
+          <o:OLEObject Type="Embed" ProgID="Equation.DSMT4" ShapeID="_x0000_i1081" DrawAspect="Content" ObjectID="_1369818056" r:id="rId118"/>
         </w:object>
       </w:r>
       <w:r>
         <w:t>.</w:t>
       </w:r>
       <w:r>
-        <w:t xml:space="preserve"> Each</w:t>
+        <w:t xml:space="preserve"> </w:t>
+      </w:r>
+      <w:proofErr w:type="gramStart"/>
+      <w:r>
+        <w:t>Each</w:t>
       </w:r>
       <w:r>
         <w:t xml:space="preserve"> </w:t>
@@ -5991,6 +6154,7 @@
         </w:rPr>
         <w:t>surement</w:t>
       </w:r>
+      <w:proofErr w:type="gramEnd"/>
       <w:r>
         <w:t xml:space="preserve"> </w:t>
       </w:r>
@@ -5999,10 +6163,10 @@
           <w:position w:val="-10"/>
         </w:rPr>
         <w:object w:dxaOrig="180" w:dyaOrig="240">
-          <v:shape id="_x0000_i1082" type="#_x0000_t75" style="width:8.85pt;height:12pt" o:ole="">
+          <v:shape id="_x0000_i1082" type="#_x0000_t75" style="width:8.7pt;height:12.25pt" o:ole="">
             <v:imagedata r:id="rId119" o:title=""/>
           </v:shape>
-          <o:OLEObject Type="Embed" ProgID="Equation.DSMT4" ShapeID="_x0000_i1082" DrawAspect="Content" ObjectID="_1368516437" r:id="rId120"/>
+          <o:OLEObject Type="Embed" ProgID="Equation.DSMT4" ShapeID="_x0000_i1082" DrawAspect="Content" ObjectID="_1369818057" r:id="rId120"/>
         </w:object>
       </w:r>
       <w:r>
@@ -6040,10 +6204,10 @@
           <w:position w:val="-10"/>
         </w:rPr>
         <w:object w:dxaOrig="240" w:dyaOrig="300">
-          <v:shape id="_x0000_i1083" type="#_x0000_t75" style="width:12pt;height:15.15pt" o:ole="">
+          <v:shape id="_x0000_i1083" type="#_x0000_t75" style="width:12.25pt;height:15.3pt" o:ole="">
             <v:imagedata r:id="rId121" o:title=""/>
           </v:shape>
-          <o:OLEObject Type="Embed" ProgID="Equation.DSMT4" ShapeID="_x0000_i1083" DrawAspect="Content" ObjectID="_1368516438" r:id="rId122"/>
+          <o:OLEObject Type="Embed" ProgID="Equation.DSMT4" ShapeID="_x0000_i1083" DrawAspect="Content" ObjectID="_1369818058" r:id="rId122"/>
         </w:object>
       </w:r>
       <w:r>
@@ -6079,6 +6243,7 @@
         </w:rPr>
         <w:t xml:space="preserve"> </w:t>
       </w:r>
+      <w:proofErr w:type="gramStart"/>
       <w:r>
         <w:rPr>
           <w:i/>
@@ -6088,15 +6253,16 @@
       <w:r>
         <w:t xml:space="preserve"> </w:t>
       </w:r>
+      <w:proofErr w:type="gramEnd"/>
       <w:r>
         <w:rPr>
           <w:position w:val="-4"/>
         </w:rPr>
         <w:object w:dxaOrig="180" w:dyaOrig="180">
-          <v:shape id="_x0000_i1084" type="#_x0000_t75" style="width:8.85pt;height:8.85pt" o:ole="">
+          <v:shape id="_x0000_i1084" type="#_x0000_t75" style="width:8.7pt;height:8.7pt" o:ole="">
             <v:imagedata r:id="rId123" o:title=""/>
           </v:shape>
-          <o:OLEObject Type="Embed" ProgID="Equation.DSMT4" ShapeID="_x0000_i1084" DrawAspect="Content" ObjectID="_1368516439" r:id="rId124"/>
+          <o:OLEObject Type="Embed" ProgID="Equation.DSMT4" ShapeID="_x0000_i1084" DrawAspect="Content" ObjectID="_1369818059" r:id="rId124"/>
         </w:object>
       </w:r>
       <w:r>
@@ -6117,24 +6283,29 @@
           <w:position w:val="-10"/>
         </w:rPr>
         <w:object w:dxaOrig="180" w:dyaOrig="240">
-          <v:shape id="_x0000_i1085" type="#_x0000_t75" style="width:8.85pt;height:12pt" o:ole="">
+          <v:shape id="_x0000_i1085" type="#_x0000_t75" style="width:8.7pt;height:12.25pt" o:ole="">
             <v:imagedata r:id="rId125" o:title=""/>
           </v:shape>
-          <o:OLEObject Type="Embed" ProgID="Equation.DSMT4" ShapeID="_x0000_i1085" DrawAspect="Content" ObjectID="_1368516440" r:id="rId126"/>
+          <o:OLEObject Type="Embed" ProgID="Equation.DSMT4" ShapeID="_x0000_i1085" DrawAspect="Content" ObjectID="_1369818060" r:id="rId126"/>
         </w:object>
       </w:r>
       <w:r>
-        <w:t xml:space="preserve"> is invertible with respect to </w:t>
-      </w:r>
+        <w:t xml:space="preserve"> is invertible with respect </w:t>
+      </w:r>
+      <w:proofErr w:type="gramStart"/>
+      <w:r>
+        <w:t xml:space="preserve">to </w:t>
+      </w:r>
+      <w:proofErr w:type="gramEnd"/>
       <w:r>
         <w:rPr>
           <w:position w:val="-6"/>
         </w:rPr>
         <w:object w:dxaOrig="240" w:dyaOrig="200">
-          <v:shape id="_x0000_i1086" type="#_x0000_t75" style="width:12pt;height:9.9pt" o:ole="">
+          <v:shape id="_x0000_i1086" type="#_x0000_t75" style="width:12.25pt;height:9.7pt" o:ole="">
             <v:imagedata r:id="rId127" o:title=""/>
           </v:shape>
-          <o:OLEObject Type="Embed" ProgID="Equation.DSMT4" ShapeID="_x0000_i1086" DrawAspect="Content" ObjectID="_1368516441" r:id="rId128"/>
+          <o:OLEObject Type="Embed" ProgID="Equation.DSMT4" ShapeID="_x0000_i1086" DrawAspect="Content" ObjectID="_1369818061" r:id="rId128"/>
         </w:object>
       </w:r>
       <w:r>
@@ -6157,10 +6328,10 @@
           <w:position w:val="-4"/>
         </w:rPr>
         <w:object w:dxaOrig="180" w:dyaOrig="180">
-          <v:shape id="_x0000_i1087" type="#_x0000_t75" style="width:8.85pt;height:8.85pt" o:ole="">
+          <v:shape id="_x0000_i1087" type="#_x0000_t75" style="width:8.7pt;height:8.7pt" o:ole="">
             <v:imagedata r:id="rId129" o:title=""/>
           </v:shape>
-          <o:OLEObject Type="Embed" ProgID="Equation.DSMT4" ShapeID="_x0000_i1087" DrawAspect="Content" ObjectID="_1368516442" r:id="rId130"/>
+          <o:OLEObject Type="Embed" ProgID="Equation.DSMT4" ShapeID="_x0000_i1087" DrawAspect="Content" ObjectID="_1369818062" r:id="rId130"/>
         </w:object>
       </w:r>
       <w:r>
@@ -6171,10 +6342,10 @@
           <w:position w:val="-10"/>
         </w:rPr>
         <w:object w:dxaOrig="180" w:dyaOrig="240">
-          <v:shape id="_x0000_i1088" type="#_x0000_t75" style="width:8.85pt;height:12pt" o:ole="">
+          <v:shape id="_x0000_i1088" type="#_x0000_t75" style="width:8.7pt;height:12.25pt" o:ole="">
             <v:imagedata r:id="rId131" o:title=""/>
           </v:shape>
-          <o:OLEObject Type="Embed" ProgID="Equation.DSMT4" ShapeID="_x0000_i1088" DrawAspect="Content" ObjectID="_1368516443" r:id="rId132"/>
+          <o:OLEObject Type="Embed" ProgID="Equation.DSMT4" ShapeID="_x0000_i1088" DrawAspect="Content" ObjectID="_1369818063" r:id="rId132"/>
         </w:object>
       </w:r>
       <w:r>
@@ -6191,10 +6362,10 @@
           <w:position w:val="-6"/>
         </w:rPr>
         <w:object w:dxaOrig="180" w:dyaOrig="200">
-          <v:shape id="_x0000_i1089" type="#_x0000_t75" style="width:8.85pt;height:9.9pt" o:ole="">
+          <v:shape id="_x0000_i1089" type="#_x0000_t75" style="width:8.7pt;height:9.7pt" o:ole="">
             <v:imagedata r:id="rId113" o:title=""/>
           </v:shape>
-          <o:OLEObject Type="Embed" ProgID="Equation.DSMT4" ShapeID="_x0000_i1089" DrawAspect="Content" ObjectID="_1368516444" r:id="rId133"/>
+          <o:OLEObject Type="Embed" ProgID="Equation.DSMT4" ShapeID="_x0000_i1089" DrawAspect="Content" ObjectID="_1369818064" r:id="rId133"/>
         </w:object>
       </w:r>
       <w:r>
@@ -6211,10 +6382,10 @@
           <w:position w:val="-6"/>
         </w:rPr>
         <w:object w:dxaOrig="180" w:dyaOrig="200">
-          <v:shape id="_x0000_i1090" type="#_x0000_t75" style="width:8.85pt;height:9.9pt" o:ole="">
+          <v:shape id="_x0000_i1090" type="#_x0000_t75" style="width:8.7pt;height:9.7pt" o:ole="">
             <v:imagedata r:id="rId134" o:title=""/>
           </v:shape>
-          <o:OLEObject Type="Embed" ProgID="Equation.DSMT4" ShapeID="_x0000_i1090" DrawAspect="Content" ObjectID="_1368516445" r:id="rId135"/>
+          <o:OLEObject Type="Embed" ProgID="Equation.DSMT4" ShapeID="_x0000_i1090" DrawAspect="Content" ObjectID="_1369818065" r:id="rId135"/>
         </w:object>
       </w:r>
       <w:r>
@@ -6251,10 +6422,10 @@
           <w:position w:val="-12"/>
         </w:rPr>
         <w:object w:dxaOrig="3540" w:dyaOrig="340">
-          <v:shape id="_x0000_i1091" type="#_x0000_t75" style="width:176.85pt;height:17.2pt" o:ole="">
+          <v:shape id="_x0000_i1091" type="#_x0000_t75" style="width:176.7pt;height:17.35pt" o:ole="">
             <v:imagedata r:id="rId136" o:title=""/>
           </v:shape>
-          <o:OLEObject Type="Embed" ProgID="Equation.DSMT4" ShapeID="_x0000_i1091" DrawAspect="Content" ObjectID="_1368516446" r:id="rId137"/>
+          <o:OLEObject Type="Embed" ProgID="Equation.DSMT4" ShapeID="_x0000_i1091" DrawAspect="Content" ObjectID="_1369818066" r:id="rId137"/>
         </w:object>
       </w:r>
       <w:r>
@@ -6367,10 +6538,10 @@
           <w:position w:val="-28"/>
         </w:rPr>
         <w:object w:dxaOrig="4099" w:dyaOrig="660">
-          <v:shape id="_x0000_i1092" type="#_x0000_t75" style="width:205.55pt;height:32.35pt" o:ole="">
+          <v:shape id="_x0000_i1092" type="#_x0000_t75" style="width:205.8pt;height:32.15pt" o:ole="">
             <v:imagedata r:id="rId138" o:title=""/>
           </v:shape>
-          <o:OLEObject Type="Embed" ProgID="Equation.DSMT4" ShapeID="_x0000_i1092" DrawAspect="Content" ObjectID="_1368516447" r:id="rId139"/>
+          <o:OLEObject Type="Embed" ProgID="Equation.DSMT4" ShapeID="_x0000_i1092" DrawAspect="Content" ObjectID="_1369818067" r:id="rId139"/>
         </w:object>
       </w:r>
       <w:r>
@@ -6441,10 +6612,10 @@
           <w:position w:val="-10"/>
         </w:rPr>
         <w:object w:dxaOrig="240" w:dyaOrig="300">
-          <v:shape id="_x0000_i1093" type="#_x0000_t75" style="width:12pt;height:15.65pt" o:ole="">
+          <v:shape id="_x0000_i1093" type="#_x0000_t75" style="width:12.25pt;height:15.85pt" o:ole="">
             <v:imagedata r:id="rId140" o:title=""/>
           </v:shape>
-          <o:OLEObject Type="Embed" ProgID="Equation.DSMT4" ShapeID="_x0000_i1093" DrawAspect="Content" ObjectID="_1368516448" r:id="rId141"/>
+          <o:OLEObject Type="Embed" ProgID="Equation.DSMT4" ShapeID="_x0000_i1093" DrawAspect="Content" ObjectID="_1369818068" r:id="rId141"/>
         </w:object>
       </w:r>
       <w:r>
@@ -6455,24 +6626,29 @@
           <w:position w:val="-10"/>
         </w:rPr>
         <w:object w:dxaOrig="180" w:dyaOrig="240">
-          <v:shape id="_x0000_i1094" type="#_x0000_t75" style="width:8.35pt;height:12pt" o:ole="">
+          <v:shape id="_x0000_i1094" type="#_x0000_t75" style="width:8.15pt;height:12.25pt" o:ole="">
             <v:imagedata r:id="rId142" o:title=""/>
           </v:shape>
-          <o:OLEObject Type="Embed" ProgID="Equation.DSMT4" ShapeID="_x0000_i1094" DrawAspect="Content" ObjectID="_1368516449" r:id="rId143"/>
+          <o:OLEObject Type="Embed" ProgID="Equation.DSMT4" ShapeID="_x0000_i1094" DrawAspect="Content" ObjectID="_1369818069" r:id="rId143"/>
         </w:object>
       </w:r>
       <w:r>
-        <w:t xml:space="preserve"> or </w:t>
-      </w:r>
+        <w:t xml:space="preserve"> </w:t>
+      </w:r>
+      <w:proofErr w:type="gramStart"/>
+      <w:r>
+        <w:t xml:space="preserve">or </w:t>
+      </w:r>
+      <w:proofErr w:type="gramEnd"/>
       <w:r>
         <w:rPr>
           <w:position w:val="-6"/>
         </w:rPr>
         <w:object w:dxaOrig="240" w:dyaOrig="200">
-          <v:shape id="_x0000_i1095" type="#_x0000_t75" style="width:12pt;height:9.9pt" o:ole="">
+          <v:shape id="_x0000_i1095" type="#_x0000_t75" style="width:12.25pt;height:9.7pt" o:ole="">
             <v:imagedata r:id="rId144" o:title=""/>
           </v:shape>
-          <o:OLEObject Type="Embed" ProgID="Equation.DSMT4" ShapeID="_x0000_i1095" DrawAspect="Content" ObjectID="_1368516450" r:id="rId145"/>
+          <o:OLEObject Type="Embed" ProgID="Equation.DSMT4" ShapeID="_x0000_i1095" DrawAspect="Content" ObjectID="_1369818070" r:id="rId145"/>
         </w:object>
       </w:r>
       <w:r>
@@ -6483,10 +6659,10 @@
           <w:position w:val="-10"/>
         </w:rPr>
         <w:object w:dxaOrig="200" w:dyaOrig="300">
-          <v:shape id="_x0000_i1096" type="#_x0000_t75" style="width:9.9pt;height:15.65pt" o:ole="">
+          <v:shape id="_x0000_i1096" type="#_x0000_t75" style="width:9.7pt;height:15.85pt" o:ole="">
             <v:imagedata r:id="rId146" o:title=""/>
           </v:shape>
-          <o:OLEObject Type="Embed" ProgID="Equation.DSMT4" ShapeID="_x0000_i1096" DrawAspect="Content" ObjectID="_1368516451" r:id="rId147"/>
+          <o:OLEObject Type="Embed" ProgID="Equation.DSMT4" ShapeID="_x0000_i1096" DrawAspect="Content" ObjectID="_1369818071" r:id="rId147"/>
         </w:object>
       </w:r>
       <w:r>
@@ -6515,10 +6691,10 @@
           <w:position w:val="-10"/>
         </w:rPr>
         <w:object w:dxaOrig="220" w:dyaOrig="300">
-          <v:shape id="_x0000_i1097" type="#_x0000_t75" style="width:11.5pt;height:15.65pt" o:ole="">
+          <v:shape id="_x0000_i1097" type="#_x0000_t75" style="width:11.75pt;height:15.85pt" o:ole="">
             <v:imagedata r:id="rId148" o:title=""/>
           </v:shape>
-          <o:OLEObject Type="Embed" ProgID="Equation.DSMT4" ShapeID="_x0000_i1097" DrawAspect="Content" ObjectID="_1368516452" r:id="rId149"/>
+          <o:OLEObject Type="Embed" ProgID="Equation.DSMT4" ShapeID="_x0000_i1097" DrawAspect="Content" ObjectID="_1369818072" r:id="rId149"/>
         </w:object>
       </w:r>
       <w:r>
@@ -6608,7 +6784,15 @@
         </w:numPr>
       </w:pPr>
       <w:r>
-        <w:t>Linear Kalman Filter</w:t>
+        <w:t xml:space="preserve">Linear </w:t>
+      </w:r>
+      <w:proofErr w:type="spellStart"/>
+      <w:r>
+        <w:t>Kalman</w:t>
+      </w:r>
+      <w:proofErr w:type="spellEnd"/>
+      <w:r>
+        <w:t xml:space="preserve"> Filter</w:t>
       </w:r>
     </w:p>
     <w:p>
@@ -6625,7 +6809,15 @@
         <w:t>linear least squares update in the linear</w:t>
       </w:r>
       <w:r>
-        <w:t xml:space="preserve"> Kalman filter</w:t>
+        <w:t xml:space="preserve"> </w:t>
+      </w:r>
+      <w:proofErr w:type="spellStart"/>
+      <w:r>
+        <w:t>Kalman</w:t>
+      </w:r>
+      <w:proofErr w:type="spellEnd"/>
+      <w:r>
+        <w:t xml:space="preserve"> filter</w:t>
       </w:r>
       <w:r>
         <w:t xml:space="preserve"> </w:t>
@@ -6723,7 +6915,15 @@
     </w:p>
     <w:p>
       <w:r>
-        <w:t xml:space="preserve">To apply the classical Kalman filter equations in our framework, </w:t>
+        <w:t xml:space="preserve">To apply the classical </w:t>
+      </w:r>
+      <w:proofErr w:type="spellStart"/>
+      <w:r>
+        <w:t>Kalman</w:t>
+      </w:r>
+      <w:proofErr w:type="spellEnd"/>
+      <w:r>
+        <w:t xml:space="preserve"> filter equations in our framework, </w:t>
       </w:r>
       <w:r>
         <w:t>some</w:t>
@@ -6738,7 +6938,15 @@
         <w:t xml:space="preserve"> necessary</w:t>
       </w:r>
       <w:r>
-        <w:t xml:space="preserve">: 1) Since means and covariances </w:t>
+        <w:t xml:space="preserve">: 1) Since means and </w:t>
+      </w:r>
+      <w:proofErr w:type="spellStart"/>
+      <w:r>
+        <w:t>covariances</w:t>
+      </w:r>
+      <w:proofErr w:type="spellEnd"/>
+      <w:r>
+        <w:t xml:space="preserve"> </w:t>
       </w:r>
       <w:r>
         <w:t>are not directly accessible, the filter must</w:t>
@@ -6750,7 +6958,15 @@
         <w:t>y</w:t>
       </w:r>
       <w:r>
-        <w:t xml:space="preserve"> the Jacobian and Hes</w:t>
+        <w:t xml:space="preserve"> the </w:t>
+      </w:r>
+      <w:proofErr w:type="spellStart"/>
+      <w:r>
+        <w:t>Jacobian</w:t>
+      </w:r>
+      <w:proofErr w:type="spellEnd"/>
+      <w:r>
+        <w:t xml:space="preserve"> and Hes</w:t>
       </w:r>
       <w:r>
         <w:t xml:space="preserve">sian of the functions </w:t>
@@ -6760,10 +6976,10 @@
           <w:position w:val="-4"/>
         </w:rPr>
         <w:object w:dxaOrig="160" w:dyaOrig="180">
-          <v:shape id="_x0000_i1098" type="#_x0000_t75" style="width:7.85pt;height:8.85pt" o:ole="">
+          <v:shape id="_x0000_i1098" type="#_x0000_t75" style="width:7.65pt;height:8.7pt" o:ole="">
             <v:imagedata r:id="rId150" o:title=""/>
           </v:shape>
-          <o:OLEObject Type="Embed" ProgID="Equation.DSMT4" ShapeID="_x0000_i1098" DrawAspect="Content" ObjectID="_1368516453" r:id="rId151"/>
+          <o:OLEObject Type="Embed" ProgID="Equation.DSMT4" ShapeID="_x0000_i1098" DrawAspect="Content" ObjectID="_1369818073" r:id="rId151"/>
         </w:object>
       </w:r>
       <w:r>
@@ -6774,10 +6990,10 @@
           <w:position w:val="-10"/>
         </w:rPr>
         <w:object w:dxaOrig="240" w:dyaOrig="300">
-          <v:shape id="_x0000_i1099" type="#_x0000_t75" style="width:12pt;height:15.15pt" o:ole="">
+          <v:shape id="_x0000_i1099" type="#_x0000_t75" style="width:12.25pt;height:15.3pt" o:ole="">
             <v:imagedata r:id="rId152" o:title=""/>
           </v:shape>
-          <o:OLEObject Type="Embed" ProgID="Equation.DSMT4" ShapeID="_x0000_i1099" DrawAspect="Content" ObjectID="_1368516454" r:id="rId153"/>
+          <o:OLEObject Type="Embed" ProgID="Equation.DSMT4" ShapeID="_x0000_i1099" DrawAspect="Content" ObjectID="_1369818074" r:id="rId153"/>
         </w:object>
       </w:r>
       <w:r>
@@ -6840,8 +7056,13 @@
           <w:numId w:val="16"/>
         </w:numPr>
       </w:pPr>
-      <w:r>
-        <w:t>Matlab Genetic Algorithm</w:t>
+      <w:proofErr w:type="spellStart"/>
+      <w:r>
+        <w:t>Matlab</w:t>
+      </w:r>
+      <w:proofErr w:type="spellEnd"/>
+      <w:r>
+        <w:t xml:space="preserve"> Genetic Algorithm</w:t>
       </w:r>
     </w:p>
     <w:p>
@@ -6940,8 +7161,13 @@
         <w:fldChar w:fldCharType="separate"/>
       </w:r>
       <w:r>
-        <w:t>[3]</w:t>
-      </w:r>
+        <w:t>[3</w:t>
+      </w:r>
+      <w:proofErr w:type="gramStart"/>
+      <w:r>
+        <w:t>]</w:t>
+      </w:r>
+      <w:proofErr w:type="gramEnd"/>
       <w:r>
         <w:fldChar w:fldCharType="end"/>
       </w:r>
@@ -7053,9 +7279,11 @@
       <w:r>
         <w:t xml:space="preserve"> </w:t>
       </w:r>
+      <w:proofErr w:type="gramStart"/>
       <w:r>
         <w:t>number</w:t>
       </w:r>
+      <w:proofErr w:type="gramEnd"/>
       <w:r>
         <w:t xml:space="preserve"> of </w:t>
       </w:r>
@@ -7397,12 +7625,14 @@
       <w:r>
         <w:t xml:space="preserve">This section describes components that inherit from the </w:t>
       </w:r>
+      <w:proofErr w:type="spellStart"/>
       <w:r>
         <w:rPr>
           <w:rFonts w:ascii="Courier New" w:hAnsi="Courier New" w:cs="Courier New"/>
         </w:rPr>
         <w:t>DynamicModel</w:t>
       </w:r>
+      <w:proofErr w:type="spellEnd"/>
       <w:r>
         <w:t xml:space="preserve"> base class.</w:t>
       </w:r>
@@ -7460,17 +7690,22 @@
         <w:t xml:space="preserve"> bounded forces</w:t>
       </w:r>
       <w:r>
-        <w:t xml:space="preserve"> in the range </w:t>
-      </w:r>
+        <w:t xml:space="preserve"> in the </w:t>
+      </w:r>
+      <w:proofErr w:type="gramStart"/>
+      <w:r>
+        <w:t xml:space="preserve">range </w:t>
+      </w:r>
+      <w:proofErr w:type="gramEnd"/>
       <w:r>
         <w:rPr>
           <w:position w:val="-10"/>
         </w:rPr>
         <w:object w:dxaOrig="760" w:dyaOrig="300">
-          <v:shape id="_x0000_i1100" type="#_x0000_t75" style="width:38.1pt;height:15.65pt" o:ole="">
+          <v:shape id="_x0000_i1100" type="#_x0000_t75" style="width:38.3pt;height:15.85pt" o:ole="">
             <v:imagedata r:id="rId154" o:title=""/>
           </v:shape>
-          <o:OLEObject Type="Embed" ProgID="Equation.DSMT4" ShapeID="_x0000_i1100" DrawAspect="Content" ObjectID="_1368516455" r:id="rId155"/>
+          <o:OLEObject Type="Embed" ProgID="Equation.DSMT4" ShapeID="_x0000_i1100" DrawAspect="Content" ObjectID="_1369818075" r:id="rId155"/>
         </w:object>
       </w:r>
       <w:r>
@@ -7523,10 +7758,10 @@
           <w:position w:val="-4"/>
         </w:rPr>
         <w:object w:dxaOrig="160" w:dyaOrig="180">
-          <v:shape id="_x0000_i1101" type="#_x0000_t75" style="width:8.35pt;height:8.35pt" o:ole="">
+          <v:shape id="_x0000_i1101" type="#_x0000_t75" style="width:8.15pt;height:8.15pt" o:ole="">
             <v:imagedata r:id="rId156" o:title=""/>
           </v:shape>
-          <o:OLEObject Type="Embed" ProgID="Equation.DSMT4" ShapeID="_x0000_i1101" DrawAspect="Content" ObjectID="_1368516456" r:id="rId157"/>
+          <o:OLEObject Type="Embed" ProgID="Equation.DSMT4" ShapeID="_x0000_i1101" DrawAspect="Content" ObjectID="_1369818076" r:id="rId157"/>
         </w:object>
       </w:r>
       <w:r>
@@ -7567,10 +7802,10 @@
           <w:position w:val="-10"/>
         </w:rPr>
         <w:object w:dxaOrig="260" w:dyaOrig="300">
-          <v:shape id="_x0000_i1102" type="#_x0000_t75" style="width:12.5pt;height:15.65pt" o:ole="">
+          <v:shape id="_x0000_i1102" type="#_x0000_t75" style="width:12.25pt;height:15.85pt" o:ole="">
             <v:imagedata r:id="rId158" o:title=""/>
           </v:shape>
-          <o:OLEObject Type="Embed" ProgID="Equation.DSMT4" ShapeID="_x0000_i1102" DrawAspect="Content" ObjectID="_1368516457" r:id="rId159"/>
+          <o:OLEObject Type="Embed" ProgID="Equation.DSMT4" ShapeID="_x0000_i1102" DrawAspect="Content" ObjectID="_1369818077" r:id="rId159"/>
         </w:object>
       </w:r>
       <w:r>
@@ -7605,17 +7840,22 @@
         <w:t>c</w:t>
       </w:r>
       <w:r>
-        <w:t xml:space="preserve">tion is piecewise constant and bounded in the range </w:t>
-      </w:r>
+        <w:t xml:space="preserve">tion is piecewise constant and bounded in the </w:t>
+      </w:r>
+      <w:proofErr w:type="gramStart"/>
+      <w:r>
+        <w:t xml:space="preserve">range </w:t>
+      </w:r>
+      <w:proofErr w:type="gramEnd"/>
       <w:r>
         <w:rPr>
           <w:position w:val="-10"/>
         </w:rPr>
         <w:object w:dxaOrig="760" w:dyaOrig="300">
-          <v:shape id="_x0000_i1103" type="#_x0000_t75" style="width:38.1pt;height:15.65pt" o:ole="">
+          <v:shape id="_x0000_i1103" type="#_x0000_t75" style="width:38.3pt;height:15.85pt" o:ole="">
             <v:imagedata r:id="rId160" o:title=""/>
           </v:shape>
-          <o:OLEObject Type="Embed" ProgID="Equation.DSMT4" ShapeID="_x0000_i1103" DrawAspect="Content" ObjectID="_1368516458" r:id="rId161"/>
+          <o:OLEObject Type="Embed" ProgID="Equation.DSMT4" ShapeID="_x0000_i1103" DrawAspect="Content" ObjectID="_1369818078" r:id="rId161"/>
         </w:object>
       </w:r>
       <w:r>
@@ -7626,10 +7866,10 @@
           <w:position w:val="-4"/>
         </w:rPr>
         <w:object w:dxaOrig="240" w:dyaOrig="220">
-          <v:shape id="_x0000_i1104" type="#_x0000_t75" style="width:12pt;height:11.5pt" o:ole="">
+          <v:shape id="_x0000_i1104" type="#_x0000_t75" style="width:12.25pt;height:11.75pt" o:ole="">
             <v:imagedata r:id="rId162" o:title=""/>
           </v:shape>
-          <o:OLEObject Type="Embed" ProgID="Equation.DSMT4" ShapeID="_x0000_i1104" DrawAspect="Content" ObjectID="_1368516459" r:id="rId163"/>
+          <o:OLEObject Type="Embed" ProgID="Equation.DSMT4" ShapeID="_x0000_i1104" DrawAspect="Content" ObjectID="_1369818079" r:id="rId163"/>
         </w:object>
       </w:r>
       <w:r>
@@ -7646,10 +7886,10 @@
           <w:position w:val="-4"/>
         </w:rPr>
         <w:object w:dxaOrig="160" w:dyaOrig="180">
-          <v:shape id="_x0000_i1105" type="#_x0000_t75" style="width:8.35pt;height:8.35pt" o:ole="">
+          <v:shape id="_x0000_i1105" type="#_x0000_t75" style="width:8.15pt;height:8.15pt" o:ole="">
             <v:imagedata r:id="rId164" o:title=""/>
           </v:shape>
-          <o:OLEObject Type="Embed" ProgID="Equation.DSMT4" ShapeID="_x0000_i1105" DrawAspect="Content" ObjectID="_1368516460" r:id="rId165"/>
+          <o:OLEObject Type="Embed" ProgID="Equation.DSMT4" ShapeID="_x0000_i1105" DrawAspect="Content" ObjectID="_1369818080" r:id="rId165"/>
         </w:object>
       </w:r>
       <w:r>
@@ -7660,8 +7900,13 @@
       <w:pPr>
         <w:pStyle w:val="Heading2"/>
       </w:pPr>
-      <w:r>
-        <w:t>Strapdown Inertial Integration Model</w:t>
+      <w:proofErr w:type="spellStart"/>
+      <w:r>
+        <w:t>Strapdown</w:t>
+      </w:r>
+      <w:proofErr w:type="spellEnd"/>
+      <w:r>
+        <w:t xml:space="preserve"> Inertial Integration Model</w:t>
       </w:r>
     </w:p>
     <w:p>
@@ -7711,7 +7956,15 @@
         <w:t>method</w:t>
       </w:r>
       <w:r>
-        <w:t xml:space="preserve"> is also called strapdown mechanization.</w:t>
+        <w:t xml:space="preserve"> is also called </w:t>
+      </w:r>
+      <w:proofErr w:type="spellStart"/>
+      <w:r>
+        <w:t>strapdown</w:t>
+      </w:r>
+      <w:proofErr w:type="spellEnd"/>
+      <w:r>
+        <w:t xml:space="preserve"> mechanization.</w:t>
       </w:r>
     </w:p>
     <w:p>
@@ -7721,7 +7974,15 @@
         </w:rPr>
       </w:pPr>
       <w:r>
-        <w:t xml:space="preserve">Our strapdown inertial integration model inverts the </w:t>
+        <w:t xml:space="preserve">Our </w:t>
+      </w:r>
+      <w:proofErr w:type="spellStart"/>
+      <w:r>
+        <w:t>strapdown</w:t>
+      </w:r>
+      <w:proofErr w:type="spellEnd"/>
+      <w:r>
+        <w:t xml:space="preserve"> inertial integration model inverts the </w:t>
       </w:r>
       <w:r>
         <w:t>model described above</w:t>
@@ -7734,10 +7995,10 @@
           <w:position w:val="-4"/>
         </w:rPr>
         <w:object w:dxaOrig="180" w:dyaOrig="240">
-          <v:shape id="_x0000_i1106" type="#_x0000_t75" style="width:8.85pt;height:12pt" o:ole="">
+          <v:shape id="_x0000_i1106" type="#_x0000_t75" style="width:8.7pt;height:12.25pt" o:ole="">
             <v:imagedata r:id="rId166" o:title=""/>
           </v:shape>
-          <o:OLEObject Type="Embed" ProgID="Equation.DSMT4" ShapeID="_x0000_i1106" DrawAspect="Content" ObjectID="_1368516461" r:id="rId167"/>
+          <o:OLEObject Type="Embed" ProgID="Equation.DSMT4" ShapeID="_x0000_i1106" DrawAspect="Content" ObjectID="_1369818081" r:id="rId167"/>
         </w:object>
       </w:r>
       <w:r>
@@ -7750,20 +8011,25 @@
         <w:t>set</w:t>
       </w:r>
       <w:r>
-        <w:t xml:space="preserve"> of error parameters</w:t>
-      </w:r>
-      <w:r>
-        <w:t xml:space="preserve"> </w:t>
-      </w:r>
+        <w:t xml:space="preserve"> of error </w:t>
+      </w:r>
+      <w:proofErr w:type="gramStart"/>
+      <w:r>
+        <w:t>parameters</w:t>
+      </w:r>
+      <w:r>
+        <w:t xml:space="preserve"> </w:t>
+      </w:r>
+      <w:proofErr w:type="gramEnd"/>
       <w:r>
         <w:rPr>
           <w:position w:val="-6"/>
         </w:rPr>
         <w:object w:dxaOrig="180" w:dyaOrig="260">
-          <v:shape id="_x0000_i1107" type="#_x0000_t75" style="width:8.85pt;height:13.05pt" o:ole="">
+          <v:shape id="_x0000_i1107" type="#_x0000_t75" style="width:8.7pt;height:13.3pt" o:ole="">
             <v:imagedata r:id="rId168" o:title=""/>
           </v:shape>
-          <o:OLEObject Type="Embed" ProgID="Equation.DSMT4" ShapeID="_x0000_i1107" DrawAspect="Content" ObjectID="_1368516462" r:id="rId169"/>
+          <o:OLEObject Type="Embed" ProgID="Equation.DSMT4" ShapeID="_x0000_i1107" DrawAspect="Content" ObjectID="_1369818082" r:id="rId169"/>
         </w:object>
       </w:r>
       <w:r>
@@ -7777,10 +8043,10 @@
           <w:position w:val="-6"/>
         </w:rPr>
         <w:object w:dxaOrig="220" w:dyaOrig="200">
-          <v:shape id="_x0000_i1108" type="#_x0000_t75" style="width:10.95pt;height:9.9pt" o:ole="">
+          <v:shape id="_x0000_i1108" type="#_x0000_t75" style="width:10.7pt;height:9.7pt" o:ole="">
             <v:imagedata r:id="rId170" o:title=""/>
           </v:shape>
-          <o:OLEObject Type="Embed" ProgID="Equation.DSMT4" ShapeID="_x0000_i1108" DrawAspect="Content" ObjectID="_1368516463" r:id="rId171"/>
+          <o:OLEObject Type="Embed" ProgID="Equation.DSMT4" ShapeID="_x0000_i1108" DrawAspect="Content" ObjectID="_1369818083" r:id="rId171"/>
         </w:object>
       </w:r>
       <w:r>
@@ -7791,10 +8057,10 @@
           <w:position w:val="-6"/>
         </w:rPr>
         <w:object w:dxaOrig="180" w:dyaOrig="200">
-          <v:shape id="_x0000_i1109" type="#_x0000_t75" style="width:8.85pt;height:9.9pt" o:ole="">
+          <v:shape id="_x0000_i1109" type="#_x0000_t75" style="width:8.7pt;height:9.7pt" o:ole="">
             <v:imagedata r:id="rId172" o:title=""/>
           </v:shape>
-          <o:OLEObject Type="Embed" ProgID="Equation.DSMT4" ShapeID="_x0000_i1109" DrawAspect="Content" ObjectID="_1368516464" r:id="rId173"/>
+          <o:OLEObject Type="Embed" ProgID="Equation.DSMT4" ShapeID="_x0000_i1109" DrawAspect="Content" ObjectID="_1369818084" r:id="rId173"/>
         </w:object>
       </w:r>
       <w:r>
@@ -7826,30 +8092,35 @@
           <w:position w:val="-10"/>
         </w:rPr>
         <w:object w:dxaOrig="180" w:dyaOrig="240">
-          <v:shape id="_x0000_i1110" type="#_x0000_t75" style="width:8.85pt;height:12pt" o:ole="">
+          <v:shape id="_x0000_i1110" type="#_x0000_t75" style="width:8.7pt;height:12.25pt" o:ole="">
             <v:imagedata r:id="rId174" o:title=""/>
           </v:shape>
-          <o:OLEObject Type="Embed" ProgID="Equation.DSMT4" ShapeID="_x0000_i1110" DrawAspect="Content" ObjectID="_1368516465" r:id="rId175"/>
+          <o:OLEObject Type="Embed" ProgID="Equation.DSMT4" ShapeID="_x0000_i1110" DrawAspect="Content" ObjectID="_1369818085" r:id="rId175"/>
         </w:object>
       </w:r>
       <w:r>
         <w:t xml:space="preserve"> that supplies an </w:t>
       </w:r>
       <w:r>
-        <w:t>initial condition</w:t>
-      </w:r>
-      <w:r>
-        <w:t xml:space="preserve"> </w:t>
-      </w:r>
+        <w:t xml:space="preserve">initial </w:t>
+      </w:r>
+      <w:proofErr w:type="gramStart"/>
+      <w:r>
+        <w:t>condition</w:t>
+      </w:r>
+      <w:r>
+        <w:t xml:space="preserve"> </w:t>
+      </w:r>
+      <w:proofErr w:type="gramEnd"/>
       <w:r>
         <w:rPr>
           <w:position w:val="-10"/>
         </w:rPr>
         <w:object w:dxaOrig="600" w:dyaOrig="300">
-          <v:shape id="_x0000_i1111" type="#_x0000_t75" style="width:30.25pt;height:15.15pt" o:ole="">
+          <v:shape id="_x0000_i1111" type="#_x0000_t75" style="width:30.15pt;height:15.3pt" o:ole="">
             <v:imagedata r:id="rId176" o:title=""/>
           </v:shape>
-          <o:OLEObject Type="Embed" ProgID="Equation.DSMT4" ShapeID="_x0000_i1111" DrawAspect="Content" ObjectID="_1368516466" r:id="rId177"/>
+          <o:OLEObject Type="Embed" ProgID="Equation.DSMT4" ShapeID="_x0000_i1111" DrawAspect="Content" ObjectID="_1369818086" r:id="rId177"/>
         </w:object>
       </w:r>
       <w:r>
@@ -7871,10 +8142,10 @@
           <w:position w:val="-64"/>
         </w:rPr>
         <w:object w:dxaOrig="4959" w:dyaOrig="1380">
-          <v:shape id="_x0000_i1112" type="#_x0000_t75" style="width:248.85pt;height:69.4pt" o:ole="">
+          <v:shape id="_x0000_i1112" type="#_x0000_t75" style="width:249.2pt;height:69.45pt" o:ole="">
             <v:imagedata r:id="rId178" o:title=""/>
           </v:shape>
-          <o:OLEObject Type="Embed" ProgID="Equation.DSMT4" ShapeID="_x0000_i1112" DrawAspect="Content" ObjectID="_1368516467" r:id="rId179"/>
+          <o:OLEObject Type="Embed" ProgID="Equation.DSMT4" ShapeID="_x0000_i1112" DrawAspect="Content" ObjectID="_1369818087" r:id="rId179"/>
         </w:object>
       </w:r>
       <w:r>
@@ -7914,12 +8185,14 @@
       <w:pPr>
         <w:ind w:firstLine="0"/>
       </w:pPr>
+      <w:proofErr w:type="gramStart"/>
       <w:r>
         <w:t>w</w:t>
       </w:r>
       <w:r>
         <w:t>here</w:t>
       </w:r>
+      <w:proofErr w:type="gramEnd"/>
       <w:r>
         <w:t xml:space="preserve"> </w:t>
       </w:r>
@@ -7928,10 +8201,10 @@
           <w:position w:val="-10"/>
         </w:rPr>
         <w:object w:dxaOrig="499" w:dyaOrig="300">
-          <v:shape id="_x0000_i1113" type="#_x0000_t75" style="width:25.05pt;height:15.15pt" o:ole="">
+          <v:shape id="_x0000_i1113" type="#_x0000_t75" style="width:25pt;height:15.3pt" o:ole="">
             <v:imagedata r:id="rId180" o:title=""/>
           </v:shape>
-          <o:OLEObject Type="Embed" ProgID="Equation.DSMT4" ShapeID="_x0000_i1113" DrawAspect="Content" ObjectID="_1368516468" r:id="rId181"/>
+          <o:OLEObject Type="Embed" ProgID="Equation.DSMT4" ShapeID="_x0000_i1113" DrawAspect="Content" ObjectID="_1369818088" r:id="rId181"/>
         </w:object>
       </w:r>
       <w:r>
@@ -7945,10 +8218,10 @@
           <w:position w:val="-10"/>
         </w:rPr>
         <w:object w:dxaOrig="499" w:dyaOrig="300">
-          <v:shape id="_x0000_i1114" type="#_x0000_t75" style="width:25.05pt;height:15.15pt" o:ole="">
+          <v:shape id="_x0000_i1114" type="#_x0000_t75" style="width:25pt;height:15.3pt" o:ole="">
             <v:imagedata r:id="rId182" o:title=""/>
           </v:shape>
-          <o:OLEObject Type="Embed" ProgID="Equation.DSMT4" ShapeID="_x0000_i1114" DrawAspect="Content" ObjectID="_1368516469" r:id="rId183"/>
+          <o:OLEObject Type="Embed" ProgID="Equation.DSMT4" ShapeID="_x0000_i1114" DrawAspect="Content" ObjectID="_1369818089" r:id="rId183"/>
         </w:object>
       </w:r>
       <w:r>
@@ -7974,10 +8247,10 @@
           <w:position w:val="-12"/>
         </w:rPr>
         <w:object w:dxaOrig="1160" w:dyaOrig="320">
-          <v:shape id="_x0000_i1115" type="#_x0000_t75" style="width:57.9pt;height:16.15pt" o:ole="">
+          <v:shape id="_x0000_i1115" type="#_x0000_t75" style="width:57.7pt;height:16.35pt" o:ole="">
             <v:imagedata r:id="rId184" o:title=""/>
           </v:shape>
-          <o:OLEObject Type="Embed" ProgID="Equation.DSMT4" ShapeID="_x0000_i1115" DrawAspect="Content" ObjectID="_1368516470" r:id="rId185"/>
+          <o:OLEObject Type="Embed" ProgID="Equation.DSMT4" ShapeID="_x0000_i1115" DrawAspect="Content" ObjectID="_1369818090" r:id="rId185"/>
         </w:object>
       </w:r>
       <w:r>
@@ -7987,7 +8260,15 @@
         <w:t xml:space="preserve"> </w:t>
       </w:r>
       <w:r>
-        <w:t xml:space="preserve">Finally, the discrete trajectory is interpolated using a piecewise quadratic spline </w:t>
+        <w:t xml:space="preserve">Finally, the discrete trajectory is interpolated using a piecewise quadratic </w:t>
+      </w:r>
+      <w:proofErr w:type="spellStart"/>
+      <w:r>
+        <w:t>spline</w:t>
+      </w:r>
+      <w:proofErr w:type="spellEnd"/>
+      <w:r>
+        <w:t xml:space="preserve"> </w:t>
       </w:r>
       <w:r>
         <w:t>for</w:t>
@@ -8010,7 +8291,15 @@
       </w:r>
       <w:proofErr w:type="spellEnd"/>
       <w:r>
-        <w:t xml:space="preserve"> spline for </w:t>
+        <w:t xml:space="preserve"> </w:t>
+      </w:r>
+      <w:proofErr w:type="spellStart"/>
+      <w:r>
+        <w:t>spline</w:t>
+      </w:r>
+      <w:proofErr w:type="spellEnd"/>
+      <w:r>
+        <w:t xml:space="preserve"> for </w:t>
       </w:r>
       <w:r>
         <w:t>rotation</w:t>
@@ -8071,7 +8360,10 @@
         </w:numPr>
       </w:pPr>
       <w:r>
-        <w:t>Distance to the Nearest McDonalds</w:t>
+        <w:t xml:space="preserve">Distance to the Nearest </w:t>
+      </w:r>
+      <w:r>
+        <w:t>[Chain Restaurant]</w:t>
       </w:r>
     </w:p>
     <w:p>
@@ -8079,13 +8371,16 @@
         <w:t>Consider the simplistic</w:t>
       </w:r>
       <w:r>
-        <w:t xml:space="preserve"> verbal cue “I am near a McD</w:t>
-      </w:r>
-      <w:r>
-        <w:t>o</w:t>
-      </w:r>
-      <w:r>
-        <w:t>nalds</w:t>
+        <w:t xml:space="preserve"> verbal cue “I am near a </w:t>
+      </w:r>
+      <w:r>
+        <w:t>[Chain Re</w:t>
+      </w:r>
+      <w:r>
+        <w:t>s</w:t>
+      </w:r>
+      <w:r>
+        <w:t>taurant]</w:t>
       </w:r>
       <w:r>
         <w:t>.</w:t>
@@ -8094,7 +8389,19 @@
         <w:t xml:space="preserve">” Given access to a </w:t>
       </w:r>
       <w:r>
-        <w:t>database of locations of McDonalds restaurants in the conti</w:t>
+        <w:t xml:space="preserve">database of </w:t>
+      </w:r>
+      <w:r>
+        <w:t xml:space="preserve">landmarks </w:t>
+      </w:r>
+      <w:r>
+        <w:t>in the co</w:t>
+      </w:r>
+      <w:r>
+        <w:t>n</w:t>
+      </w:r>
+      <w:r>
+        <w:t>ti</w:t>
       </w:r>
       <w:r>
         <w:t>guous United State</w:t>
@@ -8133,7 +8440,13 @@
         <w:t xml:space="preserve">a </w:t>
       </w:r>
       <w:r>
-        <w:t xml:space="preserve">mathematical </w:t>
+        <w:t>m</w:t>
+      </w:r>
+      <w:r>
+        <w:t>a</w:t>
+      </w:r>
+      <w:r>
+        <w:t xml:space="preserve">thematical </w:t>
       </w:r>
       <w:r>
         <w:t>measure of</w:t>
@@ -8160,7 +8473,13 @@
         <w:t xml:space="preserve"> Earth’s surface</w:t>
       </w:r>
       <w:r>
-        <w:t xml:space="preserve"> between an observer and </w:t>
+        <w:t xml:space="preserve"> between an obser</w:t>
+      </w:r>
+      <w:r>
+        <w:t>v</w:t>
+      </w:r>
+      <w:r>
+        <w:t xml:space="preserve">er and </w:t>
       </w:r>
       <w:r>
         <w:t>the named</w:t>
@@ -8214,20 +8533,32 @@
           <w:position w:val="-6"/>
         </w:rPr>
         <w:object w:dxaOrig="160" w:dyaOrig="200">
-          <v:shape id="_x0000_i1116" type="#_x0000_t75" style="width:7.3pt;height:9.9pt" o:ole="">
+          <v:shape id="_x0000_i1116" type="#_x0000_t75" style="width:7.15pt;height:9.7pt" o:ole="">
             <v:imagedata r:id="rId186" o:title=""/>
           </v:shape>
-          <o:OLEObject Type="Embed" ProgID="Equation.DSMT4" ShapeID="_x0000_i1116" DrawAspect="Content" ObjectID="_1368516471" r:id="rId187"/>
+          <o:OLEObject Type="Embed" ProgID="Equation.DSMT4" ShapeID="_x0000_i1116" DrawAspect="Content" ObjectID="_1369818091" r:id="rId187"/>
         </w:object>
       </w:r>
       <w:r>
         <w:t xml:space="preserve"> </w:t>
       </w:r>
       <w:r>
-        <w:t>might look like based on this information.</w:t>
-      </w:r>
-      <w:r>
-        <w:t xml:space="preserve"> This component illustrates the breadth of potential applications of our approach.</w:t>
+        <w:t>might look like based on this i</w:t>
+      </w:r>
+      <w:r>
+        <w:t>n</w:t>
+      </w:r>
+      <w:r>
+        <w:t>formation.</w:t>
+      </w:r>
+      <w:r>
+        <w:t xml:space="preserve"> This component illustrates the breadth of potential applications of our a</w:t>
+      </w:r>
+      <w:r>
+        <w:t>p</w:t>
+      </w:r>
+      <w:r>
+        <w:t>proach.</w:t>
       </w:r>
     </w:p>
     <w:p>
@@ -8236,7 +8567,7 @@
       </w:pPr>
       <w:r>
         <w:pict>
-          <v:shape id="_x0000_i1117" type="#_x0000_t75" style="width:224.35pt;height:155.5pt">
+          <v:shape id="_x0000_i1117" type="#_x0000_t75" style="width:224.15pt;height:155.75pt">
             <v:imagedata r:id="rId188" o:title="DistanceToMcDonalds"/>
           </v:shape>
         </w:pict>
@@ -8250,12 +8581,14 @@
         </w:rPr>
       </w:pPr>
       <w:bookmarkStart w:id="20" w:name="_Ref266999192"/>
+      <w:proofErr w:type="gramStart"/>
       <w:r>
         <w:t>Fig</w:t>
       </w:r>
       <w:r>
         <w:t>.</w:t>
       </w:r>
+      <w:proofErr w:type="gramEnd"/>
       <w:r>
         <w:t xml:space="preserve"> </w:t>
       </w:r>
@@ -8279,13 +8612,23 @@
       </w:r>
       <w:bookmarkEnd w:id="20"/>
       <w:r>
-        <w:t>. Illustration of the distance to the nearest McDonalds within the cont</w:t>
-      </w:r>
-      <w:r>
-        <w:t>i</w:t>
-      </w:r>
-      <w:r>
-        <w:t xml:space="preserve">guous United States </w:t>
+        <w:t xml:space="preserve">. </w:t>
+      </w:r>
+      <w:proofErr w:type="gramStart"/>
+      <w:r>
+        <w:t xml:space="preserve">Illustration of the distance to the nearest </w:t>
+      </w:r>
+      <w:r>
+        <w:t>[Chain Restaurant]</w:t>
+      </w:r>
+      <w:r>
+        <w:t xml:space="preserve"> within the contiguous Uni</w:t>
+      </w:r>
+      <w:r>
+        <w:t>t</w:t>
+      </w:r>
+      <w:r>
+        <w:t xml:space="preserve">ed States </w:t>
       </w:r>
       <w:r>
         <w:fldChar w:fldCharType="begin"/>
@@ -8305,6 +8648,7 @@
       <w:r>
         <w:t>.</w:t>
       </w:r>
+      <w:proofErr w:type="gramEnd"/>
     </w:p>
     <w:p>
       <w:pPr>
@@ -8347,7 +8691,15 @@
         <w:t>e</w:t>
       </w:r>
       <w:r>
-        <w:t>tween camera poses (egomotion) up to a translation scale fa</w:t>
+        <w:t>tween camera poses (</w:t>
+      </w:r>
+      <w:proofErr w:type="spellStart"/>
+      <w:r>
+        <w:t>egomotion</w:t>
+      </w:r>
+      <w:proofErr w:type="spellEnd"/>
+      <w:r>
+        <w:t>) up to a translation scale fa</w:t>
       </w:r>
       <w:r>
         <w:t>c</w:t>
@@ -8725,10 +9077,10 @@
           <w:position w:val="-10"/>
         </w:rPr>
         <w:object w:dxaOrig="260" w:dyaOrig="300">
-          <v:shape id="_x0000_i1118" type="#_x0000_t75" style="width:13.05pt;height:15.15pt" o:ole="">
+          <v:shape id="_x0000_i1118" type="#_x0000_t75" style="width:13.3pt;height:15.3pt" o:ole="">
             <v:imagedata r:id="rId189" o:title=""/>
           </v:shape>
-          <o:OLEObject Type="Embed" ProgID="Equation.DSMT4" ShapeID="_x0000_i1118" DrawAspect="Content" ObjectID="_1368516472" r:id="rId190"/>
+          <o:OLEObject Type="Embed" ProgID="Equation.DSMT4" ShapeID="_x0000_i1118" DrawAspect="Content" ObjectID="_1369818092" r:id="rId190"/>
         </w:object>
       </w:r>
       <w:r>
@@ -8742,10 +9094,10 @@
           <w:position w:val="-10"/>
         </w:rPr>
         <w:object w:dxaOrig="260" w:dyaOrig="300">
-          <v:shape id="_x0000_i1119" type="#_x0000_t75" style="width:13.05pt;height:15.15pt" o:ole="">
+          <v:shape id="_x0000_i1119" type="#_x0000_t75" style="width:13.3pt;height:15.3pt" o:ole="">
             <v:imagedata r:id="rId191" o:title=""/>
           </v:shape>
-          <o:OLEObject Type="Embed" ProgID="Equation.DSMT4" ShapeID="_x0000_i1119" DrawAspect="Content" ObjectID="_1368516473" r:id="rId192"/>
+          <o:OLEObject Type="Embed" ProgID="Equation.DSMT4" ShapeID="_x0000_i1119" DrawAspect="Content" ObjectID="_1369818093" r:id="rId192"/>
         </w:object>
       </w:r>
       <w:r>
@@ -8762,28 +9114,41 @@
           <w:position w:val="-10"/>
         </w:rPr>
         <w:object w:dxaOrig="200" w:dyaOrig="300">
-          <v:shape id="_x0000_i1120" type="#_x0000_t75" style="width:9.9pt;height:15.15pt" o:ole="">
+          <v:shape id="_x0000_i1120" type="#_x0000_t75" style="width:9.7pt;height:15.3pt" o:ole="">
             <v:imagedata r:id="rId193" o:title=""/>
           </v:shape>
-          <o:OLEObject Type="Embed" ProgID="Equation.DSMT4" ShapeID="_x0000_i1120" DrawAspect="Content" ObjectID="_1368516474" r:id="rId194"/>
+          <o:OLEObject Type="Embed" ProgID="Equation.DSMT4" ShapeID="_x0000_i1120" DrawAspect="Content" ObjectID="_1369818094" r:id="rId194"/>
         </w:object>
       </w:r>
       <w:r>
-        <w:t xml:space="preserve"> and </w:t>
-      </w:r>
+        <w:t xml:space="preserve"> </w:t>
+      </w:r>
+      <w:proofErr w:type="gramStart"/>
+      <w:r>
+        <w:t xml:space="preserve">and </w:t>
+      </w:r>
+      <w:proofErr w:type="gramEnd"/>
       <w:r>
         <w:rPr>
           <w:position w:val="-10"/>
         </w:rPr>
         <w:object w:dxaOrig="180" w:dyaOrig="300">
-          <v:shape id="_x0000_i1121" type="#_x0000_t75" style="width:8.85pt;height:15.15pt" o:ole="">
+          <v:shape id="_x0000_i1121" type="#_x0000_t75" style="width:8.7pt;height:15.3pt" o:ole="">
             <v:imagedata r:id="rId195" o:title=""/>
           </v:shape>
-          <o:OLEObject Type="Embed" ProgID="Equation.DSMT4" ShapeID="_x0000_i1121" DrawAspect="Content" ObjectID="_1368516475" r:id="rId196"/>
+          <o:OLEObject Type="Embed" ProgID="Equation.DSMT4" ShapeID="_x0000_i1121" DrawAspect="Content" ObjectID="_1369818095" r:id="rId196"/>
         </w:object>
       </w:r>
       <w:r>
-        <w:t xml:space="preserve">, the geometric epipolar constraint can be </w:t>
+        <w:t xml:space="preserve">, the geometric </w:t>
+      </w:r>
+      <w:proofErr w:type="spellStart"/>
+      <w:r>
+        <w:t>epipolar</w:t>
+      </w:r>
+      <w:proofErr w:type="spellEnd"/>
+      <w:r>
+        <w:t xml:space="preserve"> constraint can be </w:t>
       </w:r>
       <w:r>
         <w:t>written</w:t>
@@ -8801,14 +9166,14 @@
           <w:position w:val="-12"/>
         </w:rPr>
         <w:object w:dxaOrig="2360" w:dyaOrig="380">
-          <v:shape id="_x0000_i1122" type="#_x0000_t75" style="width:117.4pt;height:18.8pt" o:ole="">
+          <v:shape id="_x0000_i1122" type="#_x0000_t75" style="width:117.45pt;height:18.9pt" o:ole="">
             <v:imagedata r:id="rId197" o:title=""/>
           </v:shape>
-          <o:OLEObject Type="Embed" ProgID="Equation.DSMT4" ShapeID="_x0000_i1122" DrawAspect="Content" ObjectID="_1368516476" r:id="rId198"/>
+          <o:OLEObject Type="Embed" ProgID="Equation.DSMT4" ShapeID="_x0000_i1122" DrawAspect="Content" ObjectID="_1369818096" r:id="rId198"/>
         </w:object>
       </w:r>
       <w:r>
-        <w:t xml:space="preserve">,            </w:t>
+        <w:t xml:space="preserve">,          </w:t>
       </w:r>
       <w:r>
         <w:t xml:space="preserve">              </w:t>
@@ -8850,18 +9215,23 @@
       <w:pPr>
         <w:ind w:firstLine="0"/>
       </w:pPr>
-      <w:r>
-        <w:t xml:space="preserve">where </w:t>
+      <w:proofErr w:type="gramStart"/>
+      <w:r>
+        <w:t>where</w:t>
+      </w:r>
+      <w:proofErr w:type="gramEnd"/>
+      <w:r>
+        <w:t xml:space="preserve"> </w:t>
       </w:r>
       <w:r>
         <w:rPr>
           <w:position w:val="-10"/>
         </w:rPr>
         <w:object w:dxaOrig="300" w:dyaOrig="300">
-          <v:shape id="_x0000_i1123" type="#_x0000_t75" style="width:15.15pt;height:15.15pt" o:ole="">
+          <v:shape id="_x0000_i1123" type="#_x0000_t75" style="width:15.3pt;height:15.3pt" o:ole="">
             <v:imagedata r:id="rId199" o:title=""/>
           </v:shape>
-          <o:OLEObject Type="Embed" ProgID="Equation.DSMT4" ShapeID="_x0000_i1123" DrawAspect="Content" ObjectID="_1368516477" r:id="rId200"/>
+          <o:OLEObject Type="Embed" ProgID="Equation.DSMT4" ShapeID="_x0000_i1123" DrawAspect="Content" ObjectID="_1369818097" r:id="rId200"/>
         </w:object>
       </w:r>
       <w:r>
@@ -8875,10 +9245,10 @@
           <w:position w:val="-10"/>
         </w:rPr>
         <w:object w:dxaOrig="300" w:dyaOrig="300">
-          <v:shape id="_x0000_i1124" type="#_x0000_t75" style="width:15.15pt;height:15.15pt" o:ole="">
+          <v:shape id="_x0000_i1124" type="#_x0000_t75" style="width:15.3pt;height:15.3pt" o:ole="">
             <v:imagedata r:id="rId201" o:title=""/>
           </v:shape>
-          <o:OLEObject Type="Embed" ProgID="Equation.DSMT4" ShapeID="_x0000_i1124" DrawAspect="Content" ObjectID="_1368516478" r:id="rId202"/>
+          <o:OLEObject Type="Embed" ProgID="Equation.DSMT4" ShapeID="_x0000_i1124" DrawAspect="Content" ObjectID="_1369818098" r:id="rId202"/>
         </w:object>
       </w:r>
       <w:r>
@@ -8910,10 +9280,10 @@
           <w:position w:val="-14"/>
         </w:rPr>
         <w:object w:dxaOrig="440" w:dyaOrig="340">
-          <v:shape id="_x0000_i1125" type="#_x0000_t75" style="width:21.4pt;height:17.2pt" o:ole="">
+          <v:shape id="_x0000_i1125" type="#_x0000_t75" style="width:21.45pt;height:17.35pt" o:ole="">
             <v:imagedata r:id="rId203" o:title=""/>
           </v:shape>
-          <o:OLEObject Type="Embed" ProgID="Equation.DSMT4" ShapeID="_x0000_i1125" DrawAspect="Content" ObjectID="_1368516479" r:id="rId204"/>
+          <o:OLEObject Type="Embed" ProgID="Equation.DSMT4" ShapeID="_x0000_i1125" DrawAspect="Content" ObjectID="_1369818099" r:id="rId204"/>
         </w:object>
       </w:r>
       <w:r>
@@ -8928,17 +9298,22 @@
     </w:p>
     <w:p>
       <w:r>
-        <w:t xml:space="preserve">The interest points and the calibration matrices are derived from the raw data </w:t>
-      </w:r>
+        <w:t xml:space="preserve">The interest points and the calibration matrices are derived from the raw </w:t>
+      </w:r>
+      <w:proofErr w:type="gramStart"/>
+      <w:r>
+        <w:t xml:space="preserve">data </w:t>
+      </w:r>
+      <w:proofErr w:type="gramEnd"/>
       <w:r>
         <w:rPr>
           <w:position w:val="-6"/>
         </w:rPr>
         <w:object w:dxaOrig="180" w:dyaOrig="200">
-          <v:shape id="_x0000_i1126" type="#_x0000_t75" style="width:8.85pt;height:9.9pt" o:ole="">
+          <v:shape id="_x0000_i1126" type="#_x0000_t75" style="width:8.7pt;height:9.7pt" o:ole="">
             <v:imagedata r:id="rId205" o:title=""/>
           </v:shape>
-          <o:OLEObject Type="Embed" ProgID="Equation.DSMT4" ShapeID="_x0000_i1126" DrawAspect="Content" ObjectID="_1368516480" r:id="rId206"/>
+          <o:OLEObject Type="Embed" ProgID="Equation.DSMT4" ShapeID="_x0000_i1126" DrawAspect="Content" ObjectID="_1369818100" r:id="rId206"/>
         </w:object>
       </w:r>
       <w:r>
@@ -8947,8 +9322,13 @@
       <w:r>
         <w:t xml:space="preserve">In order to solve for the eight unknown elements of the essential matrix, </w:t>
       </w:r>
-      <w:r>
-        <w:t>epipolar constraint equation</w:t>
+      <w:proofErr w:type="spellStart"/>
+      <w:r>
+        <w:t>epipolar</w:t>
+      </w:r>
+      <w:proofErr w:type="spellEnd"/>
+      <w:r>
+        <w:t xml:space="preserve"> constraint equation</w:t>
       </w:r>
       <w:r>
         <w:t xml:space="preserve"> can be rear</w:t>
@@ -8969,10 +9349,10 @@
           <w:position w:val="-14"/>
         </w:rPr>
         <w:object w:dxaOrig="1420" w:dyaOrig="380">
-          <v:shape id="_x0000_i1127" type="#_x0000_t75" style="width:71.5pt;height:18.8pt" o:ole="">
+          <v:shape id="_x0000_i1127" type="#_x0000_t75" style="width:71.5pt;height:18.9pt" o:ole="">
             <v:imagedata r:id="rId207" o:title=""/>
           </v:shape>
-          <o:OLEObject Type="Embed" ProgID="Equation.DSMT4" ShapeID="_x0000_i1127" DrawAspect="Content" ObjectID="_1368516481" r:id="rId208"/>
+          <o:OLEObject Type="Embed" ProgID="Equation.DSMT4" ShapeID="_x0000_i1127" DrawAspect="Content" ObjectID="_1369818101" r:id="rId208"/>
         </w:object>
       </w:r>
       <w:r>
@@ -9028,12 +9408,14 @@
         <w:widowControl/>
         <w:ind w:firstLine="0"/>
       </w:pPr>
+      <w:proofErr w:type="gramStart"/>
       <w:r>
         <w:t>w</w:t>
       </w:r>
       <w:r>
         <w:t>here</w:t>
       </w:r>
+      <w:proofErr w:type="gramEnd"/>
       <w:r>
         <w:t xml:space="preserve"> </w:t>
       </w:r>
@@ -9042,10 +9424,10 @@
           <w:position w:val="-10"/>
         </w:rPr>
         <w:object w:dxaOrig="639" w:dyaOrig="300">
-          <v:shape id="_x0000_i1128" type="#_x0000_t75" style="width:31.85pt;height:15.15pt" o:ole="">
+          <v:shape id="_x0000_i1128" type="#_x0000_t75" style="width:31.65pt;height:15.3pt" o:ole="">
             <v:imagedata r:id="rId209" o:title=""/>
           </v:shape>
-          <o:OLEObject Type="Embed" ProgID="Equation.DSMT4" ShapeID="_x0000_i1128" DrawAspect="Content" ObjectID="_1368516482" r:id="rId210"/>
+          <o:OLEObject Type="Embed" ProgID="Equation.DSMT4" ShapeID="_x0000_i1128" DrawAspect="Content" ObjectID="_1369818102" r:id="rId210"/>
         </w:object>
       </w:r>
       <w:r>
@@ -9077,10 +9459,10 @@
           <w:position w:val="-10"/>
         </w:rPr>
         <w:object w:dxaOrig="180" w:dyaOrig="240">
-          <v:shape id="_x0000_i1129" type="#_x0000_t75" style="width:8.85pt;height:12pt" o:ole="">
+          <v:shape id="_x0000_i1129" type="#_x0000_t75" style="width:8.7pt;height:12.25pt" o:ole="">
             <v:imagedata r:id="rId211" o:title=""/>
           </v:shape>
-          <o:OLEObject Type="Embed" ProgID="Equation.DSMT4" ShapeID="_x0000_i1129" DrawAspect="Content" ObjectID="_1368516483" r:id="rId212"/>
+          <o:OLEObject Type="Embed" ProgID="Equation.DSMT4" ShapeID="_x0000_i1129" DrawAspect="Content" ObjectID="_1369818103" r:id="rId212"/>
         </w:object>
       </w:r>
       <w:r>
@@ -9115,10 +9497,10 @@
           <w:position w:val="-14"/>
         </w:rPr>
         <w:object w:dxaOrig="440" w:dyaOrig="380">
-          <v:shape id="_x0000_i1130" type="#_x0000_t75" style="width:21.4pt;height:19.3pt" o:ole="">
+          <v:shape id="_x0000_i1130" type="#_x0000_t75" style="width:21.45pt;height:19.4pt" o:ole="">
             <v:imagedata r:id="rId213" o:title=""/>
           </v:shape>
-          <o:OLEObject Type="Embed" ProgID="Equation.DSMT4" ShapeID="_x0000_i1130" DrawAspect="Content" ObjectID="_1368516484" r:id="rId214"/>
+          <o:OLEObject Type="Embed" ProgID="Equation.DSMT4" ShapeID="_x0000_i1130" DrawAspect="Content" ObjectID="_1369818104" r:id="rId214"/>
         </w:object>
       </w:r>
       <w:r>
@@ -9148,10 +9530,10 @@
           <w:position w:val="-40"/>
         </w:rPr>
         <w:object w:dxaOrig="2100" w:dyaOrig="900">
-          <v:shape id="_x0000_i1131" type="#_x0000_t75" style="width:104.85pt;height:44.85pt" o:ole="">
+          <v:shape id="_x0000_i1131" type="#_x0000_t75" style="width:104.7pt;height:44.95pt" o:ole="">
             <v:imagedata r:id="rId215" o:title=""/>
           </v:shape>
-          <o:OLEObject Type="Embed" ProgID="Equation.DSMT4" ShapeID="_x0000_i1131" DrawAspect="Content" ObjectID="_1368516485" r:id="rId216"/>
+          <o:OLEObject Type="Embed" ProgID="Equation.DSMT4" ShapeID="_x0000_i1131" DrawAspect="Content" ObjectID="_1369818105" r:id="rId216"/>
         </w:object>
       </w:r>
       <w:r>
@@ -9194,18 +9576,23 @@
       <w:pPr>
         <w:ind w:firstLine="0"/>
       </w:pPr>
-      <w:r>
-        <w:t xml:space="preserve">where </w:t>
+      <w:proofErr w:type="gramStart"/>
+      <w:r>
+        <w:t>where</w:t>
+      </w:r>
+      <w:proofErr w:type="gramEnd"/>
+      <w:r>
+        <w:t xml:space="preserve"> </w:t>
       </w:r>
       <w:r>
         <w:rPr>
           <w:position w:val="-4"/>
         </w:rPr>
         <w:object w:dxaOrig="240" w:dyaOrig="220">
-          <v:shape id="_x0000_i1132" type="#_x0000_t75" style="width:12pt;height:11.5pt" o:ole="">
+          <v:shape id="_x0000_i1132" type="#_x0000_t75" style="width:12.25pt;height:11.75pt" o:ole="">
             <v:imagedata r:id="rId217" o:title=""/>
           </v:shape>
-          <o:OLEObject Type="Embed" ProgID="Equation.DSMT4" ShapeID="_x0000_i1132" DrawAspect="Content" ObjectID="_1368516486" r:id="rId218"/>
+          <o:OLEObject Type="Embed" ProgID="Equation.DSMT4" ShapeID="_x0000_i1132" DrawAspect="Content" ObjectID="_1369818106" r:id="rId218"/>
         </w:object>
       </w:r>
       <w:r>
@@ -9222,10 +9609,10 @@
           <w:position w:val="-4"/>
         </w:rPr>
         <w:object w:dxaOrig="240" w:dyaOrig="220">
-          <v:shape id="_x0000_i1133" type="#_x0000_t75" style="width:12pt;height:11.5pt" o:ole="">
+          <v:shape id="_x0000_i1133" type="#_x0000_t75" style="width:12.25pt;height:11.75pt" o:ole="">
             <v:imagedata r:id="rId219" o:title=""/>
           </v:shape>
-          <o:OLEObject Type="Embed" ProgID="Equation.DSMT4" ShapeID="_x0000_i1133" DrawAspect="Content" ObjectID="_1368516487" r:id="rId220"/>
+          <o:OLEObject Type="Embed" ProgID="Equation.DSMT4" ShapeID="_x0000_i1133" DrawAspect="Content" ObjectID="_1369818107" r:id="rId220"/>
         </w:object>
       </w:r>
       <w:r>
@@ -9235,7 +9622,15 @@
         <w:t xml:space="preserve"> </w:t>
       </w:r>
       <w:r>
-        <w:t>are the orthonormal matrices obtained by singular value decomposition (i.e</w:t>
+        <w:t xml:space="preserve">are the </w:t>
+      </w:r>
+      <w:proofErr w:type="spellStart"/>
+      <w:r>
+        <w:t>orthonormal</w:t>
+      </w:r>
+      <w:proofErr w:type="spellEnd"/>
+      <w:r>
+        <w:t xml:space="preserve"> matrices obtained by singular value decomposition (i.e</w:t>
       </w:r>
       <w:r>
         <w:t>.</w:t>
@@ -9248,10 +9643,10 @@
           <w:position w:val="-14"/>
         </w:rPr>
         <w:object w:dxaOrig="1240" w:dyaOrig="380">
-          <v:shape id="_x0000_i1134" type="#_x0000_t75" style="width:61.55pt;height:19.3pt" o:ole="">
+          <v:shape id="_x0000_i1134" type="#_x0000_t75" style="width:61.8pt;height:19.4pt" o:ole="">
             <v:imagedata r:id="rId221" o:title=""/>
           </v:shape>
-          <o:OLEObject Type="Embed" ProgID="Equation.DSMT4" ShapeID="_x0000_i1134" DrawAspect="Content" ObjectID="_1368516488" r:id="rId222"/>
+          <o:OLEObject Type="Embed" ProgID="Equation.DSMT4" ShapeID="_x0000_i1134" DrawAspect="Content" ObjectID="_1369818108" r:id="rId222"/>
         </w:object>
       </w:r>
       <w:r>
@@ -9325,10 +9720,10 @@
           <w:position w:val="-14"/>
         </w:rPr>
         <w:object w:dxaOrig="2160" w:dyaOrig="380">
-          <v:shape id="_x0000_i1135" type="#_x0000_t75" style="width:108pt;height:18.8pt" o:ole="">
+          <v:shape id="_x0000_i1135" type="#_x0000_t75" style="width:108.25pt;height:18.9pt" o:ole="">
             <v:imagedata r:id="rId223" o:title=""/>
           </v:shape>
-          <o:OLEObject Type="Embed" ProgID="Equation.DSMT4" ShapeID="_x0000_i1135" DrawAspect="Content" ObjectID="_1368516489" r:id="rId224"/>
+          <o:OLEObject Type="Embed" ProgID="Equation.DSMT4" ShapeID="_x0000_i1135" DrawAspect="Content" ObjectID="_1369818109" r:id="rId224"/>
         </w:object>
       </w:r>
       <w:r>
@@ -9398,12 +9793,14 @@
       <w:pPr>
         <w:ind w:firstLine="0"/>
       </w:pPr>
+      <w:proofErr w:type="gramStart"/>
       <w:r>
         <w:t>w</w:t>
       </w:r>
       <w:r>
         <w:t>here</w:t>
       </w:r>
+      <w:proofErr w:type="gramEnd"/>
       <w:r>
         <w:t xml:space="preserve"> </w:t>
       </w:r>
@@ -9412,10 +9809,10 @@
           <w:position w:val="-12"/>
         </w:rPr>
         <w:object w:dxaOrig="460" w:dyaOrig="320">
-          <v:shape id="_x0000_i1136" type="#_x0000_t75" style="width:22.95pt;height:16.15pt" o:ole="">
+          <v:shape id="_x0000_i1136" type="#_x0000_t75" style="width:23pt;height:16.35pt" o:ole="">
             <v:imagedata r:id="rId225" o:title=""/>
           </v:shape>
-          <o:OLEObject Type="Embed" ProgID="Equation.DSMT4" ShapeID="_x0000_i1136" DrawAspect="Content" ObjectID="_1368516490" r:id="rId226"/>
+          <o:OLEObject Type="Embed" ProgID="Equation.DSMT4" ShapeID="_x0000_i1136" DrawAspect="Content" ObjectID="_1369818110" r:id="rId226"/>
         </w:object>
       </w:r>
       <w:r>
@@ -9444,10 +9841,10 @@
           <w:position w:val="-12"/>
         </w:rPr>
         <w:object w:dxaOrig="480" w:dyaOrig="320">
-          <v:shape id="_x0000_i1137" type="#_x0000_t75" style="width:24pt;height:16.15pt" o:ole="">
+          <v:shape id="_x0000_i1137" type="#_x0000_t75" style="width:24pt;height:16.35pt" o:ole="">
             <v:imagedata r:id="rId227" o:title=""/>
           </v:shape>
-          <o:OLEObject Type="Embed" ProgID="Equation.DSMT4" ShapeID="_x0000_i1137" DrawAspect="Content" ObjectID="_1368516491" r:id="rId228"/>
+          <o:OLEObject Type="Embed" ProgID="Equation.DSMT4" ShapeID="_x0000_i1137" DrawAspect="Content" ObjectID="_1369818111" r:id="rId228"/>
         </w:object>
       </w:r>
       <w:r>
@@ -9485,10 +9882,10 @@
           <w:position w:val="-10"/>
         </w:rPr>
         <w:object w:dxaOrig="499" w:dyaOrig="300">
-          <v:shape id="_x0000_i1138" type="#_x0000_t75" style="width:25.05pt;height:15.15pt" o:ole="">
+          <v:shape id="_x0000_i1138" type="#_x0000_t75" style="width:25pt;height:15.3pt" o:ole="">
             <v:imagedata r:id="rId229" o:title=""/>
           </v:shape>
-          <o:OLEObject Type="Embed" ProgID="Equation.DSMT4" ShapeID="_x0000_i1138" DrawAspect="Content" ObjectID="_1368516492" r:id="rId230"/>
+          <o:OLEObject Type="Embed" ProgID="Equation.DSMT4" ShapeID="_x0000_i1138" DrawAspect="Content" ObjectID="_1369818112" r:id="rId230"/>
         </w:object>
       </w:r>
       <w:r>
@@ -9517,10 +9914,10 @@
           <w:position w:val="-12"/>
         </w:rPr>
         <w:object w:dxaOrig="360" w:dyaOrig="320">
-          <v:shape id="_x0000_i1139" type="#_x0000_t75" style="width:18.25pt;height:15.65pt" o:ole="">
+          <v:shape id="_x0000_i1139" type="#_x0000_t75" style="width:18.4pt;height:15.85pt" o:ole="">
             <v:imagedata r:id="rId231" o:title=""/>
           </v:shape>
-          <o:OLEObject Type="Embed" ProgID="Equation.DSMT4" ShapeID="_x0000_i1139" DrawAspect="Content" ObjectID="_1368516493" r:id="rId232"/>
+          <o:OLEObject Type="Embed" ProgID="Equation.DSMT4" ShapeID="_x0000_i1139" DrawAspect="Content" ObjectID="_1369818113" r:id="rId232"/>
         </w:object>
       </w:r>
       <w:r>
@@ -9611,10 +10008,10 @@
           <w:position w:val="-24"/>
         </w:rPr>
         <w:object w:dxaOrig="2980" w:dyaOrig="580">
-          <v:shape id="_x0000_i1140" type="#_x0000_t75" style="width:149.2pt;height:29.2pt" o:ole="">
+          <v:shape id="_x0000_i1140" type="#_x0000_t75" style="width:149.1pt;height:29.1pt" o:ole="">
             <v:imagedata r:id="rId233" o:title=""/>
           </v:shape>
-          <o:OLEObject Type="Embed" ProgID="Equation.DSMT4" ShapeID="_x0000_i1140" DrawAspect="Content" ObjectID="_1368516494" r:id="rId234"/>
+          <o:OLEObject Type="Embed" ProgID="Equation.DSMT4" ShapeID="_x0000_i1140" DrawAspect="Content" ObjectID="_1369818114" r:id="rId234"/>
         </w:object>
       </w:r>
       <w:r>
@@ -9675,10 +10072,10 @@
           <w:position w:val="-12"/>
         </w:rPr>
         <w:object w:dxaOrig="1820" w:dyaOrig="360">
-          <v:shape id="_x0000_i1141" type="#_x0000_t75" style="width:90.8pt;height:18.25pt" o:ole="">
+          <v:shape id="_x0000_i1141" type="#_x0000_t75" style="width:90.9pt;height:18.4pt" o:ole="">
             <v:imagedata r:id="rId235" o:title=""/>
           </v:shape>
-          <o:OLEObject Type="Embed" ProgID="Equation.DSMT4" ShapeID="_x0000_i1141" DrawAspect="Content" ObjectID="_1368516495" r:id="rId236"/>
+          <o:OLEObject Type="Embed" ProgID="Equation.DSMT4" ShapeID="_x0000_i1141" DrawAspect="Content" ObjectID="_1369818115" r:id="rId236"/>
         </w:object>
       </w:r>
       <w:r>
@@ -9761,10 +10158,10 @@
           <w:position w:val="-28"/>
         </w:rPr>
         <w:object w:dxaOrig="2560" w:dyaOrig="660">
-          <v:shape id="_x0000_i1142" type="#_x0000_t75" style="width:127.85pt;height:33.9pt" o:ole="">
+          <v:shape id="_x0000_i1142" type="#_x0000_t75" style="width:127.65pt;height:33.7pt" o:ole="">
             <v:imagedata r:id="rId237" o:title=""/>
           </v:shape>
-          <o:OLEObject Type="Embed" ProgID="Equation.DSMT4" ShapeID="_x0000_i1142" DrawAspect="Content" ObjectID="_1368516496" r:id="rId238"/>
+          <o:OLEObject Type="Embed" ProgID="Equation.DSMT4" ShapeID="_x0000_i1142" DrawAspect="Content" ObjectID="_1369818116" r:id="rId238"/>
         </w:object>
       </w:r>
       <w:r>
@@ -9850,10 +10247,10 @@
           <w:position w:val="-12"/>
         </w:rPr>
         <w:object w:dxaOrig="1780" w:dyaOrig="340">
-          <v:shape id="_x0000_i1143" type="#_x0000_t75" style="width:88.7pt;height:16.7pt" o:ole="">
+          <v:shape id="_x0000_i1143" type="#_x0000_t75" style="width:88.85pt;height:16.85pt" o:ole="">
             <v:imagedata r:id="rId239" o:title=""/>
           </v:shape>
-          <o:OLEObject Type="Embed" ProgID="Equation.DSMT4" ShapeID="_x0000_i1143" DrawAspect="Content" ObjectID="_1368516497" r:id="rId240"/>
+          <o:OLEObject Type="Embed" ProgID="Equation.DSMT4" ShapeID="_x0000_i1143" DrawAspect="Content" ObjectID="_1369818117" r:id="rId240"/>
         </w:object>
       </w:r>
       <w:r>
@@ -9911,6 +10308,7 @@
           <w:rFonts w:cs="Times New Roman"/>
         </w:rPr>
       </w:pPr>
+      <w:proofErr w:type="gramStart"/>
       <w:r>
         <w:t>t</w:t>
       </w:r>
@@ -9927,12 +10325,19 @@
         <w:rPr>
           <w:rFonts w:cs="Times New Roman"/>
         </w:rPr>
-        <w:t>n the</w:t>
-      </w:r>
+        <w:t>n</w:t>
+      </w:r>
+      <w:proofErr w:type="gramEnd"/>
       <w:r>
         <w:rPr>
           <w:rFonts w:cs="Times New Roman"/>
         </w:rPr>
+        <w:t xml:space="preserve"> the</w:t>
+      </w:r>
+      <w:r>
+        <w:rPr>
+          <w:rFonts w:cs="Times New Roman"/>
+        </w:rPr>
         <w:t xml:space="preserve"> </w:t>
       </w:r>
       <w:proofErr w:type="spellStart"/>
@@ -9959,10 +10364,10 @@
           <w:position w:val="-18"/>
         </w:rPr>
         <w:object w:dxaOrig="2900" w:dyaOrig="520">
-          <v:shape id="_x0000_i1144" type="#_x0000_t75" style="width:145.05pt;height:26.1pt" o:ole="">
+          <v:shape id="_x0000_i1144" type="#_x0000_t75" style="width:145pt;height:26.05pt" o:ole="">
             <v:imagedata r:id="rId241" o:title=""/>
           </v:shape>
-          <o:OLEObject Type="Embed" ProgID="Equation.DSMT4" ShapeID="_x0000_i1144" DrawAspect="Content" ObjectID="_1368516498" r:id="rId242"/>
+          <o:OLEObject Type="Embed" ProgID="Equation.DSMT4" ShapeID="_x0000_i1144" DrawAspect="Content" ObjectID="_1369818118" r:id="rId242"/>
         </w:object>
       </w:r>
       <w:r>
@@ -10027,19 +10432,35 @@
         <w:pStyle w:val="Heading2"/>
       </w:pPr>
       <w:r>
-        <w:t>Visual Measure of Epipolar Tracking Error</w:t>
-      </w:r>
-    </w:p>
-    <w:p>
-      <w:r>
-        <w:t>We have developed a novel visual measure based on epip</w:t>
+        <w:t xml:space="preserve">Visual Measure of </w:t>
+      </w:r>
+      <w:proofErr w:type="spellStart"/>
+      <w:r>
+        <w:t>Epipolar</w:t>
+      </w:r>
+      <w:proofErr w:type="spellEnd"/>
+      <w:r>
+        <w:t xml:space="preserve"> Tracking Error</w:t>
+      </w:r>
+    </w:p>
+    <w:p>
+      <w:r>
+        <w:t xml:space="preserve">We have developed a novel visual measure based on </w:t>
+      </w:r>
+      <w:proofErr w:type="spellStart"/>
+      <w:r>
+        <w:t>epip</w:t>
       </w:r>
       <w:r>
         <w:t>o</w:t>
       </w:r>
       <w:r>
         <w:lastRenderedPageBreak/>
-        <w:t xml:space="preserve">lar tracking error. </w:t>
+        <w:t>lar</w:t>
+      </w:r>
+      <w:proofErr w:type="spellEnd"/>
+      <w:r>
+        <w:t xml:space="preserve"> tracking error. </w:t>
       </w:r>
       <w:r>
         <w:t>This measure evaluates a trajectory given a pair of images. It finds salient point features in each image</w:t>
@@ -10061,7 +10482,15 @@
       </w:r>
       <w:proofErr w:type="spellEnd"/>
       <w:r>
-        <w:t xml:space="preserve"> (KLT) Optical Flow algorithm or the Speeded Up Robust Features (SURF) algorithm</w:t>
+        <w:t xml:space="preserve"> (KLT) Optical Flow algorithm or the Speeded </w:t>
+      </w:r>
+      <w:proofErr w:type="gramStart"/>
+      <w:r>
+        <w:t>Up</w:t>
+      </w:r>
+      <w:proofErr w:type="gramEnd"/>
+      <w:r>
+        <w:t xml:space="preserve"> Robust Features (SURF) algorithm</w:t>
       </w:r>
       <w:r>
         <w:t xml:space="preserve">. </w:t>
@@ -10069,11 +10498,16 @@
       <w:r>
         <w:t xml:space="preserve">The KLT tracker exploits </w:t>
       </w:r>
+      <w:proofErr w:type="spellStart"/>
       <w:r>
         <w:t>s</w:t>
       </w:r>
       <w:r>
-        <w:t>parsity of fe</w:t>
+        <w:t>parsity</w:t>
+      </w:r>
+      <w:proofErr w:type="spellEnd"/>
+      <w:r>
+        <w:t xml:space="preserve"> of fe</w:t>
       </w:r>
       <w:r>
         <w:t>a</w:t>
@@ -10101,10 +10535,10 @@
           <w:position w:val="-10"/>
         </w:rPr>
         <w:object w:dxaOrig="1440" w:dyaOrig="300">
-          <v:shape id="_x0000_i1145" type="#_x0000_t75" style="width:1in;height:15.65pt" o:ole="">
+          <v:shape id="_x0000_i1145" type="#_x0000_t75" style="width:1in;height:15.85pt" o:ole="">
             <v:imagedata r:id="rId243" o:title=""/>
           </v:shape>
-          <o:OLEObject Type="Embed" ProgID="Equation.DSMT4" ShapeID="_x0000_i1145" DrawAspect="Content" ObjectID="_1368516499" r:id="rId244"/>
+          <o:OLEObject Type="Embed" ProgID="Equation.DSMT4" ShapeID="_x0000_i1145" DrawAspect="Content" ObjectID="_1369818119" r:id="rId244"/>
         </w:object>
       </w:r>
       <w:r>
@@ -10121,10 +10555,10 @@
           <w:position w:val="-12"/>
         </w:rPr>
         <w:object w:dxaOrig="900" w:dyaOrig="340">
-          <v:shape id="_x0000_i1146" type="#_x0000_t75" style="width:44.35pt;height:17.75pt" o:ole="">
+          <v:shape id="_x0000_i1146" type="#_x0000_t75" style="width:44.45pt;height:17.85pt" o:ole="">
             <v:imagedata r:id="rId245" o:title=""/>
           </v:shape>
-          <o:OLEObject Type="Embed" ProgID="Equation.DSMT4" ShapeID="_x0000_i1146" DrawAspect="Content" ObjectID="_1368516500" r:id="rId246"/>
+          <o:OLEObject Type="Embed" ProgID="Equation.DSMT4" ShapeID="_x0000_i1146" DrawAspect="Content" ObjectID="_1369818120" r:id="rId246"/>
         </w:object>
       </w:r>
       <w:r>
@@ -10146,17 +10580,22 @@
         <w:t>camera projection</w:t>
       </w:r>
       <w:r>
-        <w:t xml:space="preserve"> in </w:t>
-      </w:r>
+        <w:t xml:space="preserve"> </w:t>
+      </w:r>
+      <w:proofErr w:type="gramStart"/>
+      <w:r>
+        <w:t xml:space="preserve">in </w:t>
+      </w:r>
+      <w:proofErr w:type="gramEnd"/>
       <w:r>
         <w:rPr>
           <w:position w:val="-6"/>
         </w:rPr>
         <w:object w:dxaOrig="180" w:dyaOrig="200">
-          <v:shape id="_x0000_i1147" type="#_x0000_t75" style="width:8.35pt;height:9.9pt" o:ole="">
+          <v:shape id="_x0000_i1147" type="#_x0000_t75" style="width:8.15pt;height:9.7pt" o:ole="">
             <v:imagedata r:id="rId247" o:title=""/>
           </v:shape>
-          <o:OLEObject Type="Embed" ProgID="Equation.DSMT4" ShapeID="_x0000_i1147" DrawAspect="Content" ObjectID="_1368516501" r:id="rId248"/>
+          <o:OLEObject Type="Embed" ProgID="Equation.DSMT4" ShapeID="_x0000_i1147" DrawAspect="Content" ObjectID="_1369818121" r:id="rId248"/>
         </w:object>
       </w:r>
       <w:r>
@@ -10172,10 +10611,10 @@
           <w:position w:val="-4"/>
         </w:rPr>
         <w:object w:dxaOrig="180" w:dyaOrig="180">
-          <v:shape id="_x0000_i1148" type="#_x0000_t75" style="width:8.85pt;height:8.85pt" o:ole="">
+          <v:shape id="_x0000_i1148" type="#_x0000_t75" style="width:8.7pt;height:8.7pt" o:ole="">
             <v:imagedata r:id="rId249" o:title=""/>
           </v:shape>
-          <o:OLEObject Type="Embed" ProgID="Equation.DSMT4" ShapeID="_x0000_i1148" DrawAspect="Content" ObjectID="_1368516502" r:id="rId250"/>
+          <o:OLEObject Type="Embed" ProgID="Equation.DSMT4" ShapeID="_x0000_i1148" DrawAspect="Content" ObjectID="_1369818122" r:id="rId250"/>
         </w:object>
       </w:r>
       <w:r>
@@ -10186,10 +10625,10 @@
           <w:position w:val="-10"/>
         </w:rPr>
         <w:object w:dxaOrig="180" w:dyaOrig="240">
-          <v:shape id="_x0000_i1149" type="#_x0000_t75" style="width:8.35pt;height:12pt" o:ole="">
+          <v:shape id="_x0000_i1149" type="#_x0000_t75" style="width:8.15pt;height:12.25pt" o:ole="">
             <v:imagedata r:id="rId251" o:title=""/>
           </v:shape>
-          <o:OLEObject Type="Embed" ProgID="Equation.DSMT4" ShapeID="_x0000_i1149" DrawAspect="Content" ObjectID="_1368516503" r:id="rId252"/>
+          <o:OLEObject Type="Embed" ProgID="Equation.DSMT4" ShapeID="_x0000_i1149" DrawAspect="Content" ObjectID="_1369818123" r:id="rId252"/>
         </w:object>
       </w:r>
       <w:r>
@@ -10200,10 +10639,10 @@
           <w:position w:val="-10"/>
         </w:rPr>
         <w:object w:dxaOrig="180" w:dyaOrig="240">
-          <v:shape id="_x0000_i1150" type="#_x0000_t75" style="width:8.35pt;height:12pt" o:ole="">
+          <v:shape id="_x0000_i1150" type="#_x0000_t75" style="width:8.15pt;height:12.25pt" o:ole="">
             <v:imagedata r:id="rId253" o:title=""/>
           </v:shape>
-          <o:OLEObject Type="Embed" ProgID="Equation.DSMT4" ShapeID="_x0000_i1150" DrawAspect="Content" ObjectID="_1368516504" r:id="rId254"/>
+          <o:OLEObject Type="Embed" ProgID="Equation.DSMT4" ShapeID="_x0000_i1150" DrawAspect="Content" ObjectID="_1369818124" r:id="rId254"/>
         </w:object>
       </w:r>
       <w:r>
@@ -10228,10 +10667,10 @@
           <w:position w:val="-12"/>
         </w:rPr>
         <w:object w:dxaOrig="1700" w:dyaOrig="320">
-          <v:shape id="_x0000_i1151" type="#_x0000_t75" style="width:84.5pt;height:16.15pt" o:ole="">
+          <v:shape id="_x0000_i1151" type="#_x0000_t75" style="width:84.25pt;height:16.35pt" o:ole="">
             <v:imagedata r:id="rId255" o:title=""/>
           </v:shape>
-          <o:OLEObject Type="Embed" ProgID="Equation.DSMT4" ShapeID="_x0000_i1151" DrawAspect="Content" ObjectID="_1368516505" r:id="rId256"/>
+          <o:OLEObject Type="Embed" ProgID="Equation.DSMT4" ShapeID="_x0000_i1151" DrawAspect="Content" ObjectID="_1369818125" r:id="rId256"/>
         </w:object>
       </w:r>
       <w:r>
@@ -10274,18 +10713,23 @@
       <w:pPr>
         <w:ind w:firstLine="0"/>
       </w:pPr>
-      <w:r>
-        <w:t xml:space="preserve">where </w:t>
+      <w:proofErr w:type="gramStart"/>
+      <w:r>
+        <w:t>where</w:t>
+      </w:r>
+      <w:proofErr w:type="gramEnd"/>
+      <w:r>
+        <w:t xml:space="preserve"> </w:t>
       </w:r>
       <w:r>
         <w:rPr>
           <w:position w:val="-10"/>
         </w:rPr>
         <w:object w:dxaOrig="499" w:dyaOrig="300">
-          <v:shape id="_x0000_i1152" type="#_x0000_t75" style="width:25.05pt;height:15.15pt" o:ole="">
+          <v:shape id="_x0000_i1152" type="#_x0000_t75" style="width:25pt;height:15.3pt" o:ole="">
             <v:imagedata r:id="rId180" o:title=""/>
           </v:shape>
-          <o:OLEObject Type="Embed" ProgID="Equation.DSMT4" ShapeID="_x0000_i1152" DrawAspect="Content" ObjectID="_1368516506" r:id="rId257"/>
+          <o:OLEObject Type="Embed" ProgID="Equation.DSMT4" ShapeID="_x0000_i1152" DrawAspect="Content" ObjectID="_1369818126" r:id="rId257"/>
         </w:object>
       </w:r>
       <w:r>
@@ -10313,10 +10757,10 @@
           <w:position w:val="-24"/>
         </w:rPr>
         <w:object w:dxaOrig="3200" w:dyaOrig="580">
-          <v:shape id="_x0000_i1153" type="#_x0000_t75" style="width:160.7pt;height:29.2pt" o:ole="">
+          <v:shape id="_x0000_i1153" type="#_x0000_t75" style="width:160.85pt;height:29.1pt" o:ole="">
             <v:imagedata r:id="rId258" o:title=""/>
           </v:shape>
-          <o:OLEObject Type="Embed" ProgID="Equation.DSMT4" ShapeID="_x0000_i1153" DrawAspect="Content" ObjectID="_1368516507" r:id="rId259"/>
+          <o:OLEObject Type="Embed" ProgID="Equation.DSMT4" ShapeID="_x0000_i1153" DrawAspect="Content" ObjectID="_1369818127" r:id="rId259"/>
         </w:object>
       </w:r>
       <w:r>
@@ -10359,14 +10803,27 @@
       <w:pPr>
         <w:ind w:firstLine="0"/>
       </w:pPr>
-      <w:r>
-        <w:t>which is the sine of the angular difference between each fe</w:t>
+      <w:proofErr w:type="gramStart"/>
+      <w:r>
+        <w:t>which</w:t>
+      </w:r>
+      <w:proofErr w:type="gramEnd"/>
+      <w:r>
+        <w:t xml:space="preserve"> is the sine of the angular difference between each fe</w:t>
       </w:r>
       <w:r>
         <w:t>a</w:t>
       </w:r>
       <w:r>
-        <w:t>ture ray vector and its corresponding epipolar plane. In pra</w:t>
+        <w:t xml:space="preserve">ture ray vector and its corresponding </w:t>
+      </w:r>
+      <w:proofErr w:type="spellStart"/>
+      <w:r>
+        <w:t>epipolar</w:t>
+      </w:r>
+      <w:proofErr w:type="spellEnd"/>
+      <w:r>
+        <w:t xml:space="preserve"> plane. In pra</w:t>
       </w:r>
       <w:r>
         <w:t>c</w:t>
@@ -10560,20 +11017,25 @@
         <w:t>as</w:t>
       </w:r>
       <w:r>
-        <w:t xml:space="preserve"> in</w:t>
-      </w:r>
-      <w:r>
-        <w:t xml:space="preserve"> </w:t>
-      </w:r>
+        <w:t xml:space="preserve"> </w:t>
+      </w:r>
+      <w:proofErr w:type="gramStart"/>
+      <w:r>
+        <w:t>in</w:t>
+      </w:r>
+      <w:r>
+        <w:t xml:space="preserve"> </w:t>
+      </w:r>
+      <w:proofErr w:type="gramEnd"/>
       <w:r>
         <w:rPr>
           <w:position w:val="-12"/>
         </w:rPr>
         <w:object w:dxaOrig="1620" w:dyaOrig="340">
-          <v:shape id="_x0000_i1154" type="#_x0000_t75" style="width:80.85pt;height:17.2pt" o:ole="">
+          <v:shape id="_x0000_i1154" type="#_x0000_t75" style="width:80.7pt;height:17.35pt" o:ole="">
             <v:imagedata r:id="rId260" o:title=""/>
           </v:shape>
-          <o:OLEObject Type="Embed" ProgID="Equation.DSMT4" ShapeID="_x0000_i1154" DrawAspect="Content" ObjectID="_1368516508" r:id="rId261"/>
+          <o:OLEObject Type="Embed" ProgID="Equation.DSMT4" ShapeID="_x0000_i1154" DrawAspect="Content" ObjectID="_1369818128" r:id="rId261"/>
         </w:object>
       </w:r>
       <w:r>
@@ -10592,17 +11054,17 @@
           <w:position w:val="-26"/>
         </w:rPr>
         <w:object w:dxaOrig="1700" w:dyaOrig="620">
-          <v:shape id="_x0000_i1155" type="#_x0000_t75" style="width:85.05pt;height:30.8pt" o:ole="">
+          <v:shape id="_x0000_i1155" type="#_x0000_t75" style="width:85.3pt;height:30.65pt" o:ole="">
             <v:imagedata r:id="rId262" o:title=""/>
           </v:shape>
-          <o:OLEObject Type="Embed" ProgID="Equation.DSMT4" ShapeID="_x0000_i1155" DrawAspect="Content" ObjectID="_1368516509" r:id="rId263"/>
+          <o:OLEObject Type="Embed" ProgID="Equation.DSMT4" ShapeID="_x0000_i1155" DrawAspect="Content" ObjectID="_1369818129" r:id="rId263"/>
         </w:object>
       </w:r>
       <w:r>
         <w:t xml:space="preserve">                 </w:t>
       </w:r>
       <w:r>
-        <w:t xml:space="preserve">               </w:t>
+        <w:t xml:space="preserve">              </w:t>
       </w:r>
       <w:r>
         <w:fldChar w:fldCharType="begin"/>
@@ -10641,9 +11103,11 @@
       <w:pPr>
         <w:ind w:firstLine="0"/>
       </w:pPr>
+      <w:proofErr w:type="gramStart"/>
       <w:r>
         <w:t>follows</w:t>
       </w:r>
+      <w:proofErr w:type="gramEnd"/>
       <w:r>
         <w:t xml:space="preserve"> the chi-square distribution</w:t>
       </w:r>
@@ -10657,10 +11121,10 @@
           <w:position w:val="-26"/>
         </w:rPr>
         <w:object w:dxaOrig="3720" w:dyaOrig="660">
-          <v:shape id="_x0000_i1156" type="#_x0000_t75" style="width:186.25pt;height:32.35pt" o:ole="">
+          <v:shape id="_x0000_i1156" type="#_x0000_t75" style="width:186.4pt;height:32.15pt" o:ole="">
             <v:imagedata r:id="rId264" o:title=""/>
           </v:shape>
-          <o:OLEObject Type="Embed" ProgID="Equation.DSMT4" ShapeID="_x0000_i1156" DrawAspect="Content" ObjectID="_1368516510" r:id="rId265"/>
+          <o:OLEObject Type="Embed" ProgID="Equation.DSMT4" ShapeID="_x0000_i1156" DrawAspect="Content" ObjectID="_1369818130" r:id="rId265"/>
         </w:object>
       </w:r>
       <w:r>
@@ -10703,18 +11167,23 @@
       <w:pPr>
         <w:ind w:firstLine="0"/>
       </w:pPr>
-      <w:r>
-        <w:t xml:space="preserve">where </w:t>
+      <w:proofErr w:type="gramStart"/>
+      <w:r>
+        <w:t>where</w:t>
+      </w:r>
+      <w:proofErr w:type="gramEnd"/>
+      <w:r>
+        <w:t xml:space="preserve"> </w:t>
       </w:r>
       <w:r>
         <w:rPr>
           <w:position w:val="-4"/>
         </w:rPr>
         <w:object w:dxaOrig="200" w:dyaOrig="220">
-          <v:shape id="_x0000_i1157" type="#_x0000_t75" style="width:9.9pt;height:11.5pt" o:ole="">
+          <v:shape id="_x0000_i1157" type="#_x0000_t75" style="width:9.7pt;height:11.75pt" o:ole="">
             <v:imagedata r:id="rId266" o:title=""/>
           </v:shape>
-          <o:OLEObject Type="Embed" ProgID="Equation.DSMT4" ShapeID="_x0000_i1157" DrawAspect="Content" ObjectID="_1368516511" r:id="rId267"/>
+          <o:OLEObject Type="Embed" ProgID="Equation.DSMT4" ShapeID="_x0000_i1157" DrawAspect="Content" ObjectID="_1369818131" r:id="rId267"/>
         </w:object>
       </w:r>
       <w:r>
@@ -10748,17 +11217,22 @@
         <w:t>i</w:t>
       </w:r>
       <w:r>
-        <w:t xml:space="preserve">bution. In cases when there are multiple features </w:t>
-      </w:r>
+        <w:t xml:space="preserve">bution. In cases when there are multiple </w:t>
+      </w:r>
+      <w:proofErr w:type="gramStart"/>
+      <w:r>
+        <w:t xml:space="preserve">features </w:t>
+      </w:r>
+      <w:proofErr w:type="gramEnd"/>
       <w:r>
         <w:rPr>
           <w:position w:val="-6"/>
         </w:rPr>
         <w:object w:dxaOrig="520" w:dyaOrig="240">
-          <v:shape id="_x0000_i1158" type="#_x0000_t75" style="width:26.1pt;height:12pt" o:ole="">
+          <v:shape id="_x0000_i1158" type="#_x0000_t75" style="width:26.05pt;height:12.25pt" o:ole="">
             <v:imagedata r:id="rId268" o:title=""/>
           </v:shape>
-          <o:OLEObject Type="Embed" ProgID="Equation.DSMT4" ShapeID="_x0000_i1158" DrawAspect="Content" ObjectID="_1368516512" r:id="rId269"/>
+          <o:OLEObject Type="Embed" ProgID="Equation.DSMT4" ShapeID="_x0000_i1158" DrawAspect="Content" ObjectID="_1369818132" r:id="rId269"/>
         </w:object>
       </w:r>
       <w:r>
@@ -10779,10 +11253,10 @@
           <w:position w:val="-12"/>
         </w:rPr>
         <w:object w:dxaOrig="1120" w:dyaOrig="320">
-          <v:shape id="_x0000_i1159" type="#_x0000_t75" style="width:56.35pt;height:16.15pt" o:ole="">
+          <v:shape id="_x0000_i1159" type="#_x0000_t75" style="width:56.15pt;height:16.35pt" o:ole="">
             <v:imagedata r:id="rId270" o:title=""/>
           </v:shape>
-          <o:OLEObject Type="Embed" ProgID="Equation.DSMT4" ShapeID="_x0000_i1159" DrawAspect="Content" ObjectID="_1368516513" r:id="rId271"/>
+          <o:OLEObject Type="Embed" ProgID="Equation.DSMT4" ShapeID="_x0000_i1159" DrawAspect="Content" ObjectID="_1369818133" r:id="rId271"/>
         </w:object>
       </w:r>
       <w:r>
@@ -10807,10 +11281,10 @@
           <w:position w:val="-26"/>
         </w:rPr>
         <w:object w:dxaOrig="4760" w:dyaOrig="639">
-          <v:shape id="_x0000_i1160" type="#_x0000_t75" style="width:237.9pt;height:31.85pt" o:ole="">
+          <v:shape id="_x0000_i1160" type="#_x0000_t75" style="width:237.95pt;height:31.65pt" o:ole="">
             <v:imagedata r:id="rId272" o:title=""/>
           </v:shape>
-          <o:OLEObject Type="Embed" ProgID="Equation.DSMT4" ShapeID="_x0000_i1160" DrawAspect="Content" ObjectID="_1368516514" r:id="rId273"/>
+          <o:OLEObject Type="Embed" ProgID="Equation.DSMT4" ShapeID="_x0000_i1160" DrawAspect="Content" ObjectID="_1369818134" r:id="rId273"/>
         </w:object>
       </w:r>
       <w:r>
@@ -10902,10 +11376,10 @@
           <w:position w:val="-18"/>
         </w:rPr>
         <w:object w:dxaOrig="1960" w:dyaOrig="540">
-          <v:shape id="_x0000_i1161" type="#_x0000_t75" style="width:98.1pt;height:27.15pt" o:ole="">
+          <v:shape id="_x0000_i1161" type="#_x0000_t75" style="width:98.05pt;height:27.05pt" o:ole="">
             <v:imagedata r:id="rId274" o:title=""/>
           </v:shape>
-          <o:OLEObject Type="Embed" ProgID="Equation.DSMT4" ShapeID="_x0000_i1161" DrawAspect="Content" ObjectID="_1368516515" r:id="rId275"/>
+          <o:OLEObject Type="Embed" ProgID="Equation.DSMT4" ShapeID="_x0000_i1161" DrawAspect="Content" ObjectID="_1369818135" r:id="rId275"/>
         </w:object>
       </w:r>
       <w:r>
@@ -10966,13 +11440,7 @@
         <w:t>Alternatively, a</w:t>
       </w:r>
       <w:r>
-        <w:t>ssuming</w:t>
-      </w:r>
-      <w:r>
-        <w:t xml:space="preserve"> only</w:t>
-      </w:r>
-      <w:r>
-        <w:t xml:space="preserve"> that the </w:t>
+        <w:t xml:space="preserve">ssuming that the </w:t>
       </w:r>
       <w:r>
         <w:t xml:space="preserve">tracking </w:t>
@@ -10986,11 +11454,16 @@
       <w:r>
         <w:t xml:space="preserve">smooth </w:t>
       </w:r>
+      <w:proofErr w:type="gramStart"/>
       <w:r>
         <w:t>a test</w:t>
       </w:r>
       <w:r>
-        <w:t xml:space="preserve"> function </w:t>
+        <w:t xml:space="preserve"> function</w:t>
+      </w:r>
+      <w:proofErr w:type="gramEnd"/>
+      <w:r>
+        <w:t xml:space="preserve"> </w:t>
       </w:r>
       <w:r>
         <w:t>to</w:t>
@@ -11011,10 +11484,10 @@
           <w:position w:val="-26"/>
         </w:rPr>
         <w:object w:dxaOrig="2740" w:dyaOrig="620">
-          <v:shape id="_x0000_i1162" type="#_x0000_t75" style="width:137.2pt;height:30.8pt" o:ole="">
+          <v:shape id="_x0000_i1162" type="#_x0000_t75" style="width:137.35pt;height:30.65pt" o:ole="">
             <v:imagedata r:id="rId276" o:title=""/>
           </v:shape>
-          <o:OLEObject Type="Embed" ProgID="Equation.DSMT4" ShapeID="_x0000_i1162" DrawAspect="Content" ObjectID="_1368516516" r:id="rId277"/>
+          <o:OLEObject Type="Embed" ProgID="Equation.DSMT4" ShapeID="_x0000_i1162" DrawAspect="Content" ObjectID="_1369818136" r:id="rId277"/>
         </w:object>
       </w:r>
       <w:r>
@@ -11060,11 +11533,19 @@
           <w:rFonts w:cs="Times New Roman"/>
         </w:rPr>
       </w:pPr>
+      <w:proofErr w:type="gramStart"/>
       <w:r>
         <w:rPr>
           <w:rFonts w:cs="Times New Roman"/>
         </w:rPr>
-        <w:t xml:space="preserve">where </w:t>
+        <w:t>where</w:t>
+      </w:r>
+      <w:proofErr w:type="gramEnd"/>
+      <w:r>
+        <w:rPr>
+          <w:rFonts w:cs="Times New Roman"/>
+        </w:rPr>
+        <w:t xml:space="preserve"> </w:t>
       </w:r>
       <w:r>
         <w:rPr>
@@ -11072,10 +11553,10 @@
           <w:position w:val="-10"/>
         </w:rPr>
         <w:object w:dxaOrig="600" w:dyaOrig="300">
-          <v:shape id="_x0000_i1163" type="#_x0000_t75" style="width:30.25pt;height:15.15pt" o:ole="">
+          <v:shape id="_x0000_i1163" type="#_x0000_t75" style="width:30.15pt;height:15.3pt" o:ole="">
             <v:imagedata r:id="rId278" o:title=""/>
           </v:shape>
-          <o:OLEObject Type="Embed" ProgID="Equation.DSMT4" ShapeID="_x0000_i1163" DrawAspect="Content" ObjectID="_1368516517" r:id="rId279"/>
+          <o:OLEObject Type="Embed" ProgID="Equation.DSMT4" ShapeID="_x0000_i1163" DrawAspect="Content" ObjectID="_1369818137" r:id="rId279"/>
         </w:object>
       </w:r>
       <w:r>
@@ -11102,41 +11583,53 @@
           <w:position w:val="-10"/>
         </w:rPr>
         <w:object w:dxaOrig="220" w:dyaOrig="240">
-          <v:shape id="_x0000_i1164" type="#_x0000_t75" style="width:10.95pt;height:12pt" o:ole="">
+          <v:shape id="_x0000_i1164" type="#_x0000_t75" style="width:10.7pt;height:12.25pt" o:ole="">
             <v:imagedata r:id="rId280" o:title=""/>
           </v:shape>
-          <o:OLEObject Type="Embed" ProgID="Equation.DSMT4" ShapeID="_x0000_i1164" DrawAspect="Content" ObjectID="_1368516518" r:id="rId281"/>
+          <o:OLEObject Type="Embed" ProgID="Equation.DSMT4" ShapeID="_x0000_i1164" DrawAspect="Content" ObjectID="_1369818138" r:id="rId281"/>
         </w:object>
       </w:r>
       <w:r>
         <w:rPr>
           <w:rFonts w:cs="Times New Roman"/>
         </w:rPr>
-        <w:t xml:space="preserve"> is a smoothing parameter related to the pixel spacing</w:t>
+        <w:t xml:space="preserve"> is a smoot</w:t>
       </w:r>
       <w:r>
         <w:rPr>
           <w:rFonts w:cs="Times New Roman"/>
         </w:rPr>
-        <w:t>. This me</w:t>
+        <w:t>h</w:t>
       </w:r>
       <w:r>
         <w:rPr>
           <w:rFonts w:cs="Times New Roman"/>
         </w:rPr>
-        <w:t>a</w:t>
+        <w:t>ing parameter related to the pixel spacing</w:t>
       </w:r>
       <w:r>
         <w:rPr>
           <w:rFonts w:cs="Times New Roman"/>
         </w:rPr>
-        <w:t>surement</w:t>
+        <w:t>. This measurement</w:t>
       </w:r>
       <w:r>
         <w:rPr>
           <w:rFonts w:cs="Times New Roman"/>
         </w:rPr>
-        <w:t xml:space="preserve"> indicates the ratio of feature tracking errors that lie in the positive half-space to the total number of features.</w:t>
+        <w:t xml:space="preserve"> indicates the ratio of feature tracking errors that lie in the pos</w:t>
+      </w:r>
+      <w:r>
+        <w:rPr>
+          <w:rFonts w:cs="Times New Roman"/>
+        </w:rPr>
+        <w:t>i</w:t>
+      </w:r>
+      <w:r>
+        <w:rPr>
+          <w:rFonts w:cs="Times New Roman"/>
+        </w:rPr>
+        <w:t>tive half-space to the total number of features.</w:t>
       </w:r>
       <w:r>
         <w:rPr>
@@ -11150,10 +11643,10 @@
           <w:position w:val="-12"/>
         </w:rPr>
         <w:object w:dxaOrig="460" w:dyaOrig="320">
-          <v:shape id="_x0000_i1165" type="#_x0000_t75" style="width:22.95pt;height:16.15pt" o:ole="">
+          <v:shape id="_x0000_i1165" type="#_x0000_t75" style="width:23pt;height:16.35pt" o:ole="">
             <v:imagedata r:id="rId282" o:title=""/>
           </v:shape>
-          <o:OLEObject Type="Embed" ProgID="Equation.DSMT4" ShapeID="_x0000_i1165" DrawAspect="Content" ObjectID="_1368516519" r:id="rId283"/>
+          <o:OLEObject Type="Embed" ProgID="Equation.DSMT4" ShapeID="_x0000_i1165" DrawAspect="Content" ObjectID="_1369818139" r:id="rId283"/>
         </w:object>
       </w:r>
       <w:r>
@@ -11175,10 +11668,10 @@
           <w:position w:val="-20"/>
         </w:rPr>
         <w:object w:dxaOrig="1960" w:dyaOrig="580">
-          <v:shape id="_x0000_i1166" type="#_x0000_t75" style="width:98.1pt;height:29.2pt" o:ole="">
+          <v:shape id="_x0000_i1166" type="#_x0000_t75" style="width:98.05pt;height:29.1pt" o:ole="">
             <v:imagedata r:id="rId284" o:title=""/>
           </v:shape>
-          <o:OLEObject Type="Embed" ProgID="Equation.DSMT4" ShapeID="_x0000_i1166" DrawAspect="Content" ObjectID="_1368516520" r:id="rId285"/>
+          <o:OLEObject Type="Embed" ProgID="Equation.DSMT4" ShapeID="_x0000_i1166" DrawAspect="Content" ObjectID="_1369818140" r:id="rId285"/>
         </w:object>
       </w:r>
       <w:r>
@@ -11485,12 +11978,26 @@
         <w:rPr>
           <w:color w:val="000000"/>
         </w:rPr>
-        <w:t xml:space="preserve"> and power (SWaP)</w:t>
-      </w:r>
+        <w:t xml:space="preserve"> and power (</w:t>
+      </w:r>
+      <w:proofErr w:type="spellStart"/>
       <w:r>
         <w:rPr>
           <w:color w:val="000000"/>
         </w:rPr>
+        <w:t>SWaP</w:t>
+      </w:r>
+      <w:proofErr w:type="spellEnd"/>
+      <w:r>
+        <w:rPr>
+          <w:color w:val="000000"/>
+        </w:rPr>
+        <w:t>)</w:t>
+      </w:r>
+      <w:r>
+        <w:rPr>
+          <w:color w:val="000000"/>
+        </w:rPr>
         <w:t xml:space="preserve"> spectrum</w:t>
       </w:r>
       <w:r>
@@ -11650,7 +12157,7 @@
       <w:bookmarkStart w:id="22" w:name="_Ref277937821"/>
       <w:r>
         <w:pict>
-          <v:shape id="_x0000_i1167" type="#_x0000_t75" style="width:155.5pt;height:94.45pt">
+          <v:shape id="_x0000_i1167" type="#_x0000_t75" style="width:155.75pt;height:94.45pt">
             <v:imagedata r:id="rId286" o:title="LayerDiagramForEmbeddedSystems"/>
           </v:shape>
         </w:pict>
@@ -11661,12 +12168,14 @@
         <w:pStyle w:val="Caption"/>
       </w:pPr>
       <w:bookmarkStart w:id="23" w:name="_Ref287188101"/>
+      <w:proofErr w:type="gramStart"/>
       <w:r>
         <w:t>Fig</w:t>
       </w:r>
       <w:r>
         <w:t>.</w:t>
       </w:r>
+      <w:proofErr w:type="gramEnd"/>
       <w:r>
         <w:t xml:space="preserve"> </w:t>
       </w:r>
@@ -11712,7 +12221,7 @@
       </w:pPr>
       <w:r>
         <w:pict>
-          <v:shape id="_x0000_i1168" type="#_x0000_t75" style="width:252pt;height:126.25pt">
+          <v:shape id="_x0000_i1168" type="#_x0000_t75" style="width:252.25pt;height:126.15pt">
             <v:imagedata r:id="rId287" o:title="LayerDiagramForDevelopers"/>
           </v:shape>
         </w:pict>
@@ -11723,12 +12232,14 @@
         <w:pStyle w:val="Caption"/>
       </w:pPr>
       <w:bookmarkStart w:id="26" w:name="_Ref287186933"/>
+      <w:proofErr w:type="gramStart"/>
       <w:r>
         <w:t>Fig</w:t>
       </w:r>
       <w:r>
         <w:t>.</w:t>
       </w:r>
+      <w:proofErr w:type="gramEnd"/>
       <w:r>
         <w:t xml:space="preserve"> </w:t>
       </w:r>
@@ -11783,7 +12294,15 @@
     </w:p>
     <w:p>
       <w:r>
-        <w:t>D.D.D thanks Tony Falcone for his guidance durin</w:t>
+        <w:t xml:space="preserve">D.D.D thanks Tony </w:t>
+      </w:r>
+      <w:proofErr w:type="spellStart"/>
+      <w:r>
+        <w:t>Falcone</w:t>
+      </w:r>
+      <w:proofErr w:type="spellEnd"/>
+      <w:r>
+        <w:t xml:space="preserve"> for his guidance durin</w:t>
       </w:r>
       <w:r>
         <w:t>g the early stages of this work, and Patrick Fenelon and Prince Gu</w:t>
@@ -12029,7 +12548,23 @@
       <w:bookmarkStart w:id="35" w:name="_Ref287196728"/>
       <w:bookmarkStart w:id="36" w:name="_Ref286075594"/>
       <w:r>
-        <w:t>D. Diel, O. Oreifej, P. Fenelon</w:t>
+        <w:t xml:space="preserve">D. </w:t>
+      </w:r>
+      <w:proofErr w:type="spellStart"/>
+      <w:r>
+        <w:t>Diel</w:t>
+      </w:r>
+      <w:proofErr w:type="spellEnd"/>
+      <w:r>
+        <w:t xml:space="preserve">, O. </w:t>
+      </w:r>
+      <w:proofErr w:type="spellStart"/>
+      <w:r>
+        <w:t>Oreifej</w:t>
+      </w:r>
+      <w:proofErr w:type="spellEnd"/>
+      <w:r>
+        <w:t>, P. Fenelon</w:t>
       </w:r>
       <w:r>
         <w:t xml:space="preserve">. </w:t>
@@ -12065,7 +12600,21 @@
         <w:rPr>
           <w:i/>
         </w:rPr>
-        <w:t>The Ensemble Kalman Filter: Theoretical formulation and practical implementation</w:t>
+        <w:t xml:space="preserve">The Ensemble </w:t>
+      </w:r>
+      <w:proofErr w:type="spellStart"/>
+      <w:r>
+        <w:rPr>
+          <w:i/>
+        </w:rPr>
+        <w:t>Kalman</w:t>
+      </w:r>
+      <w:proofErr w:type="spellEnd"/>
+      <w:r>
+        <w:rPr>
+          <w:i/>
+        </w:rPr>
+        <w:t xml:space="preserve"> Filter: Theoretical formulation and practical implementation</w:t>
       </w:r>
       <w:r>
         <w:t>.</w:t>
@@ -12085,15 +12634,31 @@
       </w:pPr>
       <w:bookmarkStart w:id="38" w:name="_Ref286235295"/>
       <w:r>
-        <w:t xml:space="preserve">M. Fessenden, C. New, J.E. Touma, T.J. </w:t>
+        <w:t xml:space="preserve">M. Fessenden, C. New, J.E. </w:t>
       </w:r>
       <w:proofErr w:type="spellStart"/>
       <w:r>
+        <w:t>Touma</w:t>
+      </w:r>
+      <w:proofErr w:type="spellEnd"/>
+      <w:r>
+        <w:t xml:space="preserve">, T.J. </w:t>
+      </w:r>
+      <w:proofErr w:type="spellStart"/>
+      <w:r>
         <w:t>Klausutis</w:t>
       </w:r>
       <w:proofErr w:type="spellEnd"/>
       <w:r>
-        <w:t xml:space="preserve">, D. Diel. </w:t>
+        <w:t xml:space="preserve">, D. </w:t>
+      </w:r>
+      <w:proofErr w:type="spellStart"/>
+      <w:r>
+        <w:t>Diel</w:t>
+      </w:r>
+      <w:proofErr w:type="spellEnd"/>
+      <w:r>
+        <w:t xml:space="preserve">. </w:t>
       </w:r>
       <w:r>
         <w:rPr>
@@ -12588,7 +13153,21 @@
         <w:rPr>
           <w:i/>
         </w:rPr>
-        <w:t>A new extension of the Kalman filter to nonlinear</w:t>
+        <w:t xml:space="preserve">A new extension of the </w:t>
+      </w:r>
+      <w:proofErr w:type="spellStart"/>
+      <w:r>
+        <w:rPr>
+          <w:i/>
+        </w:rPr>
+        <w:t>Kalman</w:t>
+      </w:r>
+      <w:proofErr w:type="spellEnd"/>
+      <w:r>
+        <w:rPr>
+          <w:i/>
+        </w:rPr>
+        <w:t xml:space="preserve"> filter to nonlinear</w:t>
       </w:r>
       <w:r>
         <w:rPr>
@@ -12649,12 +13228,28 @@
         <w:rPr>
           <w:i/>
         </w:rPr>
-        <w:t>. iSAM: Incremental Smoot</w:t>
-      </w:r>
+        <w:t xml:space="preserve">. </w:t>
+      </w:r>
+      <w:proofErr w:type="spellStart"/>
+      <w:proofErr w:type="gramStart"/>
       <w:r>
         <w:rPr>
           <w:i/>
         </w:rPr>
+        <w:t>iSAM</w:t>
+      </w:r>
+      <w:proofErr w:type="spellEnd"/>
+      <w:proofErr w:type="gramEnd"/>
+      <w:r>
+        <w:rPr>
+          <w:i/>
+        </w:rPr>
+        <w:t>: Incremental Smoot</w:t>
+      </w:r>
+      <w:r>
+        <w:rPr>
+          <w:i/>
+        </w:rPr>
         <w:t>h</w:t>
       </w:r>
       <w:r>
@@ -12686,7 +13281,15 @@
         <w:t>.</w:t>
       </w:r>
       <w:r>
-        <w:t xml:space="preserve"> Kalman. </w:t>
+        <w:t xml:space="preserve"> </w:t>
+      </w:r>
+      <w:proofErr w:type="spellStart"/>
+      <w:r>
+        <w:t>Kalman</w:t>
+      </w:r>
+      <w:proofErr w:type="spellEnd"/>
+      <w:r>
+        <w:t xml:space="preserve">. </w:t>
       </w:r>
       <w:r>
         <w:rPr>
@@ -12713,7 +13316,15 @@
         <w:t>e</w:t>
       </w:r>
       <w:r>
-        <w:t>ries D:35–45, 1960.</w:t>
+        <w:t>ries D</w:t>
+      </w:r>
+      <w:proofErr w:type="gramStart"/>
+      <w:r>
+        <w:t>:35</w:t>
+      </w:r>
+      <w:proofErr w:type="gramEnd"/>
+      <w:r>
+        <w:t>–45, 1960.</w:t>
       </w:r>
       <w:bookmarkEnd w:id="56"/>
     </w:p>
@@ -12946,7 +13557,23 @@
       </w:pPr>
       <w:bookmarkStart w:id="67" w:name="_Ref294623341"/>
       <w:r>
-        <w:t xml:space="preserve">M. Montemerlo, N. Roy, S. Thrun, D. </w:t>
+        <w:t xml:space="preserve">M. </w:t>
+      </w:r>
+      <w:proofErr w:type="spellStart"/>
+      <w:r>
+        <w:t>Montemerlo</w:t>
+      </w:r>
+      <w:proofErr w:type="spellEnd"/>
+      <w:r>
+        <w:t xml:space="preserve">, N. Roy, S. </w:t>
+      </w:r>
+      <w:proofErr w:type="spellStart"/>
+      <w:r>
+        <w:t>Thrun</w:t>
+      </w:r>
+      <w:proofErr w:type="spellEnd"/>
+      <w:r>
+        <w:t xml:space="preserve">, D. </w:t>
       </w:r>
       <w:proofErr w:type="spellStart"/>
       <w:r>
@@ -13280,7 +13907,23 @@
       </w:r>
       <w:proofErr w:type="spellEnd"/>
       <w:r>
-        <w:t>, D. Scharstein, and R. Szeliski.</w:t>
+        <w:t xml:space="preserve">, D. </w:t>
+      </w:r>
+      <w:proofErr w:type="spellStart"/>
+      <w:r>
+        <w:t>Scharstein</w:t>
+      </w:r>
+      <w:proofErr w:type="spellEnd"/>
+      <w:r>
+        <w:t xml:space="preserve">, and R. </w:t>
+      </w:r>
+      <w:proofErr w:type="spellStart"/>
+      <w:r>
+        <w:t>Szeliski</w:t>
+      </w:r>
+      <w:proofErr w:type="spellEnd"/>
+      <w:r>
+        <w:t>.</w:t>
       </w:r>
       <w:r>
         <w:t xml:space="preserve"> </w:t>
@@ -13379,8 +14022,13 @@
         <w:t>.</w:t>
       </w:r>
       <w:r>
-        <w:t xml:space="preserve"> Szeliski</w:t>
-      </w:r>
+        <w:t xml:space="preserve"> </w:t>
+      </w:r>
+      <w:proofErr w:type="spellStart"/>
+      <w:r>
+        <w:t>Szeliski</w:t>
+      </w:r>
+      <w:proofErr w:type="spellEnd"/>
       <w:r>
         <w:t>.</w:t>
       </w:r>
@@ -13464,12 +14112,14 @@
       <w:r>
         <w:t xml:space="preserve">. </w:t>
       </w:r>
+      <w:proofErr w:type="spellStart"/>
       <w:r>
         <w:rPr>
           <w:i/>
         </w:rPr>
         <w:t>OpenSLAM</w:t>
       </w:r>
+      <w:proofErr w:type="spellEnd"/>
       <w:r>
         <w:t xml:space="preserve">. </w:t>
       </w:r>
@@ -13487,7 +14137,15 @@
       </w:pPr>
       <w:bookmarkStart w:id="82" w:name="_Ref289720448"/>
       <w:r>
-        <w:t xml:space="preserve">S. Thrun. </w:t>
+        <w:t xml:space="preserve">S. </w:t>
+      </w:r>
+      <w:proofErr w:type="spellStart"/>
+      <w:r>
+        <w:t>Thrun</w:t>
+      </w:r>
+      <w:proofErr w:type="spellEnd"/>
+      <w:r>
+        <w:t xml:space="preserve">. </w:t>
       </w:r>
       <w:r>
         <w:rPr>
@@ -13521,7 +14179,21 @@
         <w:rPr>
           <w:i/>
         </w:rPr>
-        <w:t>An Introduction to the Kalman Filter</w:t>
+        <w:t xml:space="preserve">An Introduction to the </w:t>
+      </w:r>
+      <w:proofErr w:type="spellStart"/>
+      <w:r>
+        <w:rPr>
+          <w:i/>
+        </w:rPr>
+        <w:t>Kalman</w:t>
+      </w:r>
+      <w:proofErr w:type="spellEnd"/>
+      <w:r>
+        <w:rPr>
+          <w:i/>
+        </w:rPr>
+        <w:t xml:space="preserve"> Filter</w:t>
       </w:r>
       <w:r>
         <w:t>. Unive</w:t>
@@ -13550,13 +14222,25 @@
         <w:rPr>
           <w:i/>
         </w:rPr>
-        <w:t>The Contiguous United States Visualized by Distance to the Nearest McDonald's</w:t>
+        <w:t xml:space="preserve">The Contiguous United States Visualized by Distance to the Nearest </w:t>
+      </w:r>
+      <w:r>
+        <w:rPr>
+          <w:i/>
+        </w:rPr>
+        <w:t>[Chain Restaurant]</w:t>
       </w:r>
       <w:r>
         <w:t xml:space="preserve">. </w:t>
       </w:r>
       <w:r>
-        <w:t xml:space="preserve">http://www.datapointed.net. Data courtesy of </w:t>
+        <w:t>http://www.datapointed.net. Data cou</w:t>
+      </w:r>
+      <w:r>
+        <w:t>r</w:t>
+      </w:r>
+      <w:r>
+        <w:t xml:space="preserve">tesy of </w:t>
       </w:r>
       <w:proofErr w:type="spellStart"/>
       <w:r>
@@ -13702,8 +14386,13 @@
       <w:pStyle w:val="Title"/>
       <w:spacing w:after="240"/>
     </w:pPr>
+    <w:proofErr w:type="gramStart"/>
     <w:r>
-      <w:t xml:space="preserve">with Respect to </w:t>
+      <w:t>with</w:t>
+    </w:r>
+    <w:proofErr w:type="gramEnd"/>
+    <w:r>
+      <w:t xml:space="preserve"> Respect to </w:t>
     </w:r>
     <w:r>
       <w:t>Multiple Measures</w:t>
@@ -17441,7 +18130,7 @@
 </file>
 
 <file path=customXml/itemProps1.xml><?xml version="1.0" encoding="utf-8"?>
-<ds:datastoreItem xmlns:ds="http://schemas.openxmlformats.org/officeDocument/2006/customXml" ds:itemID="{90B70749-EC36-49C9-A1B7-36DE822C3F07}">
+<ds:datastoreItem xmlns:ds="http://schemas.openxmlformats.org/officeDocument/2006/customXml" ds:itemID="{71B37CEC-C0B1-44B7-A8DF-17DBBD1CB1A0}">
   <ds:schemaRefs>
     <ds:schemaRef ds:uri="http://schemas.openxmlformats.org/officeDocument/2006/bibliography"/>
   </ds:schemaRefs>

</xml_diff>